<commit_message>
agrego cv en word EN
</commit_message>
<xml_diff>
--- a/en/MauricioDiazResume2020.docx
+++ b/en/MauricioDiazResume2020.docx
@@ -434,31 +434,6 @@
         </w:rPr>
         <w:t>Work Experience</w:t>
       </w:r>
-    </w:p>
-    <w:p>
-      <w:pPr>
-        <w:shd w:val="clear" w:color="auto" w:fill="FFFFFF"/>
-        <w:spacing w:line="348" w:lineRule="atLeast"/>
-        <w:ind w:left="-1134"/>
-        <w:rPr>
-          <w:rFonts w:ascii="Helvetica Neue" w:eastAsia="Times New Roman" w:hAnsi="Helvetica Neue" w:cs="Times New Roman"/>
-          <w:b/>
-          <w:bCs/>
-          <w:color w:val="2C2C2C"/>
-          <w:sz w:val="41"/>
-          <w:szCs w:val="41"/>
-        </w:rPr>
-      </w:pPr>
-      <w:r>
-        <w:rPr>
-          <w:rFonts w:ascii="Helvetica Neue" w:eastAsia="Times New Roman" w:hAnsi="Helvetica Neue" w:cs="Times New Roman"/>
-          <w:caps/>
-          <w:color w:val="FFFFFF"/>
-          <w:sz w:val="21"/>
-          <w:szCs w:val="21"/>
-        </w:rPr>
-        <w:t>MAR 2020 - PRESENT</w:t>
-      </w:r>
       <w:r>
         <w:rPr>
           <w:rFonts w:ascii="inherit" w:eastAsia="Times New Roman" w:hAnsi="inherit" w:cs="Times New Roman"/>
@@ -467,7 +442,7 @@
           <w:sz w:val="33"/>
           <w:szCs w:val="33"/>
         </w:rPr>
-        <w:t>RESOLVIT INTERNATIONAL</w:t>
+        <w:t>IT INTERNATIONAL</w:t>
       </w:r>
     </w:p>
     <w:p>
@@ -667,15 +642,6 @@
           <w:szCs w:val="21"/>
         </w:rPr>
         <w:br/>
-      </w:r>
-      <w:r>
-        <w:rPr>
-          <w:rFonts w:ascii="Helvetica Neue" w:eastAsia="Times New Roman" w:hAnsi="Helvetica Neue" w:cs="Times New Roman"/>
-          <w:color w:val="2C2C2C"/>
-          <w:sz w:val="21"/>
-          <w:szCs w:val="21"/>
-        </w:rPr>
-        <w:lastRenderedPageBreak/>
         <w:t>Unified CM Administration, PC repair, Server backup, Printer maintenance, rackmount and deployment of routers, switches and other network appliances.</w:t>
       </w:r>
     </w:p>

</xml_diff>

<commit_message>
agrego link a mi sitio en en y es
</commit_message>
<xml_diff>
--- a/en/MauricioDiazResume2020.docx
+++ b/en/MauricioDiazResume2020.docx
@@ -8,6 +8,308 @@
           <w:lang w:val="es-ES"/>
         </w:rPr>
       </w:pPr>
+      <w:r>
+        <w:rPr>
+          <w:noProof/>
+          <w:lang w:val="es-ES"/>
+        </w:rPr>
+        <mc:AlternateContent>
+          <mc:Choice Requires="wps">
+            <w:drawing>
+              <wp:anchor distT="0" distB="0" distL="114300" distR="114300" simplePos="0" relativeHeight="251660288" behindDoc="0" locked="0" layoutInCell="1" allowOverlap="1" wp14:anchorId="147D206F" wp14:editId="4E8F70B2">
+                <wp:simplePos x="0" y="0"/>
+                <wp:positionH relativeFrom="column">
+                  <wp:posOffset>1841500</wp:posOffset>
+                </wp:positionH>
+                <wp:positionV relativeFrom="paragraph">
+                  <wp:posOffset>50800</wp:posOffset>
+                </wp:positionV>
+                <wp:extent cx="2006600" cy="279400"/>
+                <wp:effectExtent l="0" t="0" r="12700" b="12700"/>
+                <wp:wrapNone/>
+                <wp:docPr id="2" name="Text Box 2"/>
+                <wp:cNvGraphicFramePr/>
+                <a:graphic xmlns:a="http://schemas.openxmlformats.org/drawingml/2006/main">
+                  <a:graphicData uri="http://schemas.microsoft.com/office/word/2010/wordprocessingShape">
+                    <wps:wsp>
+                      <wps:cNvSpPr txBox="1"/>
+                      <wps:spPr>
+                        <a:xfrm>
+                          <a:off x="0" y="0"/>
+                          <a:ext cx="2006600" cy="279400"/>
+                        </a:xfrm>
+                        <a:prstGeom prst="rect">
+                          <a:avLst/>
+                        </a:prstGeom>
+                        <a:solidFill>
+                          <a:schemeClr val="lt1"/>
+                        </a:solidFill>
+                        <a:ln w="6350">
+                          <a:solidFill>
+                            <a:prstClr val="black"/>
+                          </a:solidFill>
+                        </a:ln>
+                      </wps:spPr>
+                      <wps:txbx>
+                        <w:txbxContent>
+                          <w:p>
+                            <w:pPr>
+                              <w:rPr>
+                                <w:lang w:val="es-ES"/>
+                              </w:rPr>
+                            </w:pPr>
+                            <w:r>
+                              <w:rPr>
+                                <w:lang w:val="es-ES"/>
+                              </w:rPr>
+                              <w:fldChar w:fldCharType="begin"/>
+                            </w:r>
+                            <w:r>
+                              <w:rPr>
+                                <w:lang w:val="es-ES"/>
+                              </w:rPr>
+                              <w:instrText xml:space="preserve"> HYPERLINK "http://cv.mauriciodiaz.com.ar/en" </w:instrText>
+                            </w:r>
+                            <w:r>
+                              <w:rPr>
+                                <w:lang w:val="es-ES"/>
+                              </w:rPr>
+                            </w:r>
+                            <w:r>
+                              <w:rPr>
+                                <w:lang w:val="es-ES"/>
+                              </w:rPr>
+                              <w:fldChar w:fldCharType="separate"/>
+                            </w:r>
+                            <w:proofErr w:type="spellStart"/>
+                            <w:r>
+                              <w:rPr>
+                                <w:rStyle w:val="Hyperlink"/>
+                                <w:lang w:val="es-ES"/>
+                              </w:rPr>
+                              <w:t>Visit</w:t>
+                            </w:r>
+                            <w:proofErr w:type="spellEnd"/>
+                            <w:r>
+                              <w:rPr>
+                                <w:rStyle w:val="Hyperlink"/>
+                                <w:lang w:val="es-ES"/>
+                              </w:rPr>
+                              <w:t xml:space="preserve"> </w:t>
+                            </w:r>
+                            <w:proofErr w:type="spellStart"/>
+                            <w:r>
+                              <w:rPr>
+                                <w:rStyle w:val="Hyperlink"/>
+                                <w:lang w:val="es-ES"/>
+                              </w:rPr>
+                              <w:t>my</w:t>
+                            </w:r>
+                            <w:proofErr w:type="spellEnd"/>
+                            <w:r>
+                              <w:rPr>
+                                <w:rStyle w:val="Hyperlink"/>
+                                <w:lang w:val="es-ES"/>
+                              </w:rPr>
+                              <w:t xml:space="preserve"> </w:t>
+                            </w:r>
+                            <w:proofErr w:type="spellStart"/>
+                            <w:r>
+                              <w:rPr>
+                                <w:rStyle w:val="Hyperlink"/>
+                                <w:lang w:val="es-ES"/>
+                              </w:rPr>
+                              <w:t>website</w:t>
+                            </w:r>
+                            <w:proofErr w:type="spellEnd"/>
+                            <w:r>
+                              <w:rPr>
+                                <w:rStyle w:val="Hyperlink"/>
+                                <w:lang w:val="es-ES"/>
+                              </w:rPr>
+                              <w:t xml:space="preserve"> - </w:t>
+                            </w:r>
+                            <w:proofErr w:type="spellStart"/>
+                            <w:proofErr w:type="gramStart"/>
+                            <w:r>
+                              <w:rPr>
+                                <w:rStyle w:val="Hyperlink"/>
+                                <w:lang w:val="es-ES"/>
+                              </w:rPr>
+                              <w:t>Click</w:t>
+                            </w:r>
+                            <w:proofErr w:type="spellEnd"/>
+                            <w:proofErr w:type="gramEnd"/>
+                            <w:r>
+                              <w:rPr>
+                                <w:rStyle w:val="Hyperlink"/>
+                                <w:lang w:val="es-ES"/>
+                              </w:rPr>
+                              <w:t xml:space="preserve"> </w:t>
+                            </w:r>
+                            <w:proofErr w:type="spellStart"/>
+                            <w:r>
+                              <w:rPr>
+                                <w:rStyle w:val="Hyperlink"/>
+                                <w:lang w:val="es-ES"/>
+                              </w:rPr>
+                              <w:t>here</w:t>
+                            </w:r>
+                            <w:proofErr w:type="spellEnd"/>
+                            <w:r>
+                              <w:rPr>
+                                <w:lang w:val="es-ES"/>
+                              </w:rPr>
+                              <w:fldChar w:fldCharType="end"/>
+                            </w:r>
+                          </w:p>
+                        </w:txbxContent>
+                      </wps:txbx>
+                      <wps:bodyPr rot="0" spcFirstLastPara="0" vertOverflow="overflow" horzOverflow="overflow" vert="horz" wrap="square" lIns="91440" tIns="45720" rIns="91440" bIns="45720" numCol="1" spcCol="0" rtlCol="0" fromWordArt="0" anchor="t" anchorCtr="0" forceAA="0" compatLnSpc="1">
+                        <a:prstTxWarp prst="textNoShape">
+                          <a:avLst/>
+                        </a:prstTxWarp>
+                        <a:noAutofit/>
+                      </wps:bodyPr>
+                    </wps:wsp>
+                  </a:graphicData>
+                </a:graphic>
+                <wp14:sizeRelH relativeFrom="margin">
+                  <wp14:pctWidth>0</wp14:pctWidth>
+                </wp14:sizeRelH>
+                <wp14:sizeRelV relativeFrom="margin">
+                  <wp14:pctHeight>0</wp14:pctHeight>
+                </wp14:sizeRelV>
+              </wp:anchor>
+            </w:drawing>
+          </mc:Choice>
+          <mc:Fallback>
+            <w:pict>
+              <v:shapetype w14:anchorId="147D206F" id="_x0000_t202" coordsize="21600,21600" o:spt="202" path="m,l,21600r21600,l21600,xe">
+                <v:stroke joinstyle="miter"/>
+                <v:path gradientshapeok="t" o:connecttype="rect"/>
+              </v:shapetype>
+              <v:shape id="Text Box 2" o:spid="_x0000_s1026" type="#_x0000_t202" style="position:absolute;margin-left:145pt;margin-top:4pt;width:158pt;height:22pt;z-index:251660288;visibility:visible;mso-wrap-style:square;mso-width-percent:0;mso-height-percent:0;mso-wrap-distance-left:9pt;mso-wrap-distance-top:0;mso-wrap-distance-right:9pt;mso-wrap-distance-bottom:0;mso-position-horizontal:absolute;mso-position-horizontal-relative:text;mso-position-vertical:absolute;mso-position-vertical-relative:text;mso-width-percent:0;mso-height-percent:0;mso-width-relative:margin;mso-height-relative:margin;v-text-anchor:top" o:gfxdata="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" fillcolor="white [3201]" strokeweight=".5pt">
+                <v:textbox>
+                  <w:txbxContent>
+                    <w:p>
+                      <w:pPr>
+                        <w:rPr>
+                          <w:lang w:val="es-ES"/>
+                        </w:rPr>
+                      </w:pPr>
+                      <w:r>
+                        <w:rPr>
+                          <w:lang w:val="es-ES"/>
+                        </w:rPr>
+                        <w:fldChar w:fldCharType="begin"/>
+                      </w:r>
+                      <w:r>
+                        <w:rPr>
+                          <w:lang w:val="es-ES"/>
+                        </w:rPr>
+                        <w:instrText xml:space="preserve"> HYPERLINK "http://cv.mauriciodiaz.com.ar/en" </w:instrText>
+                      </w:r>
+                      <w:r>
+                        <w:rPr>
+                          <w:lang w:val="es-ES"/>
+                        </w:rPr>
+                      </w:r>
+                      <w:r>
+                        <w:rPr>
+                          <w:lang w:val="es-ES"/>
+                        </w:rPr>
+                        <w:fldChar w:fldCharType="separate"/>
+                      </w:r>
+                      <w:proofErr w:type="spellStart"/>
+                      <w:r>
+                        <w:rPr>
+                          <w:rStyle w:val="Hyperlink"/>
+                          <w:lang w:val="es-ES"/>
+                        </w:rPr>
+                        <w:t>Visit</w:t>
+                      </w:r>
+                      <w:proofErr w:type="spellEnd"/>
+                      <w:r>
+                        <w:rPr>
+                          <w:rStyle w:val="Hyperlink"/>
+                          <w:lang w:val="es-ES"/>
+                        </w:rPr>
+                        <w:t xml:space="preserve"> </w:t>
+                      </w:r>
+                      <w:proofErr w:type="spellStart"/>
+                      <w:r>
+                        <w:rPr>
+                          <w:rStyle w:val="Hyperlink"/>
+                          <w:lang w:val="es-ES"/>
+                        </w:rPr>
+                        <w:t>my</w:t>
+                      </w:r>
+                      <w:proofErr w:type="spellEnd"/>
+                      <w:r>
+                        <w:rPr>
+                          <w:rStyle w:val="Hyperlink"/>
+                          <w:lang w:val="es-ES"/>
+                        </w:rPr>
+                        <w:t xml:space="preserve"> </w:t>
+                      </w:r>
+                      <w:proofErr w:type="spellStart"/>
+                      <w:r>
+                        <w:rPr>
+                          <w:rStyle w:val="Hyperlink"/>
+                          <w:lang w:val="es-ES"/>
+                        </w:rPr>
+                        <w:t>website</w:t>
+                      </w:r>
+                      <w:proofErr w:type="spellEnd"/>
+                      <w:r>
+                        <w:rPr>
+                          <w:rStyle w:val="Hyperlink"/>
+                          <w:lang w:val="es-ES"/>
+                        </w:rPr>
+                        <w:t xml:space="preserve"> - </w:t>
+                      </w:r>
+                      <w:proofErr w:type="spellStart"/>
+                      <w:proofErr w:type="gramStart"/>
+                      <w:r>
+                        <w:rPr>
+                          <w:rStyle w:val="Hyperlink"/>
+                          <w:lang w:val="es-ES"/>
+                        </w:rPr>
+                        <w:t>Click</w:t>
+                      </w:r>
+                      <w:proofErr w:type="spellEnd"/>
+                      <w:proofErr w:type="gramEnd"/>
+                      <w:r>
+                        <w:rPr>
+                          <w:rStyle w:val="Hyperlink"/>
+                          <w:lang w:val="es-ES"/>
+                        </w:rPr>
+                        <w:t xml:space="preserve"> </w:t>
+                      </w:r>
+                      <w:proofErr w:type="spellStart"/>
+                      <w:r>
+                        <w:rPr>
+                          <w:rStyle w:val="Hyperlink"/>
+                          <w:lang w:val="es-ES"/>
+                        </w:rPr>
+                        <w:t>here</w:t>
+                      </w:r>
+                      <w:proofErr w:type="spellEnd"/>
+                      <w:r>
+                        <w:rPr>
+                          <w:lang w:val="es-ES"/>
+                        </w:rPr>
+                        <w:fldChar w:fldCharType="end"/>
+                      </w:r>
+                    </w:p>
+                  </w:txbxContent>
+                </v:textbox>
+              </v:shape>
+            </w:pict>
+          </mc:Fallback>
+        </mc:AlternateContent>
+      </w:r>
       <w:r>
         <w:rPr>
           <w:noProof/>
@@ -2809,6 +3111,29 @@
       <w:szCs w:val="18"/>
     </w:rPr>
   </w:style>
+  <w:style w:type="character" w:styleId="Hyperlink">
+    <w:name w:val="Hyperlink"/>
+    <w:basedOn w:val="DefaultParagraphFont"/>
+    <w:uiPriority w:val="99"/>
+    <w:unhideWhenUsed/>
+    <w:rsid w:val="0008590B"/>
+    <w:rPr>
+      <w:color w:val="0563C1" w:themeColor="hyperlink"/>
+      <w:u w:val="single"/>
+    </w:rPr>
+  </w:style>
+  <w:style w:type="character" w:styleId="UnresolvedMention">
+    <w:name w:val="Unresolved Mention"/>
+    <w:basedOn w:val="DefaultParagraphFont"/>
+    <w:uiPriority w:val="99"/>
+    <w:semiHidden/>
+    <w:unhideWhenUsed/>
+    <w:rsid w:val="0008590B"/>
+    <w:rPr>
+      <w:color w:val="605E5C"/>
+      <w:shd w:val="clear" w:color="auto" w:fill="E1DFDD"/>
+    </w:rPr>
+  </w:style>
 </w:styles>
 </file>
 

</xml_diff>

<commit_message>
mas cambios en CVs descargables
</commit_message>
<xml_diff>
--- a/en/MauricioDiazResume2020.docx
+++ b/en/MauricioDiazResume2020.docx
@@ -1,22 +1,22 @@
 
 <file path=word/document.xml><?xml version="1.0" encoding="utf-8"?>
-<w:document xmlns:wpc="http://schemas.microsoft.com/office/word/2010/wordprocessingCanvas" xmlns:cx="http://schemas.microsoft.com/office/drawing/2014/chartex" xmlns:cx1="http://schemas.microsoft.com/office/drawing/2015/9/8/chartex" xmlns:cx2="http://schemas.microsoft.com/office/drawing/2015/10/21/chartex" xmlns:cx3="http://schemas.microsoft.com/office/drawing/2016/5/9/chartex" xmlns:cx4="http://schemas.microsoft.com/office/drawing/2016/5/10/chartex" xmlns:cx5="http://schemas.microsoft.com/office/drawing/2016/5/11/chartex" xmlns:cx6="http://schemas.microsoft.com/office/drawing/2016/5/12/chartex" xmlns:cx7="http://schemas.microsoft.com/office/drawing/2016/5/13/chartex" xmlns:cx8="http://schemas.microsoft.com/office/drawing/2016/5/14/chartex" xmlns:mc="http://schemas.openxmlformats.org/markup-compatibility/2006" xmlns:aink="http://schemas.microsoft.com/office/drawing/2016/ink" xmlns:am3d="http://schemas.microsoft.com/office/drawing/2017/model3d" xmlns:o="urn:schemas-microsoft-com:office:office" xmlns:r="http://schemas.openxmlformats.org/officeDocument/2006/relationships" xmlns:m="http://schemas.openxmlformats.org/officeDocument/2006/math" xmlns:v="urn:schemas-microsoft-com:vml" xmlns:wp14="http://schemas.microsoft.com/office/word/2010/wordprocessingDrawing" xmlns:wp="http://schemas.openxmlformats.org/drawingml/2006/wordprocessingDrawing" xmlns:w10="urn:schemas-microsoft-com:office:word" xmlns:w="http://schemas.openxmlformats.org/wordprocessingml/2006/main" xmlns:w14="http://schemas.microsoft.com/office/word/2010/wordml" xmlns:w15="http://schemas.microsoft.com/office/word/2012/wordml" xmlns:w16cex="http://schemas.microsoft.com/office/word/2018/wordml/cex" xmlns:w16cid="http://schemas.microsoft.com/office/word/2016/wordml/cid" xmlns:w16="http://schemas.microsoft.com/office/word/2018/wordml" xmlns:w16se="http://schemas.microsoft.com/office/word/2015/wordml/symex" xmlns:wpg="http://schemas.microsoft.com/office/word/2010/wordprocessingGroup" xmlns:wpi="http://schemas.microsoft.com/office/word/2010/wordprocessingInk" xmlns:wne="http://schemas.microsoft.com/office/word/2006/wordml" xmlns:wps="http://schemas.microsoft.com/office/word/2010/wordprocessingShape" mc:Ignorable="w14 w15 w16se w16cid w16 w16cex wp14">
+<w:document xmlns:o="urn:schemas-microsoft-com:office:office" xmlns:r="http://schemas.openxmlformats.org/officeDocument/2006/relationships" xmlns:v="urn:schemas-microsoft-com:vml" xmlns:w="http://schemas.openxmlformats.org/wordprocessingml/2006/main" xmlns:w10="urn:schemas-microsoft-com:office:word" xmlns:wp="http://schemas.openxmlformats.org/drawingml/2006/wordprocessingDrawing" xmlns:wps="http://schemas.microsoft.com/office/word/2010/wordprocessingShape" xmlns:wpg="http://schemas.microsoft.com/office/word/2010/wordprocessingGroup" xmlns:mc="http://schemas.openxmlformats.org/markup-compatibility/2006" xmlns:wp14="http://schemas.microsoft.com/office/word/2010/wordprocessingDrawing" xmlns:w14="http://schemas.microsoft.com/office/word/2010/wordml" mc:Ignorable="w14 wp14">
   <w:body>
     <w:p>
       <w:pPr>
+        <w:pStyle w:val="Normal"/>
         <w:rPr>
           <w:lang w:val="es-ES"/>
         </w:rPr>
       </w:pPr>
       <w:r>
         <w:rPr>
-          <w:noProof/>
           <w:lang w:val="es-ES"/>
         </w:rPr>
         <mc:AlternateContent>
           <mc:Choice Requires="wps">
             <w:drawing>
-              <wp:anchor distT="0" distB="0" distL="114300" distR="114300" simplePos="0" relativeHeight="251660288" behindDoc="0" locked="0" layoutInCell="1" allowOverlap="1" wp14:anchorId="147D206F" wp14:editId="4E8F70B2">
+              <wp:anchor behindDoc="0" distT="3175" distB="0" distL="3175" distR="0" simplePos="0" locked="0" layoutInCell="0" allowOverlap="1" relativeHeight="3" wp14:anchorId="147D206F">
                 <wp:simplePos x="0" y="0"/>
                 <wp:positionH relativeFrom="column">
                   <wp:posOffset>1841500</wp:posOffset>
@@ -24,19 +24,18 @@
                 <wp:positionV relativeFrom="paragraph">
                   <wp:posOffset>50800</wp:posOffset>
                 </wp:positionV>
-                <wp:extent cx="2006600" cy="279400"/>
+                <wp:extent cx="2007235" cy="280035"/>
                 <wp:effectExtent l="0" t="0" r="12700" b="12700"/>
                 <wp:wrapNone/>
-                <wp:docPr id="2" name="Text Box 2"/>
-                <wp:cNvGraphicFramePr/>
+                <wp:docPr id="1" name="Text Box 2"/>
                 <a:graphic xmlns:a="http://schemas.openxmlformats.org/drawingml/2006/main">
                   <a:graphicData uri="http://schemas.microsoft.com/office/word/2010/wordprocessingShape">
                     <wps:wsp>
-                      <wps:cNvSpPr txBox="1"/>
+                      <wps:cNvSpPr/>
                       <wps:spPr>
                         <a:xfrm>
                           <a:off x="0" y="0"/>
-                          <a:ext cx="2006600" cy="279400"/>
+                          <a:ext cx="2006640" cy="279360"/>
                         </a:xfrm>
                         <a:prstGeom prst="rect">
                           <a:avLst/>
@@ -46,276 +45,81 @@
                         </a:solidFill>
                         <a:ln w="6350">
                           <a:solidFill>
-                            <a:prstClr val="black"/>
+                            <a:srgbClr val="000000"/>
                           </a:solidFill>
+                          <a:round/>
                         </a:ln>
                       </wps:spPr>
+                      <wps:style>
+                        <a:lnRef idx="0"/>
+                        <a:fillRef idx="0"/>
+                        <a:effectRef idx="0"/>
+                        <a:fontRef idx="minor"/>
+                      </wps:style>
                       <wps:txbx>
                         <w:txbxContent>
                           <w:p>
                             <w:pPr>
+                              <w:pStyle w:val="FrameContents"/>
                               <w:rPr>
                                 <w:lang w:val="es-ES"/>
                               </w:rPr>
                             </w:pPr>
-                            <w:r>
-                              <w:rPr>
-                                <w:lang w:val="es-ES"/>
-                              </w:rPr>
-                              <w:fldChar w:fldCharType="begin"/>
-                            </w:r>
-                            <w:r>
-                              <w:rPr>
-                                <w:lang w:val="es-ES"/>
-                              </w:rPr>
-                              <w:instrText xml:space="preserve"> HYPERLINK "http://cv.mauriciodiaz.com.ar/en" </w:instrText>
-                            </w:r>
-                            <w:r>
-                              <w:rPr>
-                                <w:lang w:val="es-ES"/>
-                              </w:rPr>
-                            </w:r>
-                            <w:r>
-                              <w:rPr>
-                                <w:lang w:val="es-ES"/>
-                              </w:rPr>
-                              <w:fldChar w:fldCharType="separate"/>
-                            </w:r>
-                            <w:proofErr w:type="spellStart"/>
-                            <w:r>
-                              <w:rPr>
-                                <w:rStyle w:val="Hyperlink"/>
-                                <w:lang w:val="es-ES"/>
-                              </w:rPr>
-                              <w:t>Visit</w:t>
-                            </w:r>
-                            <w:proofErr w:type="spellEnd"/>
-                            <w:r>
-                              <w:rPr>
-                                <w:rStyle w:val="Hyperlink"/>
-                                <w:lang w:val="es-ES"/>
-                              </w:rPr>
-                              <w:t xml:space="preserve"> </w:t>
-                            </w:r>
-                            <w:proofErr w:type="spellStart"/>
-                            <w:r>
-                              <w:rPr>
-                                <w:rStyle w:val="Hyperlink"/>
-                                <w:lang w:val="es-ES"/>
-                              </w:rPr>
-                              <w:t>my</w:t>
-                            </w:r>
-                            <w:proofErr w:type="spellEnd"/>
-                            <w:r>
-                              <w:rPr>
-                                <w:rStyle w:val="Hyperlink"/>
-                                <w:lang w:val="es-ES"/>
-                              </w:rPr>
-                              <w:t xml:space="preserve"> </w:t>
-                            </w:r>
-                            <w:proofErr w:type="spellStart"/>
-                            <w:r>
-                              <w:rPr>
-                                <w:rStyle w:val="Hyperlink"/>
-                                <w:lang w:val="es-ES"/>
-                              </w:rPr>
-                              <w:t>website</w:t>
-                            </w:r>
-                            <w:proofErr w:type="spellEnd"/>
-                            <w:r>
-                              <w:rPr>
-                                <w:rStyle w:val="Hyperlink"/>
-                                <w:lang w:val="es-ES"/>
-                              </w:rPr>
-                              <w:t xml:space="preserve"> - </w:t>
-                            </w:r>
-                            <w:proofErr w:type="spellStart"/>
-                            <w:proofErr w:type="gramStart"/>
-                            <w:r>
-                              <w:rPr>
-                                <w:rStyle w:val="Hyperlink"/>
-                                <w:lang w:val="es-ES"/>
-                              </w:rPr>
-                              <w:t>Click</w:t>
-                            </w:r>
-                            <w:proofErr w:type="spellEnd"/>
-                            <w:proofErr w:type="gramEnd"/>
-                            <w:r>
-                              <w:rPr>
-                                <w:rStyle w:val="Hyperlink"/>
-                                <w:lang w:val="es-ES"/>
-                              </w:rPr>
-                              <w:t xml:space="preserve"> </w:t>
-                            </w:r>
-                            <w:proofErr w:type="spellStart"/>
-                            <w:r>
-                              <w:rPr>
-                                <w:rStyle w:val="Hyperlink"/>
-                                <w:lang w:val="es-ES"/>
-                              </w:rPr>
-                              <w:t>here</w:t>
-                            </w:r>
-                            <w:proofErr w:type="spellEnd"/>
-                            <w:r>
-                              <w:rPr>
-                                <w:lang w:val="es-ES"/>
-                              </w:rPr>
-                              <w:fldChar w:fldCharType="end"/>
-                            </w:r>
+                            <w:hyperlink r:id="rId2">
+                              <w:r>
+                                <w:rPr>
+                                  <w:rStyle w:val="InternetLink"/>
+                                  <w:lang w:val="es-ES"/>
+                                </w:rPr>
+                                <w:t>Visit my website - Click here</w:t>
+                              </w:r>
+                            </w:hyperlink>
                           </w:p>
                         </w:txbxContent>
                       </wps:txbx>
-                      <wps:bodyPr rot="0" spcFirstLastPara="0" vertOverflow="overflow" horzOverflow="overflow" vert="horz" wrap="square" lIns="91440" tIns="45720" rIns="91440" bIns="45720" numCol="1" spcCol="0" rtlCol="0" fromWordArt="0" anchor="t" anchorCtr="0" forceAA="0" compatLnSpc="1">
-                        <a:prstTxWarp prst="textNoShape">
-                          <a:avLst/>
-                        </a:prstTxWarp>
+                      <wps:bodyPr>
+                        <a:prstTxWarp prst="textNoShape"/>
                         <a:noAutofit/>
                       </wps:bodyPr>
                     </wps:wsp>
                   </a:graphicData>
                 </a:graphic>
-                <wp14:sizeRelH relativeFrom="margin">
-                  <wp14:pctWidth>0</wp14:pctWidth>
-                </wp14:sizeRelH>
-                <wp14:sizeRelV relativeFrom="margin">
-                  <wp14:pctHeight>0</wp14:pctHeight>
-                </wp14:sizeRelV>
               </wp:anchor>
             </w:drawing>
           </mc:Choice>
           <mc:Fallback>
             <w:pict>
-              <v:shapetype w14:anchorId="147D206F" id="_x0000_t202" coordsize="21600,21600" o:spt="202" path="m,l,21600r21600,l21600,xe">
-                <v:stroke joinstyle="miter"/>
-                <v:path gradientshapeok="t" o:connecttype="rect"/>
-              </v:shapetype>
-              <v:shape id="Text Box 2" o:spid="_x0000_s1026" type="#_x0000_t202" style="position:absolute;margin-left:145pt;margin-top:4pt;width:158pt;height:22pt;z-index:251660288;visibility:visible;mso-wrap-style:square;mso-width-percent:0;mso-height-percent:0;mso-wrap-distance-left:9pt;mso-wrap-distance-top:0;mso-wrap-distance-right:9pt;mso-wrap-distance-bottom:0;mso-position-horizontal:absolute;mso-position-horizontal-relative:text;mso-position-vertical:absolute;mso-position-vertical-relative:text;mso-width-percent:0;mso-height-percent:0;mso-width-relative:margin;mso-height-relative:margin;v-text-anchor:top" o:gfxdata="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" fillcolor="white [3201]" strokeweight=".5pt">
+              <v:rect id="shape_0" ID="Text Box 2" path="m0,0l-2147483645,0l-2147483645,-2147483646l0,-2147483646xe" fillcolor="white" stroked="t" style="position:absolute;margin-left:145pt;margin-top:4pt;width:157.95pt;height:21.95pt;mso-wrap-style:square;v-text-anchor:top" wp14:anchorId="147D206F">
+                <v:fill o:detectmouseclick="t" type="solid" color2="black"/>
+                <v:stroke color="black" weight="6480" joinstyle="round" endcap="flat"/>
                 <v:textbox>
                   <w:txbxContent>
                     <w:p>
                       <w:pPr>
+                        <w:pStyle w:val="FrameContents"/>
                         <w:rPr>
                           <w:lang w:val="es-ES"/>
                         </w:rPr>
                       </w:pPr>
-                      <w:r>
-                        <w:rPr>
-                          <w:lang w:val="es-ES"/>
-                        </w:rPr>
-                        <w:fldChar w:fldCharType="begin"/>
-                      </w:r>
-                      <w:r>
-                        <w:rPr>
-                          <w:lang w:val="es-ES"/>
-                        </w:rPr>
-                        <w:instrText xml:space="preserve"> HYPERLINK "http://cv.mauriciodiaz.com.ar/en" </w:instrText>
-                      </w:r>
-                      <w:r>
-                        <w:rPr>
-                          <w:lang w:val="es-ES"/>
-                        </w:rPr>
-                      </w:r>
-                      <w:r>
-                        <w:rPr>
-                          <w:lang w:val="es-ES"/>
-                        </w:rPr>
-                        <w:fldChar w:fldCharType="separate"/>
-                      </w:r>
-                      <w:proofErr w:type="spellStart"/>
-                      <w:r>
-                        <w:rPr>
-                          <w:rStyle w:val="Hyperlink"/>
-                          <w:lang w:val="es-ES"/>
-                        </w:rPr>
-                        <w:t>Visit</w:t>
-                      </w:r>
-                      <w:proofErr w:type="spellEnd"/>
-                      <w:r>
-                        <w:rPr>
-                          <w:rStyle w:val="Hyperlink"/>
-                          <w:lang w:val="es-ES"/>
-                        </w:rPr>
-                        <w:t xml:space="preserve"> </w:t>
-                      </w:r>
-                      <w:proofErr w:type="spellStart"/>
-                      <w:r>
-                        <w:rPr>
-                          <w:rStyle w:val="Hyperlink"/>
-                          <w:lang w:val="es-ES"/>
-                        </w:rPr>
-                        <w:t>my</w:t>
-                      </w:r>
-                      <w:proofErr w:type="spellEnd"/>
-                      <w:r>
-                        <w:rPr>
-                          <w:rStyle w:val="Hyperlink"/>
-                          <w:lang w:val="es-ES"/>
-                        </w:rPr>
-                        <w:t xml:space="preserve"> </w:t>
-                      </w:r>
-                      <w:proofErr w:type="spellStart"/>
-                      <w:r>
-                        <w:rPr>
-                          <w:rStyle w:val="Hyperlink"/>
-                          <w:lang w:val="es-ES"/>
-                        </w:rPr>
-                        <w:t>website</w:t>
-                      </w:r>
-                      <w:proofErr w:type="spellEnd"/>
-                      <w:r>
-                        <w:rPr>
-                          <w:rStyle w:val="Hyperlink"/>
-                          <w:lang w:val="es-ES"/>
-                        </w:rPr>
-                        <w:t xml:space="preserve"> - </w:t>
-                      </w:r>
-                      <w:proofErr w:type="spellStart"/>
-                      <w:proofErr w:type="gramStart"/>
-                      <w:r>
-                        <w:rPr>
-                          <w:rStyle w:val="Hyperlink"/>
-                          <w:lang w:val="es-ES"/>
-                        </w:rPr>
-                        <w:t>Click</w:t>
-                      </w:r>
-                      <w:proofErr w:type="spellEnd"/>
-                      <w:proofErr w:type="gramEnd"/>
-                      <w:r>
-                        <w:rPr>
-                          <w:rStyle w:val="Hyperlink"/>
-                          <w:lang w:val="es-ES"/>
-                        </w:rPr>
-                        <w:t xml:space="preserve"> </w:t>
-                      </w:r>
-                      <w:proofErr w:type="spellStart"/>
-                      <w:r>
-                        <w:rPr>
-                          <w:rStyle w:val="Hyperlink"/>
-                          <w:lang w:val="es-ES"/>
-                        </w:rPr>
-                        <w:t>here</w:t>
-                      </w:r>
-                      <w:proofErr w:type="spellEnd"/>
-                      <w:r>
-                        <w:rPr>
-                          <w:lang w:val="es-ES"/>
-                        </w:rPr>
-                        <w:fldChar w:fldCharType="end"/>
-                      </w:r>
+                      <w:hyperlink r:id="rId3">
+                        <w:r>
+                          <w:rPr>
+                            <w:rStyle w:val="InternetLink"/>
+                            <w:lang w:val="es-ES"/>
+                          </w:rPr>
+                          <w:t>Visit my website - Click here</w:t>
+                        </w:r>
+                      </w:hyperlink>
                     </w:p>
                   </w:txbxContent>
                 </v:textbox>
-              </v:shape>
+                <w10:wrap type="none"/>
+              </v:rect>
             </w:pict>
           </mc:Fallback>
         </mc:AlternateContent>
-      </w:r>
-      <w:r>
-        <w:rPr>
-          <w:noProof/>
-        </w:rPr>
         <w:drawing>
-          <wp:anchor distT="0" distB="0" distL="114300" distR="114300" simplePos="0" relativeHeight="251658240" behindDoc="1" locked="0" layoutInCell="1" allowOverlap="1" wp14:anchorId="7211BDB9" wp14:editId="5D0BD940">
+          <wp:anchor behindDoc="1" distT="0" distB="0" distL="0" distR="0" simplePos="0" locked="0" layoutInCell="0" allowOverlap="1" relativeHeight="2">
             <wp:simplePos x="0" y="0"/>
             <wp:positionH relativeFrom="column">
               <wp:posOffset>-2414905</wp:posOffset>
@@ -323,10 +127,10 @@
             <wp:positionV relativeFrom="paragraph">
               <wp:posOffset>-12700</wp:posOffset>
             </wp:positionV>
-            <wp:extent cx="10547596" cy="2743200"/>
-            <wp:effectExtent l="0" t="0" r="6350" b="0"/>
+            <wp:extent cx="10547350" cy="2652395"/>
+            <wp:effectExtent l="0" t="0" r="0" b="0"/>
             <wp:wrapNone/>
-            <wp:docPr id="1" name="Picture 1" descr="A screenshot of a video game&#10;&#10;Description automatically generated with medium confidence"/>
+            <wp:docPr id="3" name="Picture 1" descr="A screenshot of a video game&#10;&#10;Description automatically generated with medium confidence"/>
             <wp:cNvGraphicFramePr>
               <a:graphicFrameLocks xmlns:a="http://schemas.openxmlformats.org/drawingml/2006/main" noChangeAspect="1"/>
             </wp:cNvGraphicFramePr>
@@ -334,25 +138,21 @@
               <a:graphicData uri="http://schemas.openxmlformats.org/drawingml/2006/picture">
                 <pic:pic xmlns:pic="http://schemas.openxmlformats.org/drawingml/2006/picture">
                   <pic:nvPicPr>
-                    <pic:cNvPr id="1" name="Picture 1" descr="A screenshot of a video game&#10;&#10;Description automatically generated with medium confidence"/>
-                    <pic:cNvPicPr/>
+                    <pic:cNvPr id="3" name="Picture 1" descr="A screenshot of a video game&#10;&#10;Description automatically generated with medium confidence"/>
+                    <pic:cNvPicPr>
+                      <a:picLocks noChangeAspect="1" noChangeArrowheads="1"/>
+                    </pic:cNvPicPr>
                   </pic:nvPicPr>
                   <pic:blipFill>
-                    <a:blip r:embed="rId5" cstate="print">
-                      <a:extLst>
-                        <a:ext uri="{28A0092B-C50C-407E-A947-70E740481C1C}">
-                          <a14:useLocalDpi xmlns:a14="http://schemas.microsoft.com/office/drawing/2010/main" val="0"/>
-                        </a:ext>
-                      </a:extLst>
-                    </a:blip>
+                    <a:blip r:embed="rId4"/>
                     <a:stretch>
                       <a:fillRect/>
                     </a:stretch>
                   </pic:blipFill>
-                  <pic:spPr>
+                  <pic:spPr bwMode="auto">
                     <a:xfrm>
                       <a:off x="0" y="0"/>
-                      <a:ext cx="10547596" cy="2743200"/>
+                      <a:ext cx="10547350" cy="2652395"/>
                     </a:xfrm>
                     <a:prstGeom prst="rect">
                       <a:avLst/>
@@ -361,121 +161,201 @@
                 </pic:pic>
               </a:graphicData>
             </a:graphic>
-            <wp14:sizeRelH relativeFrom="page">
-              <wp14:pctWidth>0</wp14:pctWidth>
-            </wp14:sizeRelH>
-            <wp14:sizeRelV relativeFrom="page">
-              <wp14:pctHeight>0</wp14:pctHeight>
-            </wp14:sizeRelV>
           </wp:anchor>
         </w:drawing>
       </w:r>
     </w:p>
     <w:p>
       <w:pPr>
+        <w:pStyle w:val="Normal"/>
         <w:rPr>
           <w:lang w:val="es-ES"/>
         </w:rPr>
       </w:pPr>
-    </w:p>
-    <w:p>
-      <w:pPr>
+      <w:r>
         <w:rPr>
           <w:lang w:val="es-ES"/>
         </w:rPr>
-      </w:pPr>
-    </w:p>
-    <w:p>
-      <w:pPr>
+      </w:r>
+    </w:p>
+    <w:p>
+      <w:pPr>
+        <w:pStyle w:val="Normal"/>
         <w:rPr>
           <w:lang w:val="es-ES"/>
         </w:rPr>
       </w:pPr>
-    </w:p>
-    <w:p>
-      <w:pPr>
+      <w:r>
         <w:rPr>
           <w:lang w:val="es-ES"/>
         </w:rPr>
-      </w:pPr>
-    </w:p>
-    <w:p>
-      <w:pPr>
+      </w:r>
+    </w:p>
+    <w:p>
+      <w:pPr>
+        <w:pStyle w:val="Normal"/>
         <w:rPr>
           <w:lang w:val="es-ES"/>
         </w:rPr>
       </w:pPr>
-    </w:p>
-    <w:p>
-      <w:pPr>
+      <w:r>
         <w:rPr>
           <w:lang w:val="es-ES"/>
         </w:rPr>
-      </w:pPr>
-    </w:p>
-    <w:p>
-      <w:pPr>
+      </w:r>
+    </w:p>
+    <w:p>
+      <w:pPr>
+        <w:pStyle w:val="Normal"/>
         <w:rPr>
           <w:lang w:val="es-ES"/>
         </w:rPr>
       </w:pPr>
-    </w:p>
-    <w:p>
-      <w:pPr>
+      <w:r>
         <w:rPr>
           <w:lang w:val="es-ES"/>
         </w:rPr>
-      </w:pPr>
-    </w:p>
-    <w:p>
-      <w:pPr>
+      </w:r>
+    </w:p>
+    <w:p>
+      <w:pPr>
+        <w:pStyle w:val="Normal"/>
         <w:rPr>
           <w:lang w:val="es-ES"/>
         </w:rPr>
       </w:pPr>
-    </w:p>
-    <w:p>
-      <w:pPr>
+      <w:r>
         <w:rPr>
           <w:lang w:val="es-ES"/>
         </w:rPr>
-      </w:pPr>
-    </w:p>
-    <w:p>
-      <w:pPr>
+      </w:r>
+    </w:p>
+    <w:p>
+      <w:pPr>
+        <w:pStyle w:val="Normal"/>
         <w:rPr>
           <w:lang w:val="es-ES"/>
         </w:rPr>
       </w:pPr>
-    </w:p>
-    <w:p>
-      <w:pPr>
+      <w:r>
         <w:rPr>
           <w:lang w:val="es-ES"/>
         </w:rPr>
-      </w:pPr>
-    </w:p>
-    <w:p>
-      <w:pPr>
+      </w:r>
+    </w:p>
+    <w:p>
+      <w:pPr>
+        <w:pStyle w:val="Normal"/>
         <w:rPr>
           <w:lang w:val="es-ES"/>
         </w:rPr>
       </w:pPr>
-    </w:p>
-    <w:p>
-      <w:pPr>
+      <w:r>
         <w:rPr>
           <w:lang w:val="es-ES"/>
         </w:rPr>
-      </w:pPr>
-    </w:p>
-    <w:p>
-      <w:pPr>
-        <w:shd w:val="clear" w:color="auto" w:fill="FFFFFF"/>
-        <w:spacing w:line="348" w:lineRule="atLeast"/>
-        <w:ind w:left="-851"/>
-        <w:rPr>
-          <w:rFonts w:ascii="Helvetica Neue" w:eastAsia="Times New Roman" w:hAnsi="Helvetica Neue" w:cs="Times New Roman"/>
+      </w:r>
+    </w:p>
+    <w:p>
+      <w:pPr>
+        <w:pStyle w:val="Normal"/>
+        <w:rPr>
+          <w:lang w:val="es-ES"/>
+        </w:rPr>
+      </w:pPr>
+      <w:r>
+        <w:rPr>
+          <w:lang w:val="es-ES"/>
+        </w:rPr>
+      </w:r>
+    </w:p>
+    <w:p>
+      <w:pPr>
+        <w:pStyle w:val="Normal"/>
+        <w:rPr>
+          <w:lang w:val="es-ES"/>
+        </w:rPr>
+      </w:pPr>
+      <w:r>
+        <w:rPr>
+          <w:lang w:val="es-ES"/>
+        </w:rPr>
+      </w:r>
+    </w:p>
+    <w:p>
+      <w:pPr>
+        <w:pStyle w:val="Normal"/>
+        <w:rPr>
+          <w:lang w:val="es-ES"/>
+        </w:rPr>
+      </w:pPr>
+      <w:r>
+        <w:rPr>
+          <w:lang w:val="es-ES"/>
+        </w:rPr>
+      </w:r>
+    </w:p>
+    <w:p>
+      <w:pPr>
+        <w:pStyle w:val="Normal"/>
+        <w:rPr>
+          <w:lang w:val="es-ES"/>
+        </w:rPr>
+      </w:pPr>
+      <w:r>
+        <w:rPr>
+          <w:lang w:val="es-ES"/>
+        </w:rPr>
+      </w:r>
+    </w:p>
+    <w:p>
+      <w:pPr>
+        <w:pStyle w:val="Normal"/>
+        <w:rPr>
+          <w:lang w:val="es-ES"/>
+        </w:rPr>
+      </w:pPr>
+      <w:r>
+        <w:rPr>
+          <w:lang w:val="es-ES"/>
+        </w:rPr>
+      </w:r>
+    </w:p>
+    <w:p>
+      <w:pPr>
+        <w:pStyle w:val="Normal"/>
+        <w:rPr>
+          <w:lang w:val="es-ES"/>
+        </w:rPr>
+      </w:pPr>
+      <w:r>
+        <w:rPr>
+          <w:lang w:val="es-ES"/>
+        </w:rPr>
+      </w:r>
+    </w:p>
+    <w:p>
+      <w:pPr>
+        <w:pStyle w:val="Normal"/>
+        <w:rPr>
+          <w:lang w:val="es-ES"/>
+        </w:rPr>
+      </w:pPr>
+      <w:r>
+        <w:rPr>
+          <w:lang w:val="es-ES"/>
+        </w:rPr>
+      </w:r>
+    </w:p>
+    <w:p>
+      <w:pPr>
+        <w:pStyle w:val="Normal"/>
+        <w:shd w:val="clear" w:color="auto" w:fill="FFFFFF"/>
+        <w:spacing w:lineRule="atLeast" w:line="348"/>
+        <w:ind w:left="-851" w:hanging="0"/>
+        <w:rPr>
+          <w:rFonts w:ascii="Helvetica Neue" w:hAnsi="Helvetica Neue" w:eastAsia="Times New Roman" w:cs="Times New Roman"/>
+          <w:b/>
           <w:b/>
           <w:bCs/>
           <w:color w:val="2C2C2C"/>
@@ -485,7 +365,7 @@
       </w:pPr>
       <w:r>
         <w:rPr>
-          <w:rFonts w:ascii="Helvetica Neue" w:eastAsia="Times New Roman" w:hAnsi="Helvetica Neue" w:cs="Times New Roman"/>
+          <w:rFonts w:eastAsia="Times New Roman" w:cs="Times New Roman" w:ascii="Helvetica Neue" w:hAnsi="Helvetica Neue"/>
           <w:b/>
           <w:bCs/>
           <w:color w:val="2C2C2C"/>
@@ -497,18 +377,19 @@
     </w:p>
     <w:p>
       <w:pPr>
-        <w:shd w:val="clear" w:color="auto" w:fill="FFFFFF"/>
-        <w:ind w:left="-851"/>
-        <w:rPr>
-          <w:rFonts w:ascii="Helvetica Neue" w:eastAsia="Times New Roman" w:hAnsi="Helvetica Neue" w:cs="Times New Roman"/>
-          <w:color w:val="2C2C2C"/>
-          <w:sz w:val="21"/>
-          <w:szCs w:val="21"/>
-        </w:rPr>
-      </w:pPr>
-      <w:r>
-        <w:rPr>
-          <w:rFonts w:ascii="Helvetica Neue" w:eastAsia="Times New Roman" w:hAnsi="Helvetica Neue" w:cs="Times New Roman"/>
+        <w:pStyle w:val="Normal"/>
+        <w:shd w:val="clear" w:color="auto" w:fill="FFFFFF"/>
+        <w:ind w:left="-851" w:hanging="0"/>
+        <w:rPr>
+          <w:rFonts w:ascii="Helvetica Neue" w:hAnsi="Helvetica Neue" w:eastAsia="Times New Roman" w:cs="Times New Roman"/>
+          <w:color w:val="2C2C2C"/>
+          <w:sz w:val="21"/>
+          <w:szCs w:val="21"/>
+        </w:rPr>
+      </w:pPr>
+      <w:r>
+        <w:rPr>
+          <w:rFonts w:eastAsia="Times New Roman" w:cs="Times New Roman" w:ascii="Helvetica Neue" w:hAnsi="Helvetica Neue"/>
           <w:b/>
           <w:bCs/>
           <w:color w:val="2C2C2C"/>
@@ -520,39 +401,41 @@
     </w:p>
     <w:p>
       <w:pPr>
-        <w:shd w:val="clear" w:color="auto" w:fill="FFFFFF"/>
-        <w:ind w:left="-851"/>
-        <w:rPr>
-          <w:rFonts w:ascii="Helvetica Neue" w:eastAsia="Times New Roman" w:hAnsi="Helvetica Neue" w:cs="Times New Roman"/>
-          <w:color w:val="2C2C2C"/>
-          <w:sz w:val="21"/>
-          <w:szCs w:val="21"/>
-        </w:rPr>
-      </w:pPr>
-      <w:r>
-        <w:rPr>
-          <w:rFonts w:ascii="Helvetica Neue" w:eastAsia="Times New Roman" w:hAnsi="Helvetica Neue" w:cs="Times New Roman"/>
-          <w:color w:val="2C2C2C"/>
-          <w:sz w:val="21"/>
-          <w:szCs w:val="21"/>
-        </w:rPr>
-        <w:t>39</w:t>
-      </w:r>
-    </w:p>
-    <w:p>
-      <w:pPr>
-        <w:shd w:val="clear" w:color="auto" w:fill="FFFFFF"/>
-        <w:ind w:left="-851"/>
-        <w:rPr>
-          <w:rFonts w:ascii="Helvetica Neue" w:eastAsia="Times New Roman" w:hAnsi="Helvetica Neue" w:cs="Times New Roman"/>
-          <w:color w:val="2C2C2C"/>
-          <w:sz w:val="21"/>
-          <w:szCs w:val="21"/>
-        </w:rPr>
-      </w:pPr>
-      <w:r>
-        <w:rPr>
-          <w:rFonts w:ascii="Helvetica Neue" w:eastAsia="Times New Roman" w:hAnsi="Helvetica Neue" w:cs="Times New Roman"/>
+        <w:pStyle w:val="Normal"/>
+        <w:shd w:val="clear" w:color="auto" w:fill="FFFFFF"/>
+        <w:ind w:left="-851" w:hanging="0"/>
+        <w:rPr>
+          <w:rFonts w:ascii="Helvetica Neue" w:hAnsi="Helvetica Neue" w:eastAsia="Times New Roman" w:cs="Times New Roman"/>
+          <w:color w:val="2C2C2C"/>
+          <w:sz w:val="21"/>
+          <w:szCs w:val="21"/>
+        </w:rPr>
+      </w:pPr>
+      <w:r>
+        <w:rPr>
+          <w:rFonts w:eastAsia="Times New Roman" w:cs="Times New Roman" w:ascii="Helvetica Neue" w:hAnsi="Helvetica Neue"/>
+          <w:color w:val="2C2C2C"/>
+          <w:sz w:val="21"/>
+          <w:szCs w:val="21"/>
+        </w:rPr>
+        <w:t>40</w:t>
+      </w:r>
+    </w:p>
+    <w:p>
+      <w:pPr>
+        <w:pStyle w:val="Normal"/>
+        <w:shd w:val="clear" w:color="auto" w:fill="FFFFFF"/>
+        <w:ind w:left="-851" w:hanging="0"/>
+        <w:rPr>
+          <w:rFonts w:ascii="Helvetica Neue" w:hAnsi="Helvetica Neue" w:eastAsia="Times New Roman" w:cs="Times New Roman"/>
+          <w:color w:val="2C2C2C"/>
+          <w:sz w:val="21"/>
+          <w:szCs w:val="21"/>
+        </w:rPr>
+      </w:pPr>
+      <w:r>
+        <w:rPr>
+          <w:rFonts w:eastAsia="Times New Roman" w:cs="Times New Roman" w:ascii="Helvetica Neue" w:hAnsi="Helvetica Neue"/>
           <w:b/>
           <w:bCs/>
           <w:color w:val="2C2C2C"/>
@@ -564,39 +447,41 @@
     </w:p>
     <w:p>
       <w:pPr>
-        <w:shd w:val="clear" w:color="auto" w:fill="FFFFFF"/>
-        <w:ind w:left="-851"/>
-        <w:rPr>
-          <w:rFonts w:ascii="Helvetica Neue" w:eastAsia="Times New Roman" w:hAnsi="Helvetica Neue" w:cs="Times New Roman"/>
-          <w:color w:val="2C2C2C"/>
-          <w:sz w:val="21"/>
-          <w:szCs w:val="21"/>
-        </w:rPr>
-      </w:pPr>
-      <w:r>
-        <w:rPr>
-          <w:rFonts w:ascii="Helvetica Neue" w:eastAsia="Times New Roman" w:hAnsi="Helvetica Neue" w:cs="Times New Roman"/>
-          <w:color w:val="2C2C2C"/>
-          <w:sz w:val="21"/>
-          <w:szCs w:val="21"/>
-        </w:rPr>
-        <w:t>mauriciodiaz.xx@gmail.com</w:t>
-      </w:r>
-    </w:p>
-    <w:p>
-      <w:pPr>
-        <w:shd w:val="clear" w:color="auto" w:fill="FFFFFF"/>
-        <w:ind w:left="-851"/>
-        <w:rPr>
-          <w:rFonts w:ascii="Helvetica Neue" w:eastAsia="Times New Roman" w:hAnsi="Helvetica Neue" w:cs="Times New Roman"/>
-          <w:color w:val="2C2C2C"/>
-          <w:sz w:val="21"/>
-          <w:szCs w:val="21"/>
-        </w:rPr>
-      </w:pPr>
-      <w:r>
-        <w:rPr>
-          <w:rFonts w:ascii="Helvetica Neue" w:eastAsia="Times New Roman" w:hAnsi="Helvetica Neue" w:cs="Times New Roman"/>
+        <w:pStyle w:val="Normal"/>
+        <w:shd w:val="clear" w:color="auto" w:fill="FFFFFF"/>
+        <w:ind w:left="-851" w:hanging="0"/>
+        <w:rPr>
+          <w:rFonts w:ascii="Helvetica Neue" w:hAnsi="Helvetica Neue" w:eastAsia="Times New Roman" w:cs="Times New Roman"/>
+          <w:color w:val="2C2C2C"/>
+          <w:sz w:val="21"/>
+          <w:szCs w:val="21"/>
+        </w:rPr>
+      </w:pPr>
+      <w:r>
+        <w:rPr>
+          <w:rFonts w:eastAsia="Times New Roman" w:cs="Times New Roman" w:ascii="Helvetica Neue" w:hAnsi="Helvetica Neue"/>
+          <w:color w:val="2C2C2C"/>
+          <w:sz w:val="21"/>
+          <w:szCs w:val="21"/>
+        </w:rPr>
+        <w:t>mail@mauriciodiaz.com.ar</w:t>
+      </w:r>
+    </w:p>
+    <w:p>
+      <w:pPr>
+        <w:pStyle w:val="Normal"/>
+        <w:shd w:val="clear" w:color="auto" w:fill="FFFFFF"/>
+        <w:ind w:left="-851" w:hanging="0"/>
+        <w:rPr>
+          <w:rFonts w:ascii="Helvetica Neue" w:hAnsi="Helvetica Neue" w:eastAsia="Times New Roman" w:cs="Times New Roman"/>
+          <w:color w:val="2C2C2C"/>
+          <w:sz w:val="21"/>
+          <w:szCs w:val="21"/>
+        </w:rPr>
+      </w:pPr>
+      <w:r>
+        <w:rPr>
+          <w:rFonts w:eastAsia="Times New Roman" w:cs="Times New Roman" w:ascii="Helvetica Neue" w:hAnsi="Helvetica Neue"/>
           <w:b/>
           <w:bCs/>
           <w:color w:val="2C2C2C"/>
@@ -608,18 +493,19 @@
     </w:p>
     <w:p>
       <w:pPr>
-        <w:shd w:val="clear" w:color="auto" w:fill="FFFFFF"/>
-        <w:ind w:left="-851"/>
-        <w:rPr>
-          <w:rFonts w:ascii="Helvetica Neue" w:eastAsia="Times New Roman" w:hAnsi="Helvetica Neue" w:cs="Times New Roman"/>
-          <w:color w:val="2C2C2C"/>
-          <w:sz w:val="21"/>
-          <w:szCs w:val="21"/>
-        </w:rPr>
-      </w:pPr>
-      <w:r>
-        <w:rPr>
-          <w:rFonts w:ascii="Helvetica Neue" w:eastAsia="Times New Roman" w:hAnsi="Helvetica Neue" w:cs="Times New Roman"/>
+        <w:pStyle w:val="Normal"/>
+        <w:shd w:val="clear" w:color="auto" w:fill="FFFFFF"/>
+        <w:ind w:left="-851" w:hanging="0"/>
+        <w:rPr>
+          <w:rFonts w:ascii="Helvetica Neue" w:hAnsi="Helvetica Neue" w:eastAsia="Times New Roman" w:cs="Times New Roman"/>
+          <w:color w:val="2C2C2C"/>
+          <w:sz w:val="21"/>
+          <w:szCs w:val="21"/>
+        </w:rPr>
+      </w:pPr>
+      <w:r>
+        <w:rPr>
+          <w:rFonts w:eastAsia="Times New Roman" w:cs="Times New Roman" w:ascii="Helvetica Neue" w:hAnsi="Helvetica Neue"/>
           <w:color w:val="2C2C2C"/>
           <w:sz w:val="21"/>
           <w:szCs w:val="21"/>
@@ -629,18 +515,19 @@
     </w:p>
     <w:p>
       <w:pPr>
-        <w:shd w:val="clear" w:color="auto" w:fill="FFFFFF"/>
-        <w:ind w:left="-851"/>
-        <w:rPr>
-          <w:rFonts w:ascii="Helvetica Neue" w:eastAsia="Times New Roman" w:hAnsi="Helvetica Neue" w:cs="Times New Roman"/>
-          <w:color w:val="2C2C2C"/>
-          <w:sz w:val="21"/>
-          <w:szCs w:val="21"/>
-        </w:rPr>
-      </w:pPr>
-      <w:r>
-        <w:rPr>
-          <w:rFonts w:ascii="Helvetica Neue" w:eastAsia="Times New Roman" w:hAnsi="Helvetica Neue" w:cs="Times New Roman"/>
+        <w:pStyle w:val="Normal"/>
+        <w:shd w:val="clear" w:color="auto" w:fill="FFFFFF"/>
+        <w:ind w:left="-851" w:hanging="0"/>
+        <w:rPr>
+          <w:rFonts w:ascii="Helvetica Neue" w:hAnsi="Helvetica Neue" w:eastAsia="Times New Roman" w:cs="Times New Roman"/>
+          <w:color w:val="2C2C2C"/>
+          <w:sz w:val="21"/>
+          <w:szCs w:val="21"/>
+        </w:rPr>
+      </w:pPr>
+      <w:r>
+        <w:rPr>
+          <w:rFonts w:eastAsia="Times New Roman" w:cs="Times New Roman" w:ascii="Helvetica Neue" w:hAnsi="Helvetica Neue"/>
           <w:b/>
           <w:bCs/>
           <w:color w:val="2C2C2C"/>
@@ -652,18 +539,19 @@
     </w:p>
     <w:p>
       <w:pPr>
-        <w:shd w:val="clear" w:color="auto" w:fill="FFFFFF"/>
-        <w:ind w:left="-851"/>
-        <w:rPr>
-          <w:rFonts w:ascii="Helvetica Neue" w:eastAsia="Times New Roman" w:hAnsi="Helvetica Neue" w:cs="Times New Roman"/>
-          <w:color w:val="2C2C2C"/>
-          <w:sz w:val="21"/>
-          <w:szCs w:val="21"/>
-        </w:rPr>
-      </w:pPr>
-      <w:r>
-        <w:rPr>
-          <w:rFonts w:ascii="Helvetica Neue" w:eastAsia="Times New Roman" w:hAnsi="Helvetica Neue" w:cs="Times New Roman"/>
+        <w:pStyle w:val="Normal"/>
+        <w:shd w:val="clear" w:color="auto" w:fill="FFFFFF"/>
+        <w:ind w:left="-851" w:hanging="0"/>
+        <w:rPr>
+          <w:rFonts w:ascii="Helvetica Neue" w:hAnsi="Helvetica Neue" w:eastAsia="Times New Roman" w:cs="Times New Roman"/>
+          <w:color w:val="2C2C2C"/>
+          <w:sz w:val="21"/>
+          <w:szCs w:val="21"/>
+        </w:rPr>
+      </w:pPr>
+      <w:r>
+        <w:rPr>
+          <w:rFonts w:eastAsia="Times New Roman" w:cs="Times New Roman" w:ascii="Helvetica Neue" w:hAnsi="Helvetica Neue"/>
           <w:color w:val="2C2C2C"/>
           <w:sz w:val="21"/>
           <w:szCs w:val="21"/>
@@ -673,18 +561,19 @@
     </w:p>
     <w:p>
       <w:pPr>
-        <w:shd w:val="clear" w:color="auto" w:fill="FFFFFF"/>
-        <w:ind w:left="-851"/>
-        <w:rPr>
-          <w:rFonts w:ascii="Helvetica Neue" w:eastAsia="Times New Roman" w:hAnsi="Helvetica Neue" w:cs="Times New Roman"/>
-          <w:color w:val="2C2C2C"/>
-          <w:sz w:val="21"/>
-          <w:szCs w:val="21"/>
-        </w:rPr>
-      </w:pPr>
-      <w:r>
-        <w:rPr>
-          <w:rFonts w:ascii="Helvetica Neue" w:eastAsia="Times New Roman" w:hAnsi="Helvetica Neue" w:cs="Times New Roman"/>
+        <w:pStyle w:val="Normal"/>
+        <w:shd w:val="clear" w:color="auto" w:fill="FFFFFF"/>
+        <w:ind w:left="-851" w:hanging="0"/>
+        <w:rPr>
+          <w:rFonts w:ascii="Helvetica Neue" w:hAnsi="Helvetica Neue" w:eastAsia="Times New Roman" w:cs="Times New Roman"/>
+          <w:color w:val="2C2C2C"/>
+          <w:sz w:val="21"/>
+          <w:szCs w:val="21"/>
+        </w:rPr>
+      </w:pPr>
+      <w:r>
+        <w:rPr>
+          <w:rFonts w:eastAsia="Times New Roman" w:cs="Times New Roman" w:ascii="Helvetica Neue" w:hAnsi="Helvetica Neue"/>
           <w:b/>
           <w:bCs/>
           <w:color w:val="2C2C2C"/>
@@ -696,18 +585,19 @@
     </w:p>
     <w:p>
       <w:pPr>
-        <w:shd w:val="clear" w:color="auto" w:fill="FFFFFF"/>
-        <w:ind w:left="-851"/>
-        <w:rPr>
-          <w:rFonts w:ascii="Helvetica Neue" w:eastAsia="Times New Roman" w:hAnsi="Helvetica Neue" w:cs="Times New Roman"/>
-          <w:color w:val="2C2C2C"/>
-          <w:sz w:val="21"/>
-          <w:szCs w:val="21"/>
-        </w:rPr>
-      </w:pPr>
-      <w:r>
-        <w:rPr>
-          <w:rFonts w:ascii="Helvetica Neue" w:eastAsia="Times New Roman" w:hAnsi="Helvetica Neue" w:cs="Times New Roman"/>
+        <w:pStyle w:val="Normal"/>
+        <w:shd w:val="clear" w:color="auto" w:fill="FFFFFF"/>
+        <w:ind w:left="-851" w:hanging="0"/>
+        <w:rPr>
+          <w:rFonts w:ascii="Helvetica Neue" w:hAnsi="Helvetica Neue" w:eastAsia="Times New Roman" w:cs="Times New Roman"/>
+          <w:color w:val="2C2C2C"/>
+          <w:sz w:val="21"/>
+          <w:szCs w:val="21"/>
+        </w:rPr>
+      </w:pPr>
+      <w:r>
+        <w:rPr>
+          <w:rFonts w:eastAsia="Times New Roman" w:cs="Times New Roman" w:ascii="Helvetica Neue" w:hAnsi="Helvetica Neue"/>
           <w:color w:val="2C2C2C"/>
           <w:sz w:val="21"/>
           <w:szCs w:val="21"/>
@@ -715,54 +605,84 @@
         <w:t>English, Spanish</w:t>
       </w:r>
     </w:p>
-    <w:p/>
-    <w:p/>
-    <w:p>
-      <w:pPr>
-        <w:ind w:left="-851"/>
-        <w:rPr>
-          <w:rFonts w:ascii="Times New Roman" w:eastAsia="Times New Roman" w:hAnsi="Times New Roman" w:cs="Times New Roman"/>
-        </w:rPr>
-      </w:pPr>
-      <w:r>
-        <w:rPr>
-          <w:rFonts w:ascii="Helvetica Neue" w:eastAsia="Times New Roman" w:hAnsi="Helvetica Neue" w:cs="Times New Roman"/>
+    <w:p>
+      <w:pPr>
+        <w:pStyle w:val="Normal"/>
+        <w:rPr/>
+      </w:pPr>
+      <w:r>
+        <w:rPr/>
+      </w:r>
+    </w:p>
+    <w:p>
+      <w:pPr>
+        <w:pStyle w:val="Normal"/>
+        <w:rPr/>
+      </w:pPr>
+      <w:r>
+        <w:rPr/>
+      </w:r>
+    </w:p>
+    <w:p>
+      <w:pPr>
+        <w:pStyle w:val="Normal"/>
+        <w:ind w:left="-851" w:hanging="0"/>
+        <w:rPr>
+          <w:rFonts w:ascii="Times New Roman" w:hAnsi="Times New Roman" w:eastAsia="Times New Roman" w:cs="Times New Roman"/>
+        </w:rPr>
+      </w:pPr>
+      <w:r>
+        <w:rPr>
+          <w:rFonts w:eastAsia="Times New Roman" w:cs="Times New Roman" w:ascii="Helvetica Neue" w:hAnsi="Helvetica Neue"/>
           <w:b/>
           <w:bCs/>
           <w:color w:val="2C2C2C"/>
           <w:sz w:val="36"/>
           <w:szCs w:val="36"/>
-          <w:shd w:val="clear" w:color="auto" w:fill="FFFFFF"/>
+          <w:shd w:fill="FFFFFF" w:val="clear"/>
         </w:rPr>
         <w:t>Work Experience</w:t>
       </w:r>
       <w:r>
         <w:rPr>
-          <w:rFonts w:ascii="inherit" w:eastAsia="Times New Roman" w:hAnsi="inherit" w:cs="Times New Roman"/>
+          <w:rFonts w:eastAsia="Times New Roman" w:cs="Times New Roman" w:ascii="inherit" w:hAnsi="inherit"/>
           <w:caps/>
           <w:color w:val="FFFFFF"/>
           <w:sz w:val="33"/>
           <w:szCs w:val="33"/>
         </w:rPr>
-        <w:t>IT INTERNATIONAL</w:t>
-      </w:r>
-    </w:p>
-    <w:p>
-      <w:pPr>
+        <w:t>IT INTERN</w:t>
+      </w:r>
+    </w:p>
+    <w:p>
+      <w:pPr>
+        <w:pStyle w:val="Normal"/>
+        <w:ind w:left="-851" w:hanging="0"/>
+        <w:rPr>
+          <w:rFonts w:ascii="Times New Roman" w:hAnsi="Times New Roman" w:eastAsia="Times New Roman" w:cs="Times New Roman"/>
+        </w:rPr>
+      </w:pPr>
+      <w:r>
+        <w:rPr/>
+      </w:r>
+    </w:p>
+    <w:p>
+      <w:pPr>
+        <w:pStyle w:val="Normal"/>
         <w:shd w:val="clear" w:color="auto" w:fill="378C3F"/>
-        <w:spacing w:after="100" w:afterAutospacing="1" w:line="386" w:lineRule="atLeast"/>
+        <w:spacing w:lineRule="atLeast" w:line="386" w:before="0" w:afterAutospacing="1"/>
         <w:jc w:val="center"/>
         <w:rPr>
-          <w:rFonts w:ascii="Helvetica Neue" w:eastAsia="Times New Roman" w:hAnsi="Helvetica Neue" w:cs="Times New Roman"/>
-          <w:caps/>
-          <w:color w:val="FFFFFF"/>
-          <w:sz w:val="21"/>
-          <w:szCs w:val="21"/>
-        </w:rPr>
-      </w:pPr>
-      <w:r>
-        <w:rPr>
-          <w:rFonts w:ascii="Helvetica Neue" w:eastAsia="Times New Roman" w:hAnsi="Helvetica Neue" w:cs="Times New Roman"/>
+          <w:rFonts w:ascii="Helvetica Neue" w:hAnsi="Helvetica Neue" w:eastAsia="Times New Roman" w:cs="Times New Roman"/>
+          <w:caps/>
+          <w:color w:val="FFFFFF"/>
+          <w:sz w:val="21"/>
+          <w:szCs w:val="21"/>
+        </w:rPr>
+      </w:pPr>
+      <w:r>
+        <w:rPr>
+          <w:rFonts w:eastAsia="Times New Roman" w:cs="Times New Roman" w:ascii="Helvetica Neue" w:hAnsi="Helvetica Neue"/>
           <w:caps/>
           <w:color w:val="FFFFFF"/>
           <w:sz w:val="21"/>
@@ -773,20 +693,138 @@
     </w:p>
     <w:p>
       <w:pPr>
+        <w:pStyle w:val="Normal"/>
         <w:shd w:val="clear" w:color="auto" w:fill="378C3F"/>
-        <w:spacing w:line="336" w:lineRule="atLeast"/>
+        <w:spacing w:lineRule="atLeast" w:line="336"/>
         <w:jc w:val="center"/>
         <w:rPr>
-          <w:rFonts w:ascii="Helvetica Neue" w:eastAsia="Times New Roman" w:hAnsi="Helvetica Neue" w:cs="Times New Roman"/>
-          <w:caps/>
-          <w:color w:val="FFFFFF"/>
-          <w:sz w:val="38"/>
-          <w:szCs w:val="38"/>
-        </w:rPr>
-      </w:pPr>
-      <w:r>
-        <w:rPr>
-          <w:rFonts w:ascii="Helvetica Neue" w:eastAsia="Times New Roman" w:hAnsi="Helvetica Neue" w:cs="Times New Roman"/>
+          <w:rFonts w:ascii="Helvetica Neue" w:hAnsi="Helvetica Neue" w:eastAsia="Times New Roman" w:cs="Times New Roman"/>
+          <w:caps/>
+          <w:color w:val="FFFFFF"/>
+          <w:sz w:val="38"/>
+          <w:szCs w:val="38"/>
+        </w:rPr>
+      </w:pPr>
+      <w:r>
+        <w:rPr>
+          <w:rFonts w:eastAsia="Times New Roman" w:cs="Times New Roman" w:ascii="Helvetica Neue" w:hAnsi="Helvetica Neue"/>
+          <w:caps/>
+          <w:color w:val="FFFFFF"/>
+          <w:sz w:val="38"/>
+          <w:szCs w:val="38"/>
+        </w:rPr>
+        <w:t>s1 GATEWAY</w:t>
+      </w:r>
+    </w:p>
+    <w:p>
+      <w:pPr>
+        <w:pStyle w:val="Normal"/>
+        <w:shd w:val="clear" w:color="auto" w:fill="FFFFFF"/>
+        <w:spacing w:lineRule="atLeast" w:line="336"/>
+        <w:rPr>
+          <w:rFonts w:ascii="Helvetica Neue" w:hAnsi="Helvetica Neue" w:eastAsia="Times New Roman" w:cs="Times New Roman"/>
+          <w:color w:val="2C2C2C"/>
+          <w:sz w:val="38"/>
+          <w:szCs w:val="38"/>
+        </w:rPr>
+      </w:pPr>
+      <w:r>
+        <w:rPr>
+          <w:rFonts w:eastAsia="Times New Roman" w:cs="Times New Roman" w:ascii="Helvetica Neue" w:hAnsi="Helvetica Neue"/>
+          <w:color w:val="2C2C2C"/>
+          <w:sz w:val="38"/>
+          <w:szCs w:val="38"/>
+        </w:rPr>
+        <w:t xml:space="preserve">DevOps Engineer </w:t>
+      </w:r>
+      <w:r>
+        <w:rPr>
+          <w:rFonts w:eastAsia="Times New Roman" w:cs="Times New Roman" w:ascii="Helvetica Neue" w:hAnsi="Helvetica Neue"/>
+          <w:color w:val="2C2C2C"/>
+          <w:sz w:val="38"/>
+          <w:szCs w:val="38"/>
+        </w:rPr>
+        <w:t>Ssr.</w:t>
+      </w:r>
+    </w:p>
+    <w:p>
+      <w:pPr>
+        <w:pStyle w:val="Normal"/>
+        <w:shd w:val="clear" w:color="auto" w:fill="FFFFFF"/>
+        <w:spacing w:lineRule="atLeast" w:line="336"/>
+        <w:rPr/>
+      </w:pPr>
+      <w:r>
+        <w:rPr>
+          <w:rFonts w:eastAsia="Times New Roman" w:cs="Times New Roman" w:ascii="Helvetica Neue" w:hAnsi="Helvetica Neue"/>
+          <w:color w:val="2C2C2C"/>
+          <w:sz w:val="21"/>
+          <w:szCs w:val="21"/>
+        </w:rPr>
+        <w:t>In charge of maintaining the infrastructure with tools such as Linux, AWS, Kubernetes, Docker, among others.</w:t>
+      </w:r>
+    </w:p>
+    <w:p>
+      <w:pPr>
+        <w:pStyle w:val="Normal"/>
+        <w:ind w:hanging="0"/>
+        <w:rPr>
+          <w:rFonts w:ascii="Times New Roman" w:hAnsi="Times New Roman" w:eastAsia="Times New Roman" w:cs="Times New Roman"/>
+        </w:rPr>
+      </w:pPr>
+      <w:r>
+        <w:rPr>
+          <w:rFonts w:eastAsia="Times New Roman" w:cs="Times New Roman" w:ascii="inherit" w:hAnsi="inherit"/>
+          <w:caps/>
+          <w:color w:val="FFFFFF"/>
+          <w:sz w:val="33"/>
+          <w:szCs w:val="33"/>
+        </w:rPr>
+        <w:t>ATIONAL</w:t>
+      </w:r>
+    </w:p>
+    <w:p>
+      <w:pPr>
+        <w:pStyle w:val="Normal"/>
+        <w:shd w:val="clear" w:color="auto" w:fill="378C3F"/>
+        <w:spacing w:lineRule="atLeast" w:line="386" w:before="0" w:afterAutospacing="1"/>
+        <w:jc w:val="center"/>
+        <w:rPr>
+          <w:rFonts w:ascii="Helvetica Neue" w:hAnsi="Helvetica Neue" w:eastAsia="Times New Roman" w:cs="Times New Roman"/>
+          <w:caps/>
+          <w:color w:val="FFFFFF"/>
+          <w:sz w:val="21"/>
+          <w:szCs w:val="21"/>
+        </w:rPr>
+      </w:pPr>
+      <w:r>
+        <w:rPr>
+          <w:rFonts w:eastAsia="Times New Roman" w:cs="Times New Roman" w:ascii="Helvetica Neue" w:hAnsi="Helvetica Neue"/>
+          <w:caps/>
+          <w:color w:val="FFFFFF"/>
+          <w:sz w:val="21"/>
+          <w:szCs w:val="21"/>
+        </w:rPr>
+        <w:t>MAR 2020 - PRESENT</w:t>
+      </w:r>
+    </w:p>
+    <w:p>
+      <w:pPr>
+        <w:pStyle w:val="Normal"/>
+        <w:shd w:val="clear" w:color="auto" w:fill="378C3F"/>
+        <w:spacing w:lineRule="atLeast" w:line="336"/>
+        <w:jc w:val="center"/>
+        <w:rPr>
+          <w:rFonts w:ascii="Helvetica Neue" w:hAnsi="Helvetica Neue" w:eastAsia="Times New Roman" w:cs="Times New Roman"/>
+          <w:caps/>
+          <w:color w:val="FFFFFF"/>
+          <w:sz w:val="38"/>
+          <w:szCs w:val="38"/>
+        </w:rPr>
+      </w:pPr>
+      <w:r>
+        <w:rPr>
+          <w:rFonts w:eastAsia="Times New Roman" w:cs="Times New Roman" w:ascii="Helvetica Neue" w:hAnsi="Helvetica Neue"/>
           <w:caps/>
           <w:color w:val="FFFFFF"/>
           <w:sz w:val="38"/>
@@ -797,18 +835,19 @@
     </w:p>
     <w:p>
       <w:pPr>
-        <w:shd w:val="clear" w:color="auto" w:fill="FFFFFF"/>
-        <w:spacing w:line="336" w:lineRule="atLeast"/>
-        <w:rPr>
-          <w:rFonts w:ascii="Helvetica Neue" w:eastAsia="Times New Roman" w:hAnsi="Helvetica Neue" w:cs="Times New Roman"/>
-          <w:color w:val="2C2C2C"/>
-          <w:sz w:val="38"/>
-          <w:szCs w:val="38"/>
-        </w:rPr>
-      </w:pPr>
-      <w:r>
-        <w:rPr>
-          <w:rFonts w:ascii="Helvetica Neue" w:eastAsia="Times New Roman" w:hAnsi="Helvetica Neue" w:cs="Times New Roman"/>
+        <w:pStyle w:val="Normal"/>
+        <w:shd w:val="clear" w:color="auto" w:fill="FFFFFF"/>
+        <w:spacing w:lineRule="atLeast" w:line="336"/>
+        <w:rPr>
+          <w:rFonts w:ascii="Helvetica Neue" w:hAnsi="Helvetica Neue" w:eastAsia="Times New Roman" w:cs="Times New Roman"/>
+          <w:color w:val="2C2C2C"/>
+          <w:sz w:val="38"/>
+          <w:szCs w:val="38"/>
+        </w:rPr>
+      </w:pPr>
+      <w:r>
+        <w:rPr>
+          <w:rFonts w:eastAsia="Times New Roman" w:cs="Times New Roman" w:ascii="Helvetica Neue" w:hAnsi="Helvetica Neue"/>
           <w:color w:val="2C2C2C"/>
           <w:sz w:val="38"/>
           <w:szCs w:val="38"/>
@@ -818,51 +857,93 @@
     </w:p>
     <w:p>
       <w:pPr>
-        <w:shd w:val="clear" w:color="auto" w:fill="FFFFFF"/>
-        <w:spacing w:after="100" w:afterAutospacing="1" w:line="386" w:lineRule="atLeast"/>
-        <w:rPr>
-          <w:rFonts w:ascii="Helvetica Neue" w:eastAsia="Times New Roman" w:hAnsi="Helvetica Neue" w:cs="Times New Roman"/>
-          <w:color w:val="2C2C2C"/>
-          <w:sz w:val="21"/>
-          <w:szCs w:val="21"/>
-        </w:rPr>
-      </w:pPr>
-      <w:r>
-        <w:rPr>
-          <w:rFonts w:ascii="Helvetica Neue" w:eastAsia="Times New Roman" w:hAnsi="Helvetica Neue" w:cs="Times New Roman"/>
+        <w:pStyle w:val="Normal"/>
+        <w:shd w:val="clear" w:color="auto" w:fill="FFFFFF"/>
+        <w:spacing w:lineRule="atLeast" w:line="386" w:before="0" w:afterAutospacing="1"/>
+        <w:rPr>
+          <w:rFonts w:ascii="Helvetica Neue" w:hAnsi="Helvetica Neue" w:eastAsia="Times New Roman" w:cs="Times New Roman"/>
+          <w:color w:val="2C2C2C"/>
+          <w:sz w:val="21"/>
+          <w:szCs w:val="21"/>
+        </w:rPr>
+      </w:pPr>
+      <w:r>
+        <w:rPr>
+          <w:rFonts w:eastAsia="Times New Roman" w:cs="Times New Roman" w:ascii="Helvetica Neue" w:hAnsi="Helvetica Neue"/>
           <w:color w:val="2C2C2C"/>
           <w:sz w:val="21"/>
           <w:szCs w:val="21"/>
         </w:rPr>
         <w:t>As a DevOps Engineer I am responsible for the configuration, documentation,</w:t>
-      </w:r>
-      <w:r>
-        <w:rPr>
-          <w:rFonts w:ascii="Helvetica Neue" w:eastAsia="Times New Roman" w:hAnsi="Helvetica Neue" w:cs="Times New Roman"/>
-          <w:color w:val="2C2C2C"/>
-          <w:sz w:val="21"/>
-          <w:szCs w:val="21"/>
-        </w:rPr>
         <w:br/>
         <w:t>optimization and support of an infrastructure based in technologies such as Linux, AWS, Kubernetes, Docker, among others.</w:t>
       </w:r>
     </w:p>
     <w:p>
       <w:pPr>
+        <w:pStyle w:val="Normal"/>
+        <w:shd w:val="clear" w:color="auto" w:fill="FFFFFF"/>
+        <w:spacing w:lineRule="atLeast" w:line="386" w:before="0" w:afterAutospacing="1"/>
+        <w:rPr>
+          <w:rFonts w:ascii="Helvetica Neue" w:hAnsi="Helvetica Neue" w:eastAsia="Times New Roman" w:cs="Times New Roman"/>
+          <w:color w:val="2C2C2C"/>
+          <w:sz w:val="21"/>
+          <w:szCs w:val="21"/>
+        </w:rPr>
+      </w:pPr>
+      <w:r>
+        <w:rPr/>
+      </w:r>
+    </w:p>
+    <w:p>
+      <w:pPr>
+        <w:pStyle w:val="Normal"/>
+        <w:shd w:val="clear" w:color="auto" w:fill="FFFFFF"/>
+        <w:spacing w:lineRule="atLeast" w:line="386" w:before="0" w:afterAutospacing="1"/>
+        <w:rPr>
+          <w:rFonts w:ascii="Helvetica Neue" w:hAnsi="Helvetica Neue" w:eastAsia="Times New Roman" w:cs="Times New Roman"/>
+          <w:color w:val="2C2C2C"/>
+          <w:sz w:val="21"/>
+          <w:szCs w:val="21"/>
+        </w:rPr>
+      </w:pPr>
+      <w:r>
+        <w:rPr/>
+      </w:r>
+    </w:p>
+    <w:p>
+      <w:pPr>
+        <w:pStyle w:val="Normal"/>
+        <w:shd w:val="clear" w:color="auto" w:fill="FFFFFF"/>
+        <w:spacing w:lineRule="atLeast" w:line="386" w:before="0" w:afterAutospacing="1"/>
+        <w:rPr>
+          <w:rFonts w:ascii="Helvetica Neue" w:hAnsi="Helvetica Neue" w:eastAsia="Times New Roman" w:cs="Times New Roman"/>
+          <w:color w:val="2C2C2C"/>
+          <w:sz w:val="21"/>
+          <w:szCs w:val="21"/>
+        </w:rPr>
+      </w:pPr>
+      <w:r>
+        <w:rPr/>
+      </w:r>
+    </w:p>
+    <w:p>
+      <w:pPr>
+        <w:pStyle w:val="Normal"/>
         <w:shd w:val="clear" w:color="auto" w:fill="378C3F"/>
-        <w:spacing w:after="100" w:afterAutospacing="1" w:line="386" w:lineRule="atLeast"/>
+        <w:spacing w:lineRule="atLeast" w:line="386" w:before="0" w:afterAutospacing="1"/>
         <w:jc w:val="center"/>
         <w:rPr>
-          <w:rFonts w:ascii="Helvetica Neue" w:eastAsia="Times New Roman" w:hAnsi="Helvetica Neue" w:cs="Times New Roman"/>
-          <w:caps/>
-          <w:color w:val="FFFFFF"/>
-          <w:sz w:val="21"/>
-          <w:szCs w:val="21"/>
-        </w:rPr>
-      </w:pPr>
-      <w:r>
-        <w:rPr>
-          <w:rFonts w:ascii="Helvetica Neue" w:eastAsia="Times New Roman" w:hAnsi="Helvetica Neue" w:cs="Times New Roman"/>
+          <w:rFonts w:ascii="Helvetica Neue" w:hAnsi="Helvetica Neue" w:eastAsia="Times New Roman" w:cs="Times New Roman"/>
+          <w:caps/>
+          <w:color w:val="FFFFFF"/>
+          <w:sz w:val="21"/>
+          <w:szCs w:val="21"/>
+        </w:rPr>
+      </w:pPr>
+      <w:r>
+        <w:rPr>
+          <w:rFonts w:eastAsia="Times New Roman" w:cs="Times New Roman" w:ascii="Helvetica Neue" w:hAnsi="Helvetica Neue"/>
           <w:caps/>
           <w:color w:val="FFFFFF"/>
           <w:sz w:val="21"/>
@@ -873,20 +954,21 @@
     </w:p>
     <w:p>
       <w:pPr>
+        <w:pStyle w:val="Normal"/>
         <w:shd w:val="clear" w:color="auto" w:fill="378C3F"/>
-        <w:spacing w:line="336" w:lineRule="atLeast"/>
+        <w:spacing w:lineRule="atLeast" w:line="336"/>
         <w:jc w:val="center"/>
         <w:rPr>
-          <w:rFonts w:ascii="Helvetica Neue" w:eastAsia="Times New Roman" w:hAnsi="Helvetica Neue" w:cs="Times New Roman"/>
-          <w:caps/>
-          <w:color w:val="FFFFFF"/>
-          <w:sz w:val="38"/>
-          <w:szCs w:val="38"/>
-        </w:rPr>
-      </w:pPr>
-      <w:r>
-        <w:rPr>
-          <w:rFonts w:ascii="Helvetica Neue" w:eastAsia="Times New Roman" w:hAnsi="Helvetica Neue" w:cs="Times New Roman"/>
+          <w:rFonts w:ascii="Helvetica Neue" w:hAnsi="Helvetica Neue" w:eastAsia="Times New Roman" w:cs="Times New Roman"/>
+          <w:caps/>
+          <w:color w:val="FFFFFF"/>
+          <w:sz w:val="38"/>
+          <w:szCs w:val="38"/>
+        </w:rPr>
+      </w:pPr>
+      <w:r>
+        <w:rPr>
+          <w:rFonts w:eastAsia="Times New Roman" w:cs="Times New Roman" w:ascii="Helvetica Neue" w:hAnsi="Helvetica Neue"/>
           <w:caps/>
           <w:color w:val="FFFFFF"/>
           <w:sz w:val="38"/>
@@ -897,18 +979,19 @@
     </w:p>
     <w:p>
       <w:pPr>
-        <w:shd w:val="clear" w:color="auto" w:fill="FFFFFF"/>
-        <w:spacing w:line="336" w:lineRule="atLeast"/>
-        <w:rPr>
-          <w:rFonts w:ascii="Helvetica Neue" w:eastAsia="Times New Roman" w:hAnsi="Helvetica Neue" w:cs="Times New Roman"/>
-          <w:color w:val="2C2C2C"/>
-          <w:sz w:val="38"/>
-          <w:szCs w:val="38"/>
-        </w:rPr>
-      </w:pPr>
-      <w:r>
-        <w:rPr>
-          <w:rFonts w:ascii="Helvetica Neue" w:eastAsia="Times New Roman" w:hAnsi="Helvetica Neue" w:cs="Times New Roman"/>
+        <w:pStyle w:val="Normal"/>
+        <w:shd w:val="clear" w:color="auto" w:fill="FFFFFF"/>
+        <w:spacing w:lineRule="atLeast" w:line="336"/>
+        <w:rPr>
+          <w:rFonts w:ascii="Helvetica Neue" w:hAnsi="Helvetica Neue" w:eastAsia="Times New Roman" w:cs="Times New Roman"/>
+          <w:color w:val="2C2C2C"/>
+          <w:sz w:val="38"/>
+          <w:szCs w:val="38"/>
+        </w:rPr>
+      </w:pPr>
+      <w:r>
+        <w:rPr>
+          <w:rFonts w:eastAsia="Times New Roman" w:cs="Times New Roman" w:ascii="Helvetica Neue" w:hAnsi="Helvetica Neue"/>
           <w:color w:val="2C2C2C"/>
           <w:sz w:val="38"/>
           <w:szCs w:val="38"/>
@@ -918,76 +1001,89 @@
     </w:p>
     <w:p>
       <w:pPr>
-        <w:shd w:val="clear" w:color="auto" w:fill="FFFFFF"/>
-        <w:spacing w:after="100" w:afterAutospacing="1" w:line="386" w:lineRule="atLeast"/>
-        <w:rPr>
-          <w:rFonts w:ascii="Helvetica Neue" w:eastAsia="Times New Roman" w:hAnsi="Helvetica Neue" w:cs="Times New Roman"/>
-          <w:color w:val="2C2C2C"/>
-          <w:sz w:val="21"/>
-          <w:szCs w:val="21"/>
-        </w:rPr>
-      </w:pPr>
-      <w:r>
-        <w:rPr>
-          <w:rFonts w:ascii="Helvetica Neue" w:eastAsia="Times New Roman" w:hAnsi="Helvetica Neue" w:cs="Times New Roman"/>
+        <w:pStyle w:val="Normal"/>
+        <w:shd w:val="clear" w:color="auto" w:fill="FFFFFF"/>
+        <w:spacing w:lineRule="atLeast" w:line="386" w:before="0" w:afterAutospacing="1"/>
+        <w:rPr>
+          <w:rFonts w:ascii="Helvetica Neue" w:hAnsi="Helvetica Neue" w:eastAsia="Times New Roman" w:cs="Times New Roman"/>
+          <w:color w:val="2C2C2C"/>
+          <w:sz w:val="21"/>
+          <w:szCs w:val="21"/>
+        </w:rPr>
+      </w:pPr>
+      <w:r>
+        <w:rPr>
+          <w:rFonts w:eastAsia="Times New Roman" w:cs="Times New Roman" w:ascii="Helvetica Neue" w:hAnsi="Helvetica Neue"/>
           <w:color w:val="2C2C2C"/>
           <w:sz w:val="21"/>
           <w:szCs w:val="21"/>
         </w:rPr>
         <w:t>In charge of Datacenter, Network maintenance and HelpDesk for 85 users. My duties include granting user access to network resources, deployment of corporate images (MDT), configuration of Cisco IP phones and Cisco</w:t>
-      </w:r>
-      <w:r>
-        <w:rPr>
-          <w:rFonts w:ascii="Helvetica Neue" w:eastAsia="Times New Roman" w:hAnsi="Helvetica Neue" w:cs="Times New Roman"/>
-          <w:color w:val="2C2C2C"/>
-          <w:sz w:val="21"/>
-          <w:szCs w:val="21"/>
-        </w:rPr>
         <w:br/>
         <w:t>Unified CM Administration, PC repair, Server backup, Printer maintenance, rackmount and deployment of routers, switches and other network appliances.</w:t>
       </w:r>
     </w:p>
     <w:p>
       <w:pPr>
-        <w:shd w:val="clear" w:color="auto" w:fill="FFFFFF"/>
-        <w:spacing w:after="100" w:afterAutospacing="1" w:line="386" w:lineRule="atLeast"/>
-        <w:rPr>
-          <w:rFonts w:ascii="Helvetica Neue" w:eastAsia="Times New Roman" w:hAnsi="Helvetica Neue" w:cs="Times New Roman"/>
-          <w:color w:val="2C2C2C"/>
-          <w:sz w:val="21"/>
-          <w:szCs w:val="21"/>
-        </w:rPr>
-      </w:pPr>
-    </w:p>
-    <w:p>
-      <w:pPr>
-        <w:shd w:val="clear" w:color="auto" w:fill="FFFFFF"/>
-        <w:spacing w:after="100" w:afterAutospacing="1" w:line="386" w:lineRule="atLeast"/>
-        <w:rPr>
-          <w:rFonts w:ascii="Helvetica Neue" w:eastAsia="Times New Roman" w:hAnsi="Helvetica Neue" w:cs="Times New Roman"/>
+        <w:pStyle w:val="Normal"/>
+        <w:shd w:val="clear" w:color="auto" w:fill="FFFFFF"/>
+        <w:spacing w:lineRule="atLeast" w:line="386" w:before="0" w:afterAutospacing="1"/>
+        <w:rPr>
+          <w:rFonts w:ascii="Helvetica Neue" w:hAnsi="Helvetica Neue" w:eastAsia="Times New Roman" w:cs="Times New Roman"/>
+          <w:color w:val="2C2C2C"/>
+          <w:sz w:val="21"/>
+          <w:szCs w:val="21"/>
+        </w:rPr>
+      </w:pPr>
+      <w:r>
+        <w:rPr>
+          <w:rFonts w:eastAsia="Times New Roman" w:cs="Times New Roman" w:ascii="Helvetica Neue" w:hAnsi="Helvetica Neue"/>
+          <w:color w:val="2C2C2C"/>
+          <w:sz w:val="21"/>
+          <w:szCs w:val="21"/>
+        </w:rPr>
+      </w:r>
+    </w:p>
+    <w:p>
+      <w:pPr>
+        <w:pStyle w:val="Normal"/>
+        <w:shd w:val="clear" w:color="auto" w:fill="FFFFFF"/>
+        <w:spacing w:lineRule="atLeast" w:line="386" w:before="0" w:afterAutospacing="1"/>
+        <w:rPr>
+          <w:rFonts w:ascii="Helvetica Neue" w:hAnsi="Helvetica Neue" w:eastAsia="Times New Roman" w:cs="Times New Roman"/>
           <w:color w:val="2C2C2C"/>
           <w:sz w:val="21"/>
           <w:szCs w:val="21"/>
           <w:lang w:val="en-US"/>
         </w:rPr>
       </w:pPr>
-    </w:p>
-    <w:p>
-      <w:pPr>
+      <w:r>
+        <w:rPr>
+          <w:rFonts w:eastAsia="Times New Roman" w:cs="Times New Roman" w:ascii="Helvetica Neue" w:hAnsi="Helvetica Neue"/>
+          <w:color w:val="2C2C2C"/>
+          <w:sz w:val="21"/>
+          <w:szCs w:val="21"/>
+          <w:lang w:val="en-US"/>
+        </w:rPr>
+      </w:r>
+    </w:p>
+    <w:p>
+      <w:pPr>
+        <w:pStyle w:val="Normal"/>
         <w:shd w:val="clear" w:color="auto" w:fill="378C3F"/>
-        <w:spacing w:after="100" w:afterAutospacing="1" w:line="386" w:lineRule="atLeast"/>
+        <w:spacing w:lineRule="atLeast" w:line="386" w:before="0" w:afterAutospacing="1"/>
         <w:jc w:val="center"/>
         <w:rPr>
-          <w:rFonts w:ascii="Helvetica Neue" w:eastAsia="Times New Roman" w:hAnsi="Helvetica Neue" w:cs="Times New Roman"/>
-          <w:caps/>
-          <w:color w:val="FFFFFF"/>
-          <w:sz w:val="21"/>
-          <w:szCs w:val="21"/>
-        </w:rPr>
-      </w:pPr>
-      <w:r>
-        <w:rPr>
-          <w:rFonts w:ascii="Helvetica Neue" w:eastAsia="Times New Roman" w:hAnsi="Helvetica Neue" w:cs="Times New Roman"/>
+          <w:rFonts w:ascii="Helvetica Neue" w:hAnsi="Helvetica Neue" w:eastAsia="Times New Roman" w:cs="Times New Roman"/>
+          <w:caps/>
+          <w:color w:val="FFFFFF"/>
+          <w:sz w:val="21"/>
+          <w:szCs w:val="21"/>
+        </w:rPr>
+      </w:pPr>
+      <w:r>
+        <w:rPr>
+          <w:rFonts w:eastAsia="Times New Roman" w:cs="Times New Roman" w:ascii="Helvetica Neue" w:hAnsi="Helvetica Neue"/>
           <w:caps/>
           <w:color w:val="FFFFFF"/>
           <w:sz w:val="21"/>
@@ -998,20 +1094,21 @@
     </w:p>
     <w:p>
       <w:pPr>
+        <w:pStyle w:val="Normal"/>
         <w:shd w:val="clear" w:color="auto" w:fill="378C3F"/>
-        <w:spacing w:line="336" w:lineRule="atLeast"/>
+        <w:spacing w:lineRule="atLeast" w:line="336"/>
         <w:jc w:val="center"/>
         <w:rPr>
-          <w:rFonts w:ascii="Helvetica Neue" w:eastAsia="Times New Roman" w:hAnsi="Helvetica Neue" w:cs="Times New Roman"/>
-          <w:caps/>
-          <w:color w:val="FFFFFF"/>
-          <w:sz w:val="38"/>
-          <w:szCs w:val="38"/>
-        </w:rPr>
-      </w:pPr>
-      <w:r>
-        <w:rPr>
-          <w:rFonts w:ascii="Helvetica Neue" w:eastAsia="Times New Roman" w:hAnsi="Helvetica Neue" w:cs="Times New Roman"/>
+          <w:rFonts w:ascii="Helvetica Neue" w:hAnsi="Helvetica Neue" w:eastAsia="Times New Roman" w:cs="Times New Roman"/>
+          <w:caps/>
+          <w:color w:val="FFFFFF"/>
+          <w:sz w:val="38"/>
+          <w:szCs w:val="38"/>
+        </w:rPr>
+      </w:pPr>
+      <w:r>
+        <w:rPr>
+          <w:rFonts w:eastAsia="Times New Roman" w:cs="Times New Roman" w:ascii="Helvetica Neue" w:hAnsi="Helvetica Neue"/>
           <w:caps/>
           <w:color w:val="FFFFFF"/>
           <w:sz w:val="38"/>
@@ -1022,18 +1119,19 @@
     </w:p>
     <w:p>
       <w:pPr>
-        <w:shd w:val="clear" w:color="auto" w:fill="FFFFFF"/>
-        <w:spacing w:line="336" w:lineRule="atLeast"/>
-        <w:rPr>
-          <w:rFonts w:ascii="Helvetica Neue" w:eastAsia="Times New Roman" w:hAnsi="Helvetica Neue" w:cs="Times New Roman"/>
-          <w:color w:val="2C2C2C"/>
-          <w:sz w:val="38"/>
-          <w:szCs w:val="38"/>
-        </w:rPr>
-      </w:pPr>
-      <w:r>
-        <w:rPr>
-          <w:rFonts w:ascii="Helvetica Neue" w:eastAsia="Times New Roman" w:hAnsi="Helvetica Neue" w:cs="Times New Roman"/>
+        <w:pStyle w:val="Normal"/>
+        <w:shd w:val="clear" w:color="auto" w:fill="FFFFFF"/>
+        <w:spacing w:lineRule="atLeast" w:line="336"/>
+        <w:rPr>
+          <w:rFonts w:ascii="Helvetica Neue" w:hAnsi="Helvetica Neue" w:eastAsia="Times New Roman" w:cs="Times New Roman"/>
+          <w:color w:val="2C2C2C"/>
+          <w:sz w:val="38"/>
+          <w:szCs w:val="38"/>
+        </w:rPr>
+      </w:pPr>
+      <w:r>
+        <w:rPr>
+          <w:rFonts w:eastAsia="Times New Roman" w:cs="Times New Roman" w:ascii="Helvetica Neue" w:hAnsi="Helvetica Neue"/>
           <w:color w:val="2C2C2C"/>
           <w:sz w:val="38"/>
           <w:szCs w:val="38"/>
@@ -1043,10 +1141,11 @@
     </w:p>
     <w:p>
       <w:pPr>
-        <w:shd w:val="clear" w:color="auto" w:fill="FFFFFF"/>
-        <w:spacing w:after="100" w:afterAutospacing="1" w:line="386" w:lineRule="atLeast"/>
-        <w:rPr>
-          <w:rFonts w:ascii="Helvetica Neue" w:eastAsia="Times New Roman" w:hAnsi="Helvetica Neue" w:cs="Times New Roman"/>
+        <w:pStyle w:val="Normal"/>
+        <w:shd w:val="clear" w:color="auto" w:fill="FFFFFF"/>
+        <w:spacing w:lineRule="atLeast" w:line="386" w:before="0" w:afterAutospacing="1"/>
+        <w:rPr>
+          <w:rFonts w:ascii="Helvetica Neue" w:hAnsi="Helvetica Neue" w:eastAsia="Times New Roman" w:cs="Times New Roman"/>
           <w:color w:val="2C2C2C"/>
           <w:sz w:val="21"/>
           <w:szCs w:val="21"/>
@@ -1055,7 +1154,7 @@
       </w:pPr>
       <w:r>
         <w:rPr>
-          <w:rFonts w:ascii="Helvetica Neue" w:eastAsia="Times New Roman" w:hAnsi="Helvetica Neue" w:cs="Times New Roman"/>
+          <w:rFonts w:eastAsia="Times New Roman" w:cs="Times New Roman" w:ascii="Helvetica Neue" w:hAnsi="Helvetica Neue"/>
           <w:color w:val="2C2C2C"/>
           <w:sz w:val="21"/>
           <w:szCs w:val="21"/>
@@ -1064,7 +1163,7 @@
       </w:r>
       <w:r>
         <w:rPr>
-          <w:rFonts w:ascii="Helvetica Neue" w:eastAsia="Times New Roman" w:hAnsi="Helvetica Neue" w:cs="Times New Roman"/>
+          <w:rFonts w:eastAsia="Times New Roman" w:cs="Times New Roman" w:ascii="Helvetica Neue" w:hAnsi="Helvetica Neue"/>
           <w:color w:val="2C2C2C"/>
           <w:sz w:val="21"/>
           <w:szCs w:val="21"/>
@@ -1075,25 +1174,31 @@
     </w:p>
     <w:p>
       <w:pPr>
+        <w:pStyle w:val="Normal"/>
         <w:ind w:left="-1134" w:firstLine="709"/>
-      </w:pPr>
-    </w:p>
-    <w:p>
-      <w:pPr>
+        <w:rPr/>
+      </w:pPr>
+      <w:r>
+        <w:rPr/>
+      </w:r>
+    </w:p>
+    <w:p>
+      <w:pPr>
+        <w:pStyle w:val="Normal"/>
         <w:shd w:val="clear" w:color="auto" w:fill="378C3F"/>
-        <w:spacing w:after="100" w:afterAutospacing="1" w:line="386" w:lineRule="atLeast"/>
+        <w:spacing w:lineRule="atLeast" w:line="386" w:before="0" w:afterAutospacing="1"/>
         <w:jc w:val="center"/>
         <w:rPr>
-          <w:rFonts w:ascii="Helvetica Neue" w:eastAsia="Times New Roman" w:hAnsi="Helvetica Neue" w:cs="Times New Roman"/>
-          <w:caps/>
-          <w:color w:val="FFFFFF"/>
-          <w:sz w:val="21"/>
-          <w:szCs w:val="21"/>
-        </w:rPr>
-      </w:pPr>
-      <w:r>
-        <w:rPr>
-          <w:rFonts w:ascii="Helvetica Neue" w:eastAsia="Times New Roman" w:hAnsi="Helvetica Neue" w:cs="Times New Roman"/>
+          <w:rFonts w:ascii="Helvetica Neue" w:hAnsi="Helvetica Neue" w:eastAsia="Times New Roman" w:cs="Times New Roman"/>
+          <w:caps/>
+          <w:color w:val="FFFFFF"/>
+          <w:sz w:val="21"/>
+          <w:szCs w:val="21"/>
+        </w:rPr>
+      </w:pPr>
+      <w:r>
+        <w:rPr>
+          <w:rFonts w:eastAsia="Times New Roman" w:cs="Times New Roman" w:ascii="Helvetica Neue" w:hAnsi="Helvetica Neue"/>
           <w:caps/>
           <w:color w:val="FFFFFF"/>
           <w:sz w:val="21"/>
@@ -1104,20 +1209,21 @@
     </w:p>
     <w:p>
       <w:pPr>
+        <w:pStyle w:val="Normal"/>
         <w:shd w:val="clear" w:color="auto" w:fill="378C3F"/>
-        <w:spacing w:line="336" w:lineRule="atLeast"/>
+        <w:spacing w:lineRule="atLeast" w:line="336"/>
         <w:jc w:val="center"/>
         <w:rPr>
-          <w:rFonts w:ascii="Helvetica Neue" w:eastAsia="Times New Roman" w:hAnsi="Helvetica Neue" w:cs="Times New Roman"/>
-          <w:caps/>
-          <w:color w:val="FFFFFF"/>
-          <w:sz w:val="38"/>
-          <w:szCs w:val="38"/>
-        </w:rPr>
-      </w:pPr>
-      <w:r>
-        <w:rPr>
-          <w:rFonts w:ascii="Helvetica Neue" w:eastAsia="Times New Roman" w:hAnsi="Helvetica Neue" w:cs="Times New Roman"/>
+          <w:rFonts w:ascii="Helvetica Neue" w:hAnsi="Helvetica Neue" w:eastAsia="Times New Roman" w:cs="Times New Roman"/>
+          <w:caps/>
+          <w:color w:val="FFFFFF"/>
+          <w:sz w:val="38"/>
+          <w:szCs w:val="38"/>
+        </w:rPr>
+      </w:pPr>
+      <w:r>
+        <w:rPr>
+          <w:rFonts w:eastAsia="Times New Roman" w:cs="Times New Roman" w:ascii="Helvetica Neue" w:hAnsi="Helvetica Neue"/>
           <w:caps/>
           <w:color w:val="FFFFFF"/>
           <w:sz w:val="38"/>
@@ -1128,18 +1234,19 @@
     </w:p>
     <w:p>
       <w:pPr>
-        <w:shd w:val="clear" w:color="auto" w:fill="FFFFFF"/>
-        <w:spacing w:line="336" w:lineRule="atLeast"/>
-        <w:rPr>
-          <w:rFonts w:ascii="Helvetica Neue" w:eastAsia="Times New Roman" w:hAnsi="Helvetica Neue" w:cs="Times New Roman"/>
-          <w:color w:val="2C2C2C"/>
-          <w:sz w:val="38"/>
-          <w:szCs w:val="38"/>
-        </w:rPr>
-      </w:pPr>
-      <w:r>
-        <w:rPr>
-          <w:rFonts w:ascii="Helvetica Neue" w:eastAsia="Times New Roman" w:hAnsi="Helvetica Neue" w:cs="Times New Roman"/>
+        <w:pStyle w:val="Normal"/>
+        <w:shd w:val="clear" w:color="auto" w:fill="FFFFFF"/>
+        <w:spacing w:lineRule="atLeast" w:line="336"/>
+        <w:rPr>
+          <w:rFonts w:ascii="Helvetica Neue" w:hAnsi="Helvetica Neue" w:eastAsia="Times New Roman" w:cs="Times New Roman"/>
+          <w:color w:val="2C2C2C"/>
+          <w:sz w:val="38"/>
+          <w:szCs w:val="38"/>
+        </w:rPr>
+      </w:pPr>
+      <w:r>
+        <w:rPr>
+          <w:rFonts w:eastAsia="Times New Roman" w:cs="Times New Roman" w:ascii="Helvetica Neue" w:hAnsi="Helvetica Neue"/>
           <w:color w:val="2C2C2C"/>
           <w:sz w:val="38"/>
           <w:szCs w:val="38"/>
@@ -1149,18 +1256,19 @@
     </w:p>
     <w:p>
       <w:pPr>
-        <w:shd w:val="clear" w:color="auto" w:fill="FFFFFF"/>
-        <w:spacing w:after="100" w:afterAutospacing="1" w:line="386" w:lineRule="atLeast"/>
-        <w:rPr>
-          <w:rFonts w:ascii="Helvetica Neue" w:eastAsia="Times New Roman" w:hAnsi="Helvetica Neue" w:cs="Times New Roman"/>
-          <w:color w:val="2C2C2C"/>
-          <w:sz w:val="21"/>
-          <w:szCs w:val="21"/>
-        </w:rPr>
-      </w:pPr>
-      <w:r>
-        <w:rPr>
-          <w:rFonts w:ascii="Helvetica Neue" w:eastAsia="Times New Roman" w:hAnsi="Helvetica Neue" w:cs="Times New Roman"/>
+        <w:pStyle w:val="Normal"/>
+        <w:shd w:val="clear" w:color="auto" w:fill="FFFFFF"/>
+        <w:spacing w:lineRule="atLeast" w:line="386" w:before="0" w:afterAutospacing="1"/>
+        <w:rPr>
+          <w:rFonts w:ascii="Helvetica Neue" w:hAnsi="Helvetica Neue" w:eastAsia="Times New Roman" w:cs="Times New Roman"/>
+          <w:color w:val="2C2C2C"/>
+          <w:sz w:val="21"/>
+          <w:szCs w:val="21"/>
+        </w:rPr>
+      </w:pPr>
+      <w:r>
+        <w:rPr>
+          <w:rFonts w:eastAsia="Times New Roman" w:cs="Times New Roman" w:ascii="Helvetica Neue" w:hAnsi="Helvetica Neue"/>
           <w:color w:val="2C2C2C"/>
           <w:sz w:val="21"/>
           <w:szCs w:val="21"/>
@@ -1170,20 +1278,21 @@
     </w:p>
     <w:p>
       <w:pPr>
+        <w:pStyle w:val="Normal"/>
         <w:shd w:val="clear" w:color="auto" w:fill="378C3F"/>
-        <w:spacing w:after="100" w:afterAutospacing="1" w:line="386" w:lineRule="atLeast"/>
+        <w:spacing w:lineRule="atLeast" w:line="386" w:before="0" w:afterAutospacing="1"/>
         <w:jc w:val="center"/>
         <w:rPr>
-          <w:rFonts w:ascii="Helvetica Neue" w:eastAsia="Times New Roman" w:hAnsi="Helvetica Neue" w:cs="Times New Roman"/>
-          <w:caps/>
-          <w:color w:val="FFFFFF"/>
-          <w:sz w:val="21"/>
-          <w:szCs w:val="21"/>
-        </w:rPr>
-      </w:pPr>
-      <w:r>
-        <w:rPr>
-          <w:rFonts w:ascii="Helvetica Neue" w:eastAsia="Times New Roman" w:hAnsi="Helvetica Neue" w:cs="Times New Roman"/>
+          <w:rFonts w:ascii="Helvetica Neue" w:hAnsi="Helvetica Neue" w:eastAsia="Times New Roman" w:cs="Times New Roman"/>
+          <w:caps/>
+          <w:color w:val="FFFFFF"/>
+          <w:sz w:val="21"/>
+          <w:szCs w:val="21"/>
+        </w:rPr>
+      </w:pPr>
+      <w:r>
+        <w:rPr>
+          <w:rFonts w:eastAsia="Times New Roman" w:cs="Times New Roman" w:ascii="Helvetica Neue" w:hAnsi="Helvetica Neue"/>
           <w:caps/>
           <w:color w:val="FFFFFF"/>
           <w:sz w:val="21"/>
@@ -1194,20 +1303,21 @@
     </w:p>
     <w:p>
       <w:pPr>
+        <w:pStyle w:val="Normal"/>
         <w:shd w:val="clear" w:color="auto" w:fill="378C3F"/>
-        <w:spacing w:line="336" w:lineRule="atLeast"/>
+        <w:spacing w:lineRule="atLeast" w:line="336"/>
         <w:jc w:val="center"/>
         <w:rPr>
-          <w:rFonts w:ascii="Helvetica Neue" w:eastAsia="Times New Roman" w:hAnsi="Helvetica Neue" w:cs="Times New Roman"/>
-          <w:caps/>
-          <w:color w:val="FFFFFF"/>
-          <w:sz w:val="38"/>
-          <w:szCs w:val="38"/>
-        </w:rPr>
-      </w:pPr>
-      <w:r>
-        <w:rPr>
-          <w:rFonts w:ascii="Helvetica Neue" w:eastAsia="Times New Roman" w:hAnsi="Helvetica Neue" w:cs="Times New Roman"/>
+          <w:rFonts w:ascii="Helvetica Neue" w:hAnsi="Helvetica Neue" w:eastAsia="Times New Roman" w:cs="Times New Roman"/>
+          <w:caps/>
+          <w:color w:val="FFFFFF"/>
+          <w:sz w:val="38"/>
+          <w:szCs w:val="38"/>
+        </w:rPr>
+      </w:pPr>
+      <w:r>
+        <w:rPr>
+          <w:rFonts w:eastAsia="Times New Roman" w:cs="Times New Roman" w:ascii="Helvetica Neue" w:hAnsi="Helvetica Neue"/>
           <w:caps/>
           <w:color w:val="FFFFFF"/>
           <w:sz w:val="38"/>
@@ -1218,18 +1328,19 @@
     </w:p>
     <w:p>
       <w:pPr>
-        <w:shd w:val="clear" w:color="auto" w:fill="FFFFFF"/>
-        <w:spacing w:line="336" w:lineRule="atLeast"/>
-        <w:rPr>
-          <w:rFonts w:ascii="Helvetica Neue" w:eastAsia="Times New Roman" w:hAnsi="Helvetica Neue" w:cs="Times New Roman"/>
-          <w:color w:val="2C2C2C"/>
-          <w:sz w:val="38"/>
-          <w:szCs w:val="38"/>
-        </w:rPr>
-      </w:pPr>
-      <w:r>
-        <w:rPr>
-          <w:rFonts w:ascii="Helvetica Neue" w:eastAsia="Times New Roman" w:hAnsi="Helvetica Neue" w:cs="Times New Roman"/>
+        <w:pStyle w:val="Normal"/>
+        <w:shd w:val="clear" w:color="auto" w:fill="FFFFFF"/>
+        <w:spacing w:lineRule="atLeast" w:line="336"/>
+        <w:rPr>
+          <w:rFonts w:ascii="Helvetica Neue" w:hAnsi="Helvetica Neue" w:eastAsia="Times New Roman" w:cs="Times New Roman"/>
+          <w:color w:val="2C2C2C"/>
+          <w:sz w:val="38"/>
+          <w:szCs w:val="38"/>
+        </w:rPr>
+      </w:pPr>
+      <w:r>
+        <w:rPr>
+          <w:rFonts w:eastAsia="Times New Roman" w:cs="Times New Roman" w:ascii="Helvetica Neue" w:hAnsi="Helvetica Neue"/>
           <w:color w:val="2C2C2C"/>
           <w:sz w:val="38"/>
           <w:szCs w:val="38"/>
@@ -1239,18 +1350,19 @@
     </w:p>
     <w:p>
       <w:pPr>
-        <w:shd w:val="clear" w:color="auto" w:fill="FFFFFF"/>
-        <w:spacing w:after="100" w:afterAutospacing="1" w:line="386" w:lineRule="atLeast"/>
-        <w:rPr>
-          <w:rFonts w:ascii="Helvetica Neue" w:eastAsia="Times New Roman" w:hAnsi="Helvetica Neue" w:cs="Times New Roman"/>
-          <w:color w:val="2C2C2C"/>
-          <w:sz w:val="21"/>
-          <w:szCs w:val="21"/>
-        </w:rPr>
-      </w:pPr>
-      <w:r>
-        <w:rPr>
-          <w:rFonts w:ascii="Helvetica Neue" w:eastAsia="Times New Roman" w:hAnsi="Helvetica Neue" w:cs="Times New Roman"/>
+        <w:pStyle w:val="Normal"/>
+        <w:shd w:val="clear" w:color="auto" w:fill="FFFFFF"/>
+        <w:spacing w:lineRule="atLeast" w:line="386" w:before="0" w:afterAutospacing="1"/>
+        <w:rPr>
+          <w:rFonts w:ascii="Helvetica Neue" w:hAnsi="Helvetica Neue" w:eastAsia="Times New Roman" w:cs="Times New Roman"/>
+          <w:color w:val="2C2C2C"/>
+          <w:sz w:val="21"/>
+          <w:szCs w:val="21"/>
+        </w:rPr>
+      </w:pPr>
+      <w:r>
+        <w:rPr>
+          <w:rFonts w:eastAsia="Times New Roman" w:cs="Times New Roman" w:ascii="Helvetica Neue" w:hAnsi="Helvetica Neue"/>
           <w:color w:val="2C2C2C"/>
           <w:sz w:val="21"/>
           <w:szCs w:val="21"/>
@@ -1260,20 +1372,53 @@
     </w:p>
     <w:p>
       <w:pPr>
+        <w:pStyle w:val="Normal"/>
+        <w:shd w:val="clear" w:color="auto" w:fill="FFFFFF"/>
+        <w:spacing w:lineRule="atLeast" w:line="386" w:before="0" w:afterAutospacing="1"/>
+        <w:rPr>
+          <w:rFonts w:ascii="Helvetica Neue" w:hAnsi="Helvetica Neue" w:eastAsia="Times New Roman" w:cs="Times New Roman"/>
+          <w:color w:val="2C2C2C"/>
+          <w:sz w:val="21"/>
+          <w:szCs w:val="21"/>
+        </w:rPr>
+      </w:pPr>
+      <w:r>
+        <w:rPr/>
+      </w:r>
+    </w:p>
+    <w:p>
+      <w:pPr>
+        <w:pStyle w:val="Normal"/>
+        <w:shd w:val="clear" w:color="auto" w:fill="FFFFFF"/>
+        <w:spacing w:lineRule="atLeast" w:line="386" w:before="0" w:afterAutospacing="1"/>
+        <w:rPr>
+          <w:rFonts w:ascii="Helvetica Neue" w:hAnsi="Helvetica Neue" w:eastAsia="Times New Roman" w:cs="Times New Roman"/>
+          <w:color w:val="2C2C2C"/>
+          <w:sz w:val="21"/>
+          <w:szCs w:val="21"/>
+        </w:rPr>
+      </w:pPr>
+      <w:r>
+        <w:rPr/>
+      </w:r>
+    </w:p>
+    <w:p>
+      <w:pPr>
+        <w:pStyle w:val="Normal"/>
         <w:shd w:val="clear" w:color="auto" w:fill="378C3F"/>
-        <w:spacing w:after="100" w:afterAutospacing="1" w:line="386" w:lineRule="atLeast"/>
+        <w:spacing w:lineRule="atLeast" w:line="386" w:before="0" w:afterAutospacing="1"/>
         <w:jc w:val="center"/>
         <w:rPr>
-          <w:rFonts w:ascii="Helvetica Neue" w:eastAsia="Times New Roman" w:hAnsi="Helvetica Neue" w:cs="Times New Roman"/>
-          <w:caps/>
-          <w:color w:val="FFFFFF"/>
-          <w:sz w:val="21"/>
-          <w:szCs w:val="21"/>
-        </w:rPr>
-      </w:pPr>
-      <w:r>
-        <w:rPr>
-          <w:rFonts w:ascii="Helvetica Neue" w:eastAsia="Times New Roman" w:hAnsi="Helvetica Neue" w:cs="Times New Roman"/>
+          <w:rFonts w:ascii="Helvetica Neue" w:hAnsi="Helvetica Neue" w:eastAsia="Times New Roman" w:cs="Times New Roman"/>
+          <w:caps/>
+          <w:color w:val="FFFFFF"/>
+          <w:sz w:val="21"/>
+          <w:szCs w:val="21"/>
+        </w:rPr>
+      </w:pPr>
+      <w:r>
+        <w:rPr>
+          <w:rFonts w:eastAsia="Times New Roman" w:cs="Times New Roman" w:ascii="Helvetica Neue" w:hAnsi="Helvetica Neue"/>
           <w:caps/>
           <w:color w:val="FFFFFF"/>
           <w:sz w:val="21"/>
@@ -1284,20 +1429,21 @@
     </w:p>
     <w:p>
       <w:pPr>
+        <w:pStyle w:val="Normal"/>
         <w:shd w:val="clear" w:color="auto" w:fill="378C3F"/>
-        <w:spacing w:line="336" w:lineRule="atLeast"/>
+        <w:spacing w:lineRule="atLeast" w:line="336"/>
         <w:jc w:val="center"/>
         <w:rPr>
-          <w:rFonts w:ascii="Helvetica Neue" w:eastAsia="Times New Roman" w:hAnsi="Helvetica Neue" w:cs="Times New Roman"/>
-          <w:caps/>
-          <w:color w:val="FFFFFF"/>
-          <w:sz w:val="38"/>
-          <w:szCs w:val="38"/>
-        </w:rPr>
-      </w:pPr>
-      <w:r>
-        <w:rPr>
-          <w:rFonts w:ascii="Helvetica Neue" w:eastAsia="Times New Roman" w:hAnsi="Helvetica Neue" w:cs="Times New Roman"/>
+          <w:rFonts w:ascii="Helvetica Neue" w:hAnsi="Helvetica Neue" w:eastAsia="Times New Roman" w:cs="Times New Roman"/>
+          <w:caps/>
+          <w:color w:val="FFFFFF"/>
+          <w:sz w:val="38"/>
+          <w:szCs w:val="38"/>
+        </w:rPr>
+      </w:pPr>
+      <w:r>
+        <w:rPr>
+          <w:rFonts w:eastAsia="Times New Roman" w:cs="Times New Roman" w:ascii="Helvetica Neue" w:hAnsi="Helvetica Neue"/>
           <w:caps/>
           <w:color w:val="FFFFFF"/>
           <w:sz w:val="38"/>
@@ -1308,18 +1454,19 @@
     </w:p>
     <w:p>
       <w:pPr>
-        <w:shd w:val="clear" w:color="auto" w:fill="FFFFFF"/>
-        <w:spacing w:line="336" w:lineRule="atLeast"/>
-        <w:rPr>
-          <w:rFonts w:ascii="Helvetica Neue" w:eastAsia="Times New Roman" w:hAnsi="Helvetica Neue" w:cs="Times New Roman"/>
-          <w:color w:val="2C2C2C"/>
-          <w:sz w:val="38"/>
-          <w:szCs w:val="38"/>
-        </w:rPr>
-      </w:pPr>
-      <w:r>
-        <w:rPr>
-          <w:rFonts w:ascii="Helvetica Neue" w:eastAsia="Times New Roman" w:hAnsi="Helvetica Neue" w:cs="Times New Roman"/>
+        <w:pStyle w:val="Normal"/>
+        <w:shd w:val="clear" w:color="auto" w:fill="FFFFFF"/>
+        <w:spacing w:lineRule="atLeast" w:line="336"/>
+        <w:rPr>
+          <w:rFonts w:ascii="Helvetica Neue" w:hAnsi="Helvetica Neue" w:eastAsia="Times New Roman" w:cs="Times New Roman"/>
+          <w:color w:val="2C2C2C"/>
+          <w:sz w:val="38"/>
+          <w:szCs w:val="38"/>
+        </w:rPr>
+      </w:pPr>
+      <w:r>
+        <w:rPr>
+          <w:rFonts w:eastAsia="Times New Roman" w:cs="Times New Roman" w:ascii="Helvetica Neue" w:hAnsi="Helvetica Neue"/>
           <w:color w:val="2C2C2C"/>
           <w:sz w:val="38"/>
           <w:szCs w:val="38"/>
@@ -1329,18 +1476,19 @@
     </w:p>
     <w:p>
       <w:pPr>
-        <w:shd w:val="clear" w:color="auto" w:fill="FFFFFF"/>
-        <w:spacing w:after="100" w:afterAutospacing="1" w:line="386" w:lineRule="atLeast"/>
-        <w:rPr>
-          <w:rFonts w:ascii="Helvetica Neue" w:eastAsia="Times New Roman" w:hAnsi="Helvetica Neue" w:cs="Times New Roman"/>
-          <w:color w:val="2C2C2C"/>
-          <w:sz w:val="21"/>
-          <w:szCs w:val="21"/>
-        </w:rPr>
-      </w:pPr>
-      <w:r>
-        <w:rPr>
-          <w:rFonts w:ascii="Helvetica Neue" w:eastAsia="Times New Roman" w:hAnsi="Helvetica Neue" w:cs="Times New Roman"/>
+        <w:pStyle w:val="Normal"/>
+        <w:shd w:val="clear" w:color="auto" w:fill="FFFFFF"/>
+        <w:spacing w:lineRule="atLeast" w:line="386" w:before="0" w:afterAutospacing="1"/>
+        <w:rPr>
+          <w:rFonts w:ascii="Helvetica Neue" w:hAnsi="Helvetica Neue" w:eastAsia="Times New Roman" w:cs="Times New Roman"/>
+          <w:color w:val="2C2C2C"/>
+          <w:sz w:val="21"/>
+          <w:szCs w:val="21"/>
+        </w:rPr>
+      </w:pPr>
+      <w:r>
+        <w:rPr>
+          <w:rFonts w:eastAsia="Times New Roman" w:cs="Times New Roman" w:ascii="Helvetica Neue" w:hAnsi="Helvetica Neue"/>
           <w:color w:val="2C2C2C"/>
           <w:sz w:val="21"/>
           <w:szCs w:val="21"/>
@@ -1350,20 +1498,21 @@
     </w:p>
     <w:p>
       <w:pPr>
+        <w:pStyle w:val="Normal"/>
         <w:shd w:val="clear" w:color="auto" w:fill="378C3F"/>
-        <w:spacing w:after="100" w:afterAutospacing="1" w:line="386" w:lineRule="atLeast"/>
+        <w:spacing w:lineRule="atLeast" w:line="386" w:before="0" w:afterAutospacing="1"/>
         <w:jc w:val="center"/>
         <w:rPr>
-          <w:rFonts w:ascii="Helvetica Neue" w:eastAsia="Times New Roman" w:hAnsi="Helvetica Neue" w:cs="Times New Roman"/>
-          <w:caps/>
-          <w:color w:val="FFFFFF"/>
-          <w:sz w:val="21"/>
-          <w:szCs w:val="21"/>
-        </w:rPr>
-      </w:pPr>
-      <w:r>
-        <w:rPr>
-          <w:rFonts w:ascii="Helvetica Neue" w:eastAsia="Times New Roman" w:hAnsi="Helvetica Neue" w:cs="Times New Roman"/>
+          <w:rFonts w:ascii="Helvetica Neue" w:hAnsi="Helvetica Neue" w:eastAsia="Times New Roman" w:cs="Times New Roman"/>
+          <w:caps/>
+          <w:color w:val="FFFFFF"/>
+          <w:sz w:val="21"/>
+          <w:szCs w:val="21"/>
+        </w:rPr>
+      </w:pPr>
+      <w:r>
+        <w:rPr>
+          <w:rFonts w:eastAsia="Times New Roman" w:cs="Times New Roman" w:ascii="Helvetica Neue" w:hAnsi="Helvetica Neue"/>
           <w:caps/>
           <w:color w:val="FFFFFF"/>
           <w:sz w:val="21"/>
@@ -1374,20 +1523,21 @@
     </w:p>
     <w:p>
       <w:pPr>
+        <w:pStyle w:val="Normal"/>
         <w:shd w:val="clear" w:color="auto" w:fill="378C3F"/>
-        <w:spacing w:line="336" w:lineRule="atLeast"/>
+        <w:spacing w:lineRule="atLeast" w:line="336"/>
         <w:jc w:val="center"/>
         <w:rPr>
-          <w:rFonts w:ascii="Helvetica Neue" w:eastAsia="Times New Roman" w:hAnsi="Helvetica Neue" w:cs="Times New Roman"/>
-          <w:caps/>
-          <w:color w:val="FFFFFF"/>
-          <w:sz w:val="38"/>
-          <w:szCs w:val="38"/>
-        </w:rPr>
-      </w:pPr>
-      <w:r>
-        <w:rPr>
-          <w:rFonts w:ascii="Helvetica Neue" w:eastAsia="Times New Roman" w:hAnsi="Helvetica Neue" w:cs="Times New Roman"/>
+          <w:rFonts w:ascii="Helvetica Neue" w:hAnsi="Helvetica Neue" w:eastAsia="Times New Roman" w:cs="Times New Roman"/>
+          <w:caps/>
+          <w:color w:val="FFFFFF"/>
+          <w:sz w:val="38"/>
+          <w:szCs w:val="38"/>
+        </w:rPr>
+      </w:pPr>
+      <w:r>
+        <w:rPr>
+          <w:rFonts w:eastAsia="Times New Roman" w:cs="Times New Roman" w:ascii="Helvetica Neue" w:hAnsi="Helvetica Neue"/>
           <w:caps/>
           <w:color w:val="FFFFFF"/>
           <w:sz w:val="38"/>
@@ -1398,18 +1548,19 @@
     </w:p>
     <w:p>
       <w:pPr>
-        <w:shd w:val="clear" w:color="auto" w:fill="FFFFFF"/>
-        <w:spacing w:line="336" w:lineRule="atLeast"/>
-        <w:rPr>
-          <w:rFonts w:ascii="Helvetica Neue" w:eastAsia="Times New Roman" w:hAnsi="Helvetica Neue" w:cs="Times New Roman"/>
-          <w:color w:val="2C2C2C"/>
-          <w:sz w:val="38"/>
-          <w:szCs w:val="38"/>
-        </w:rPr>
-      </w:pPr>
-      <w:r>
-        <w:rPr>
-          <w:rFonts w:ascii="Helvetica Neue" w:eastAsia="Times New Roman" w:hAnsi="Helvetica Neue" w:cs="Times New Roman"/>
+        <w:pStyle w:val="Normal"/>
+        <w:shd w:val="clear" w:color="auto" w:fill="FFFFFF"/>
+        <w:spacing w:lineRule="atLeast" w:line="336"/>
+        <w:rPr>
+          <w:rFonts w:ascii="Helvetica Neue" w:hAnsi="Helvetica Neue" w:eastAsia="Times New Roman" w:cs="Times New Roman"/>
+          <w:color w:val="2C2C2C"/>
+          <w:sz w:val="38"/>
+          <w:szCs w:val="38"/>
+        </w:rPr>
+      </w:pPr>
+      <w:r>
+        <w:rPr>
+          <w:rFonts w:eastAsia="Times New Roman" w:cs="Times New Roman" w:ascii="Helvetica Neue" w:hAnsi="Helvetica Neue"/>
           <w:color w:val="2C2C2C"/>
           <w:sz w:val="38"/>
           <w:szCs w:val="38"/>
@@ -1419,18 +1570,19 @@
     </w:p>
     <w:p>
       <w:pPr>
-        <w:shd w:val="clear" w:color="auto" w:fill="FFFFFF"/>
-        <w:spacing w:after="100" w:afterAutospacing="1" w:line="386" w:lineRule="atLeast"/>
-        <w:rPr>
-          <w:rFonts w:ascii="Helvetica Neue" w:eastAsia="Times New Roman" w:hAnsi="Helvetica Neue" w:cs="Times New Roman"/>
-          <w:color w:val="2C2C2C"/>
-          <w:sz w:val="21"/>
-          <w:szCs w:val="21"/>
-        </w:rPr>
-      </w:pPr>
-      <w:r>
-        <w:rPr>
-          <w:rFonts w:ascii="Helvetica Neue" w:eastAsia="Times New Roman" w:hAnsi="Helvetica Neue" w:cs="Times New Roman"/>
+        <w:pStyle w:val="Normal"/>
+        <w:shd w:val="clear" w:color="auto" w:fill="FFFFFF"/>
+        <w:spacing w:lineRule="atLeast" w:line="386" w:before="0" w:afterAutospacing="1"/>
+        <w:rPr>
+          <w:rFonts w:ascii="Helvetica Neue" w:hAnsi="Helvetica Neue" w:eastAsia="Times New Roman" w:cs="Times New Roman"/>
+          <w:color w:val="2C2C2C"/>
+          <w:sz w:val="21"/>
+          <w:szCs w:val="21"/>
+        </w:rPr>
+      </w:pPr>
+      <w:r>
+        <w:rPr>
+          <w:rFonts w:eastAsia="Times New Roman" w:cs="Times New Roman" w:ascii="Helvetica Neue" w:hAnsi="Helvetica Neue"/>
           <w:color w:val="2C2C2C"/>
           <w:sz w:val="21"/>
           <w:szCs w:val="21"/>
@@ -1440,30 +1592,52 @@
     </w:p>
     <w:p>
       <w:pPr>
+        <w:pStyle w:val="Normal"/>
         <w:ind w:left="-1134" w:firstLine="709"/>
-      </w:pPr>
-    </w:p>
-    <w:p>
-      <w:pPr>
+        <w:rPr/>
+      </w:pPr>
+      <w:r>
+        <w:rPr/>
+      </w:r>
+    </w:p>
+    <w:p>
+      <w:pPr>
+        <w:pStyle w:val="Normal"/>
         <w:ind w:left="-1134" w:firstLine="709"/>
-      </w:pPr>
-    </w:p>
-    <w:p>
-      <w:pPr>
+        <w:rPr/>
+      </w:pPr>
+      <w:r>
+        <w:rPr/>
+      </w:r>
+    </w:p>
+    <w:p>
+      <w:pPr>
+        <w:pStyle w:val="Normal"/>
         <w:ind w:left="-1134" w:firstLine="709"/>
-      </w:pPr>
-    </w:p>
-    <w:p>
-      <w:pPr>
+        <w:rPr/>
+      </w:pPr>
+      <w:r>
+        <w:rPr/>
+      </w:r>
+    </w:p>
+    <w:p>
+      <w:pPr>
+        <w:pStyle w:val="Normal"/>
         <w:ind w:left="-1134" w:firstLine="709"/>
-      </w:pPr>
-    </w:p>
-    <w:p>
-      <w:pPr>
-        <w:shd w:val="clear" w:color="auto" w:fill="FFFFFF"/>
-        <w:spacing w:line="348" w:lineRule="atLeast"/>
-        <w:rPr>
-          <w:rFonts w:ascii="Helvetica Neue" w:eastAsia="Times New Roman" w:hAnsi="Helvetica Neue" w:cs="Times New Roman"/>
+        <w:rPr/>
+      </w:pPr>
+      <w:r>
+        <w:rPr/>
+      </w:r>
+    </w:p>
+    <w:p>
+      <w:pPr>
+        <w:pStyle w:val="Normal"/>
+        <w:shd w:val="clear" w:color="auto" w:fill="FFFFFF"/>
+        <w:spacing w:lineRule="atLeast" w:line="348"/>
+        <w:rPr>
+          <w:rFonts w:ascii="Helvetica Neue" w:hAnsi="Helvetica Neue" w:eastAsia="Times New Roman" w:cs="Times New Roman"/>
+          <w:b/>
           <w:b/>
           <w:bCs/>
           <w:color w:val="2C2C2C"/>
@@ -1471,60 +1645,82 @@
           <w:szCs w:val="41"/>
         </w:rPr>
       </w:pPr>
-    </w:p>
-    <w:p>
-      <w:pPr>
-        <w:ind w:left="-851"/>
-        <w:rPr>
-          <w:rFonts w:ascii="Helvetica Neue" w:eastAsia="Times New Roman" w:hAnsi="Helvetica Neue" w:cs="Times New Roman"/>
+      <w:r>
+        <w:rPr>
+          <w:rFonts w:eastAsia="Times New Roman" w:cs="Times New Roman" w:ascii="Helvetica Neue" w:hAnsi="Helvetica Neue"/>
+          <w:b/>
+          <w:bCs/>
+          <w:color w:val="2C2C2C"/>
+          <w:sz w:val="41"/>
+          <w:szCs w:val="41"/>
+        </w:rPr>
+      </w:r>
+    </w:p>
+    <w:p>
+      <w:pPr>
+        <w:pStyle w:val="Normal"/>
+        <w:ind w:left="-851" w:hanging="0"/>
+        <w:rPr>
+          <w:rFonts w:ascii="Helvetica Neue" w:hAnsi="Helvetica Neue" w:eastAsia="Times New Roman" w:cs="Times New Roman"/>
+          <w:b/>
           <w:b/>
           <w:bCs/>
           <w:color w:val="2C2C2C"/>
           <w:sz w:val="40"/>
           <w:szCs w:val="40"/>
-          <w:shd w:val="clear" w:color="auto" w:fill="FFFFFF"/>
-        </w:rPr>
-      </w:pPr>
-      <w:r>
-        <w:rPr>
-          <w:rFonts w:ascii="Helvetica Neue" w:eastAsia="Times New Roman" w:hAnsi="Helvetica Neue" w:cs="Times New Roman"/>
+          <w:shd w:fill="FFFFFF" w:val="clear"/>
+        </w:rPr>
+      </w:pPr>
+      <w:r>
+        <w:rPr>
+          <w:rFonts w:eastAsia="Times New Roman" w:cs="Times New Roman" w:ascii="Helvetica Neue" w:hAnsi="Helvetica Neue"/>
           <w:b/>
           <w:bCs/>
           <w:color w:val="2C2C2C"/>
           <w:sz w:val="40"/>
           <w:szCs w:val="40"/>
-          <w:shd w:val="clear" w:color="auto" w:fill="FFFFFF"/>
+          <w:shd w:fill="FFFFFF" w:val="clear"/>
         </w:rPr>
         <w:t>Education</w:t>
       </w:r>
     </w:p>
     <w:p>
       <w:pPr>
+        <w:pStyle w:val="Normal"/>
         <w:shd w:val="clear" w:color="auto" w:fill="FFFFFF"/>
         <w:jc w:val="center"/>
         <w:rPr>
-          <w:rFonts w:ascii="Helvetica Neue" w:eastAsia="Times New Roman" w:hAnsi="Helvetica Neue" w:cs="Times New Roman"/>
-          <w:color w:val="FFFFFF"/>
-          <w:sz w:val="21"/>
-          <w:szCs w:val="21"/>
-        </w:rPr>
-      </w:pPr>
-    </w:p>
-    <w:p>
-      <w:pPr>
+          <w:rFonts w:ascii="Helvetica Neue" w:hAnsi="Helvetica Neue" w:eastAsia="Times New Roman" w:cs="Times New Roman"/>
+          <w:color w:val="FFFFFF"/>
+          <w:sz w:val="21"/>
+          <w:szCs w:val="21"/>
+        </w:rPr>
+      </w:pPr>
+      <w:r>
+        <w:rPr>
+          <w:rFonts w:eastAsia="Times New Roman" w:cs="Times New Roman" w:ascii="Helvetica Neue" w:hAnsi="Helvetica Neue"/>
+          <w:color w:val="FFFFFF"/>
+          <w:sz w:val="21"/>
+          <w:szCs w:val="21"/>
+        </w:rPr>
+      </w:r>
+    </w:p>
+    <w:p>
+      <w:pPr>
+        <w:pStyle w:val="Normal"/>
         <w:shd w:val="clear" w:color="auto" w:fill="378C3F"/>
-        <w:spacing w:after="100" w:afterAutospacing="1" w:line="386" w:lineRule="atLeast"/>
+        <w:spacing w:lineRule="atLeast" w:line="386" w:before="0" w:afterAutospacing="1"/>
         <w:jc w:val="center"/>
         <w:rPr>
-          <w:rFonts w:ascii="Helvetica Neue" w:eastAsia="Times New Roman" w:hAnsi="Helvetica Neue" w:cs="Times New Roman"/>
-          <w:color w:val="FFFFFF"/>
-          <w:sz w:val="21"/>
-          <w:szCs w:val="21"/>
-        </w:rPr>
-      </w:pPr>
-      <w:r>
-        <w:rPr>
-          <w:rFonts w:ascii="Helvetica Neue" w:eastAsia="Times New Roman" w:hAnsi="Helvetica Neue" w:cs="Times New Roman"/>
+          <w:rFonts w:ascii="Helvetica Neue" w:hAnsi="Helvetica Neue" w:eastAsia="Times New Roman" w:cs="Times New Roman"/>
+          <w:color w:val="FFFFFF"/>
+          <w:sz w:val="21"/>
+          <w:szCs w:val="21"/>
+        </w:rPr>
+      </w:pPr>
+      <w:r>
+        <w:rPr>
+          <w:rFonts w:eastAsia="Times New Roman" w:cs="Times New Roman" w:ascii="Helvetica Neue" w:hAnsi="Helvetica Neue"/>
           <w:color w:val="FFFFFF"/>
           <w:sz w:val="21"/>
           <w:szCs w:val="21"/>
@@ -1534,19 +1730,20 @@
     </w:p>
     <w:p>
       <w:pPr>
+        <w:pStyle w:val="Normal"/>
         <w:shd w:val="clear" w:color="auto" w:fill="378C3F"/>
-        <w:spacing w:line="336" w:lineRule="atLeast"/>
+        <w:spacing w:lineRule="atLeast" w:line="336"/>
         <w:jc w:val="center"/>
         <w:rPr>
-          <w:rFonts w:ascii="Helvetica Neue" w:eastAsia="Times New Roman" w:hAnsi="Helvetica Neue" w:cs="Times New Roman"/>
-          <w:color w:val="FFFFFF"/>
-          <w:sz w:val="38"/>
-          <w:szCs w:val="38"/>
-        </w:rPr>
-      </w:pPr>
-      <w:r>
-        <w:rPr>
-          <w:rFonts w:ascii="Helvetica Neue" w:eastAsia="Times New Roman" w:hAnsi="Helvetica Neue" w:cs="Times New Roman"/>
+          <w:rFonts w:ascii="Helvetica Neue" w:hAnsi="Helvetica Neue" w:eastAsia="Times New Roman" w:cs="Times New Roman"/>
+          <w:color w:val="FFFFFF"/>
+          <w:sz w:val="38"/>
+          <w:szCs w:val="38"/>
+        </w:rPr>
+      </w:pPr>
+      <w:r>
+        <w:rPr>
+          <w:rFonts w:eastAsia="Times New Roman" w:cs="Times New Roman" w:ascii="Helvetica Neue" w:hAnsi="Helvetica Neue"/>
           <w:color w:val="FFFFFF"/>
           <w:sz w:val="38"/>
           <w:szCs w:val="38"/>
@@ -1556,18 +1753,19 @@
     </w:p>
     <w:p>
       <w:pPr>
-        <w:shd w:val="clear" w:color="auto" w:fill="FFFFFF"/>
-        <w:spacing w:line="336" w:lineRule="atLeast"/>
-        <w:rPr>
-          <w:rFonts w:ascii="Helvetica Neue" w:eastAsia="Times New Roman" w:hAnsi="Helvetica Neue" w:cs="Times New Roman"/>
-          <w:color w:val="2C2C2C"/>
-          <w:sz w:val="38"/>
-          <w:szCs w:val="38"/>
-        </w:rPr>
-      </w:pPr>
-      <w:r>
-        <w:rPr>
-          <w:rFonts w:ascii="Helvetica Neue" w:eastAsia="Times New Roman" w:hAnsi="Helvetica Neue" w:cs="Times New Roman"/>
+        <w:pStyle w:val="Normal"/>
+        <w:shd w:val="clear" w:color="auto" w:fill="FFFFFF"/>
+        <w:spacing w:lineRule="atLeast" w:line="336"/>
+        <w:rPr>
+          <w:rFonts w:ascii="Helvetica Neue" w:hAnsi="Helvetica Neue" w:eastAsia="Times New Roman" w:cs="Times New Roman"/>
+          <w:color w:val="2C2C2C"/>
+          <w:sz w:val="38"/>
+          <w:szCs w:val="38"/>
+        </w:rPr>
+      </w:pPr>
+      <w:r>
+        <w:rPr>
+          <w:rFonts w:eastAsia="Times New Roman" w:cs="Times New Roman" w:ascii="Helvetica Neue" w:hAnsi="Helvetica Neue"/>
           <w:color w:val="2C2C2C"/>
           <w:sz w:val="38"/>
           <w:szCs w:val="38"/>
@@ -1577,10 +1775,12 @@
     </w:p>
     <w:p>
       <w:pPr>
-        <w:shd w:val="clear" w:color="auto" w:fill="FFFFFF"/>
-        <w:spacing w:after="100" w:afterAutospacing="1" w:line="386" w:lineRule="atLeast"/>
-        <w:rPr>
-          <w:rFonts w:ascii="Helvetica Neue" w:eastAsia="Times New Roman" w:hAnsi="Helvetica Neue" w:cs="Times New Roman"/>
+        <w:pStyle w:val="Normal"/>
+        <w:shd w:val="clear" w:color="auto" w:fill="FFFFFF"/>
+        <w:spacing w:lineRule="atLeast" w:line="386" w:before="0" w:afterAutospacing="1"/>
+        <w:rPr>
+          <w:rFonts w:ascii="Helvetica Neue" w:hAnsi="Helvetica Neue" w:eastAsia="Times New Roman" w:cs="Times New Roman"/>
+          <w:b/>
           <w:b/>
           <w:bCs/>
           <w:caps/>
@@ -1591,7 +1791,7 @@
       </w:pPr>
       <w:r>
         <w:rPr>
-          <w:rFonts w:ascii="Helvetica Neue" w:eastAsia="Times New Roman" w:hAnsi="Helvetica Neue" w:cs="Times New Roman"/>
+          <w:rFonts w:eastAsia="Times New Roman" w:cs="Times New Roman" w:ascii="Helvetica Neue" w:hAnsi="Helvetica Neue"/>
           <w:b/>
           <w:bCs/>
           <w:caps/>
@@ -1604,36 +1804,38 @@
     </w:p>
     <w:p>
       <w:pPr>
-        <w:rPr>
-          <w:rFonts w:ascii="Times New Roman" w:eastAsia="Times New Roman" w:hAnsi="Times New Roman" w:cs="Times New Roman"/>
-        </w:rPr>
-      </w:pPr>
-      <w:r>
-        <w:rPr>
-          <w:rFonts w:ascii="Helvetica Neue" w:eastAsia="Times New Roman" w:hAnsi="Helvetica Neue" w:cs="Times New Roman"/>
-          <w:color w:val="2C2C2C"/>
-          <w:sz w:val="21"/>
-          <w:szCs w:val="21"/>
-          <w:shd w:val="clear" w:color="auto" w:fill="FFFFFF"/>
+        <w:pStyle w:val="Normal"/>
+        <w:rPr>
+          <w:rFonts w:ascii="Times New Roman" w:hAnsi="Times New Roman" w:eastAsia="Times New Roman" w:cs="Times New Roman"/>
+        </w:rPr>
+      </w:pPr>
+      <w:r>
+        <w:rPr>
+          <w:rFonts w:eastAsia="Times New Roman" w:cs="Times New Roman" w:ascii="Helvetica Neue" w:hAnsi="Helvetica Neue"/>
+          <w:color w:val="2C2C2C"/>
+          <w:sz w:val="21"/>
+          <w:szCs w:val="21"/>
+          <w:shd w:fill="FFFFFF" w:val="clear"/>
         </w:rPr>
         <w:t>Linux Operator - Linux Administrator - Python Programming - Linux Advanced Hosting Administrator - Linux Networking - .Linux Security: Server Hacking.</w:t>
       </w:r>
     </w:p>
     <w:p>
       <w:pPr>
+        <w:pStyle w:val="Normal"/>
         <w:shd w:val="clear" w:color="auto" w:fill="378C3F"/>
-        <w:spacing w:after="100" w:afterAutospacing="1" w:line="386" w:lineRule="atLeast"/>
+        <w:spacing w:lineRule="atLeast" w:line="386" w:before="0" w:afterAutospacing="1"/>
         <w:jc w:val="center"/>
         <w:rPr>
-          <w:rFonts w:ascii="Helvetica Neue" w:eastAsia="Times New Roman" w:hAnsi="Helvetica Neue" w:cs="Times New Roman"/>
-          <w:color w:val="FFFFFF"/>
-          <w:sz w:val="21"/>
-          <w:szCs w:val="21"/>
-        </w:rPr>
-      </w:pPr>
-      <w:r>
-        <w:rPr>
-          <w:rFonts w:ascii="Helvetica Neue" w:eastAsia="Times New Roman" w:hAnsi="Helvetica Neue" w:cs="Times New Roman"/>
+          <w:rFonts w:ascii="Helvetica Neue" w:hAnsi="Helvetica Neue" w:eastAsia="Times New Roman" w:cs="Times New Roman"/>
+          <w:color w:val="FFFFFF"/>
+          <w:sz w:val="21"/>
+          <w:szCs w:val="21"/>
+        </w:rPr>
+      </w:pPr>
+      <w:r>
+        <w:rPr>
+          <w:rFonts w:eastAsia="Times New Roman" w:cs="Times New Roman" w:ascii="Helvetica Neue" w:hAnsi="Helvetica Neue"/>
           <w:color w:val="FFFFFF"/>
           <w:sz w:val="21"/>
           <w:szCs w:val="21"/>
@@ -1643,19 +1845,20 @@
     </w:p>
     <w:p>
       <w:pPr>
+        <w:pStyle w:val="Normal"/>
         <w:shd w:val="clear" w:color="auto" w:fill="378C3F"/>
-        <w:spacing w:line="336" w:lineRule="atLeast"/>
+        <w:spacing w:lineRule="atLeast" w:line="336"/>
         <w:jc w:val="center"/>
         <w:rPr>
-          <w:rFonts w:ascii="Helvetica Neue" w:eastAsia="Times New Roman" w:hAnsi="Helvetica Neue" w:cs="Times New Roman"/>
-          <w:color w:val="FFFFFF"/>
-          <w:sz w:val="38"/>
-          <w:szCs w:val="38"/>
-        </w:rPr>
-      </w:pPr>
-      <w:r>
-        <w:rPr>
-          <w:rFonts w:ascii="Helvetica Neue" w:eastAsia="Times New Roman" w:hAnsi="Helvetica Neue" w:cs="Times New Roman"/>
+          <w:rFonts w:ascii="Helvetica Neue" w:hAnsi="Helvetica Neue" w:eastAsia="Times New Roman" w:cs="Times New Roman"/>
+          <w:color w:val="FFFFFF"/>
+          <w:sz w:val="38"/>
+          <w:szCs w:val="38"/>
+        </w:rPr>
+      </w:pPr>
+      <w:r>
+        <w:rPr>
+          <w:rFonts w:eastAsia="Times New Roman" w:cs="Times New Roman" w:ascii="Helvetica Neue" w:hAnsi="Helvetica Neue"/>
           <w:color w:val="FFFFFF"/>
           <w:sz w:val="38"/>
           <w:szCs w:val="38"/>
@@ -1665,18 +1868,19 @@
     </w:p>
     <w:p>
       <w:pPr>
-        <w:shd w:val="clear" w:color="auto" w:fill="FFFFFF"/>
-        <w:spacing w:line="336" w:lineRule="atLeast"/>
-        <w:rPr>
-          <w:rFonts w:ascii="Helvetica Neue" w:eastAsia="Times New Roman" w:hAnsi="Helvetica Neue" w:cs="Times New Roman"/>
-          <w:color w:val="2C2C2C"/>
-          <w:sz w:val="38"/>
-          <w:szCs w:val="38"/>
-        </w:rPr>
-      </w:pPr>
-      <w:r>
-        <w:rPr>
-          <w:rFonts w:ascii="Helvetica Neue" w:eastAsia="Times New Roman" w:hAnsi="Helvetica Neue" w:cs="Times New Roman"/>
+        <w:pStyle w:val="Normal"/>
+        <w:shd w:val="clear" w:color="auto" w:fill="FFFFFF"/>
+        <w:spacing w:lineRule="atLeast" w:line="336"/>
+        <w:rPr>
+          <w:rFonts w:ascii="Helvetica Neue" w:hAnsi="Helvetica Neue" w:eastAsia="Times New Roman" w:cs="Times New Roman"/>
+          <w:color w:val="2C2C2C"/>
+          <w:sz w:val="38"/>
+          <w:szCs w:val="38"/>
+        </w:rPr>
+      </w:pPr>
+      <w:r>
+        <w:rPr>
+          <w:rFonts w:eastAsia="Times New Roman" w:cs="Times New Roman" w:ascii="Helvetica Neue" w:hAnsi="Helvetica Neue"/>
           <w:color w:val="2C2C2C"/>
           <w:sz w:val="38"/>
           <w:szCs w:val="38"/>
@@ -1686,10 +1890,12 @@
     </w:p>
     <w:p>
       <w:pPr>
-        <w:shd w:val="clear" w:color="auto" w:fill="FFFFFF"/>
-        <w:spacing w:after="100" w:afterAutospacing="1" w:line="386" w:lineRule="atLeast"/>
-        <w:rPr>
-          <w:rFonts w:ascii="Helvetica Neue" w:eastAsia="Times New Roman" w:hAnsi="Helvetica Neue" w:cs="Times New Roman"/>
+        <w:pStyle w:val="Normal"/>
+        <w:shd w:val="clear" w:color="auto" w:fill="FFFFFF"/>
+        <w:spacing w:lineRule="atLeast" w:line="386" w:before="0" w:afterAutospacing="1"/>
+        <w:rPr>
+          <w:rFonts w:ascii="Helvetica Neue" w:hAnsi="Helvetica Neue" w:eastAsia="Times New Roman" w:cs="Times New Roman"/>
+          <w:b/>
           <w:b/>
           <w:bCs/>
           <w:caps/>
@@ -1700,7 +1906,7 @@
       </w:pPr>
       <w:r>
         <w:rPr>
-          <w:rFonts w:ascii="Helvetica Neue" w:eastAsia="Times New Roman" w:hAnsi="Helvetica Neue" w:cs="Times New Roman"/>
+          <w:rFonts w:eastAsia="Times New Roman" w:cs="Times New Roman" w:ascii="Helvetica Neue" w:hAnsi="Helvetica Neue"/>
           <w:b/>
           <w:bCs/>
           <w:caps/>
@@ -1713,36 +1919,126 @@
     </w:p>
     <w:p>
       <w:pPr>
-        <w:rPr>
-          <w:rFonts w:ascii="Times New Roman" w:eastAsia="Times New Roman" w:hAnsi="Times New Roman" w:cs="Times New Roman"/>
-        </w:rPr>
-      </w:pPr>
-      <w:r>
-        <w:rPr>
-          <w:rFonts w:ascii="Helvetica Neue" w:eastAsia="Times New Roman" w:hAnsi="Helvetica Neue" w:cs="Times New Roman"/>
-          <w:color w:val="2C2C2C"/>
-          <w:sz w:val="21"/>
-          <w:szCs w:val="21"/>
-          <w:shd w:val="clear" w:color="auto" w:fill="FFFFFF"/>
+        <w:pStyle w:val="Normal"/>
+        <w:rPr>
+          <w:rFonts w:ascii="Times New Roman" w:hAnsi="Times New Roman" w:eastAsia="Times New Roman" w:cs="Times New Roman"/>
+        </w:rPr>
+      </w:pPr>
+      <w:r>
+        <w:rPr>
+          <w:rFonts w:eastAsia="Times New Roman" w:cs="Times New Roman" w:ascii="Helvetica Neue" w:hAnsi="Helvetica Neue"/>
+          <w:color w:val="2C2C2C"/>
+          <w:sz w:val="21"/>
+          <w:szCs w:val="21"/>
+          <w:shd w:fill="FFFFFF" w:val="clear"/>
         </w:rPr>
         <w:t>CCNA Routing and Switching is for Network Specialists, Network Administrators, and Network Support Engineers with 1-3 years of experience. The CCNA Routing and Switching validates the ability to install, configure, operate, and troubleshoot medium-size routed and switched networks.</w:t>
       </w:r>
     </w:p>
     <w:p>
       <w:pPr>
+        <w:pStyle w:val="Normal"/>
+        <w:rPr>
+          <w:rFonts w:ascii="Times New Roman" w:hAnsi="Times New Roman" w:eastAsia="Times New Roman" w:cs="Times New Roman"/>
+        </w:rPr>
+      </w:pPr>
+      <w:r>
+        <w:rPr/>
+      </w:r>
+    </w:p>
+    <w:p>
+      <w:pPr>
+        <w:pStyle w:val="Normal"/>
+        <w:rPr>
+          <w:rFonts w:ascii="Times New Roman" w:hAnsi="Times New Roman" w:eastAsia="Times New Roman" w:cs="Times New Roman"/>
+        </w:rPr>
+      </w:pPr>
+      <w:r>
+        <w:rPr/>
+      </w:r>
+    </w:p>
+    <w:p>
+      <w:pPr>
+        <w:pStyle w:val="Normal"/>
+        <w:rPr>
+          <w:rFonts w:ascii="Times New Roman" w:hAnsi="Times New Roman" w:eastAsia="Times New Roman" w:cs="Times New Roman"/>
+        </w:rPr>
+      </w:pPr>
+      <w:r>
+        <w:rPr/>
+      </w:r>
+    </w:p>
+    <w:p>
+      <w:pPr>
+        <w:pStyle w:val="Normal"/>
+        <w:rPr>
+          <w:rFonts w:ascii="Times New Roman" w:hAnsi="Times New Roman" w:eastAsia="Times New Roman" w:cs="Times New Roman"/>
+        </w:rPr>
+      </w:pPr>
+      <w:r>
+        <w:rPr/>
+      </w:r>
+    </w:p>
+    <w:p>
+      <w:pPr>
+        <w:pStyle w:val="Normal"/>
+        <w:rPr>
+          <w:rFonts w:ascii="Times New Roman" w:hAnsi="Times New Roman" w:eastAsia="Times New Roman" w:cs="Times New Roman"/>
+        </w:rPr>
+      </w:pPr>
+      <w:r>
+        <w:rPr/>
+      </w:r>
+    </w:p>
+    <w:p>
+      <w:pPr>
+        <w:pStyle w:val="Normal"/>
+        <w:rPr>
+          <w:rFonts w:ascii="Times New Roman" w:hAnsi="Times New Roman" w:eastAsia="Times New Roman" w:cs="Times New Roman"/>
+        </w:rPr>
+      </w:pPr>
+      <w:r>
+        <w:rPr/>
+      </w:r>
+    </w:p>
+    <w:p>
+      <w:pPr>
+        <w:pStyle w:val="Normal"/>
+        <w:rPr>
+          <w:rFonts w:ascii="Times New Roman" w:hAnsi="Times New Roman" w:eastAsia="Times New Roman" w:cs="Times New Roman"/>
+        </w:rPr>
+      </w:pPr>
+      <w:r>
+        <w:rPr/>
+      </w:r>
+    </w:p>
+    <w:p>
+      <w:pPr>
+        <w:pStyle w:val="Normal"/>
+        <w:rPr>
+          <w:rFonts w:ascii="Times New Roman" w:hAnsi="Times New Roman" w:eastAsia="Times New Roman" w:cs="Times New Roman"/>
+        </w:rPr>
+      </w:pPr>
+      <w:r>
+        <w:rPr/>
+      </w:r>
+    </w:p>
+    <w:p>
+      <w:pPr>
+        <w:pStyle w:val="Normal"/>
         <w:shd w:val="clear" w:color="auto" w:fill="378C3F"/>
-        <w:spacing w:after="100" w:afterAutospacing="1" w:line="386" w:lineRule="atLeast"/>
+        <w:spacing w:lineRule="atLeast" w:line="386" w:before="0" w:afterAutospacing="1"/>
         <w:jc w:val="center"/>
         <w:rPr>
-          <w:rFonts w:ascii="Helvetica Neue" w:eastAsia="Times New Roman" w:hAnsi="Helvetica Neue" w:cs="Times New Roman"/>
-          <w:color w:val="FFFFFF"/>
-          <w:sz w:val="21"/>
-          <w:szCs w:val="21"/>
-        </w:rPr>
-      </w:pPr>
-      <w:r>
-        <w:rPr>
-          <w:rFonts w:ascii="Helvetica Neue" w:eastAsia="Times New Roman" w:hAnsi="Helvetica Neue" w:cs="Times New Roman"/>
+          <w:rFonts w:ascii="Helvetica Neue" w:hAnsi="Helvetica Neue" w:eastAsia="Times New Roman" w:cs="Times New Roman"/>
+          <w:color w:val="FFFFFF"/>
+          <w:sz w:val="21"/>
+          <w:szCs w:val="21"/>
+        </w:rPr>
+      </w:pPr>
+      <w:r>
+        <w:rPr>
+          <w:rFonts w:eastAsia="Times New Roman" w:cs="Times New Roman" w:ascii="Helvetica Neue" w:hAnsi="Helvetica Neue"/>
           <w:color w:val="FFFFFF"/>
           <w:sz w:val="21"/>
           <w:szCs w:val="21"/>
@@ -1752,19 +2048,20 @@
     </w:p>
     <w:p>
       <w:pPr>
+        <w:pStyle w:val="Normal"/>
         <w:shd w:val="clear" w:color="auto" w:fill="378C3F"/>
-        <w:spacing w:line="336" w:lineRule="atLeast"/>
+        <w:spacing w:lineRule="atLeast" w:line="336"/>
         <w:jc w:val="center"/>
         <w:rPr>
-          <w:rFonts w:ascii="Helvetica Neue" w:eastAsia="Times New Roman" w:hAnsi="Helvetica Neue" w:cs="Times New Roman"/>
-          <w:color w:val="FFFFFF"/>
-          <w:sz w:val="38"/>
-          <w:szCs w:val="38"/>
-        </w:rPr>
-      </w:pPr>
-      <w:r>
-        <w:rPr>
-          <w:rFonts w:ascii="Helvetica Neue" w:eastAsia="Times New Roman" w:hAnsi="Helvetica Neue" w:cs="Times New Roman"/>
+          <w:rFonts w:ascii="Helvetica Neue" w:hAnsi="Helvetica Neue" w:eastAsia="Times New Roman" w:cs="Times New Roman"/>
+          <w:color w:val="FFFFFF"/>
+          <w:sz w:val="38"/>
+          <w:szCs w:val="38"/>
+        </w:rPr>
+      </w:pPr>
+      <w:r>
+        <w:rPr>
+          <w:rFonts w:eastAsia="Times New Roman" w:cs="Times New Roman" w:ascii="Helvetica Neue" w:hAnsi="Helvetica Neue"/>
           <w:color w:val="FFFFFF"/>
           <w:sz w:val="38"/>
           <w:szCs w:val="38"/>
@@ -1774,18 +2071,19 @@
     </w:p>
     <w:p>
       <w:pPr>
-        <w:shd w:val="clear" w:color="auto" w:fill="FFFFFF"/>
-        <w:spacing w:line="336" w:lineRule="atLeast"/>
-        <w:rPr>
-          <w:rFonts w:ascii="Helvetica Neue" w:eastAsia="Times New Roman" w:hAnsi="Helvetica Neue" w:cs="Times New Roman"/>
-          <w:color w:val="2C2C2C"/>
-          <w:sz w:val="38"/>
-          <w:szCs w:val="38"/>
-        </w:rPr>
-      </w:pPr>
-      <w:r>
-        <w:rPr>
-          <w:rFonts w:ascii="Helvetica Neue" w:eastAsia="Times New Roman" w:hAnsi="Helvetica Neue" w:cs="Times New Roman"/>
+        <w:pStyle w:val="Normal"/>
+        <w:shd w:val="clear" w:color="auto" w:fill="FFFFFF"/>
+        <w:spacing w:lineRule="atLeast" w:line="336"/>
+        <w:rPr>
+          <w:rFonts w:ascii="Helvetica Neue" w:hAnsi="Helvetica Neue" w:eastAsia="Times New Roman" w:cs="Times New Roman"/>
+          <w:color w:val="2C2C2C"/>
+          <w:sz w:val="38"/>
+          <w:szCs w:val="38"/>
+        </w:rPr>
+      </w:pPr>
+      <w:r>
+        <w:rPr>
+          <w:rFonts w:eastAsia="Times New Roman" w:cs="Times New Roman" w:ascii="Helvetica Neue" w:hAnsi="Helvetica Neue"/>
           <w:color w:val="2C2C2C"/>
           <w:sz w:val="38"/>
           <w:szCs w:val="38"/>
@@ -1795,10 +2093,12 @@
     </w:p>
     <w:p>
       <w:pPr>
-        <w:shd w:val="clear" w:color="auto" w:fill="FFFFFF"/>
-        <w:spacing w:after="100" w:afterAutospacing="1" w:line="386" w:lineRule="atLeast"/>
-        <w:rPr>
-          <w:rFonts w:ascii="Helvetica Neue" w:eastAsia="Times New Roman" w:hAnsi="Helvetica Neue" w:cs="Times New Roman"/>
+        <w:pStyle w:val="Normal"/>
+        <w:shd w:val="clear" w:color="auto" w:fill="FFFFFF"/>
+        <w:spacing w:lineRule="atLeast" w:line="386" w:before="0" w:afterAutospacing="1"/>
+        <w:rPr>
+          <w:rFonts w:ascii="Helvetica Neue" w:hAnsi="Helvetica Neue" w:eastAsia="Times New Roman" w:cs="Times New Roman"/>
+          <w:b/>
           <w:b/>
           <w:bCs/>
           <w:caps/>
@@ -1809,7 +2109,7 @@
       </w:pPr>
       <w:r>
         <w:rPr>
-          <w:rFonts w:ascii="Helvetica Neue" w:eastAsia="Times New Roman" w:hAnsi="Helvetica Neue" w:cs="Times New Roman"/>
+          <w:rFonts w:eastAsia="Times New Roman" w:cs="Times New Roman" w:ascii="Helvetica Neue" w:hAnsi="Helvetica Neue"/>
           <w:b/>
           <w:bCs/>
           <w:caps/>
@@ -1822,53 +2122,58 @@
     </w:p>
     <w:p>
       <w:pPr>
-        <w:ind w:left="-851"/>
-        <w:rPr>
-          <w:rFonts w:ascii="Times New Roman" w:eastAsia="Times New Roman" w:hAnsi="Times New Roman" w:cs="Times New Roman"/>
+        <w:pStyle w:val="Normal"/>
+        <w:ind w:left="-851" w:hanging="0"/>
+        <w:rPr>
+          <w:rFonts w:ascii="Times New Roman" w:hAnsi="Times New Roman" w:eastAsia="Times New Roman" w:cs="Times New Roman"/>
           <w:sz w:val="28"/>
           <w:szCs w:val="28"/>
         </w:rPr>
       </w:pPr>
       <w:r>
         <w:rPr>
-          <w:rFonts w:ascii="Helvetica Neue" w:eastAsia="Times New Roman" w:hAnsi="Helvetica Neue" w:cs="Times New Roman"/>
+          <w:rFonts w:eastAsia="Times New Roman" w:cs="Times New Roman" w:ascii="Helvetica Neue" w:hAnsi="Helvetica Neue"/>
           <w:b/>
           <w:bCs/>
           <w:color w:val="2C2C2C"/>
           <w:sz w:val="40"/>
           <w:szCs w:val="40"/>
-          <w:shd w:val="clear" w:color="auto" w:fill="FFFFFF"/>
+          <w:shd w:fill="FFFFFF" w:val="clear"/>
         </w:rPr>
         <w:t>Cursos realizados</w:t>
       </w:r>
     </w:p>
     <w:p>
       <w:pPr>
-        <w:shd w:val="clear" w:color="auto" w:fill="FFFFFF"/>
-        <w:spacing w:line="336" w:lineRule="atLeast"/>
-        <w:rPr>
-          <w:rFonts w:ascii="Helvetica Neue" w:eastAsia="Times New Roman" w:hAnsi="Helvetica Neue" w:cs="Times New Roman"/>
+        <w:pStyle w:val="Normal"/>
+        <w:shd w:val="clear" w:color="auto" w:fill="FFFFFF"/>
+        <w:spacing w:lineRule="atLeast" w:line="336"/>
+        <w:rPr>
+          <w:rFonts w:ascii="Helvetica Neue" w:hAnsi="Helvetica Neue" w:eastAsia="Times New Roman" w:cs="Times New Roman"/>
           <w:color w:val="2C2C2C"/>
           <w:sz w:val="22"/>
           <w:szCs w:val="22"/>
         </w:rPr>
       </w:pPr>
-    </w:p>
-    <w:p>
-      <w:pPr>
-        <w:shd w:val="clear" w:color="auto" w:fill="FFFFFF"/>
-        <w:spacing w:line="336" w:lineRule="atLeast"/>
-        <w:rPr>
-          <w:rFonts w:ascii="inherit" w:eastAsia="Times New Roman" w:hAnsi="inherit" w:cs="Times New Roman"/>
-          <w:color w:val="2C2C2C"/>
-          <w:sz w:val="23"/>
-          <w:szCs w:val="21"/>
-        </w:rPr>
+      <w:r>
+        <w:rPr>
+          <w:rFonts w:eastAsia="Times New Roman" w:cs="Times New Roman" w:ascii="Helvetica Neue" w:hAnsi="Helvetica Neue"/>
+          <w:color w:val="2C2C2C"/>
+          <w:sz w:val="22"/>
+          <w:szCs w:val="22"/>
+        </w:rPr>
+      </w:r>
+    </w:p>
+    <w:p>
+      <w:pPr>
         <w:sectPr>
+          <w:type w:val="nextPage"/>
           <w:pgSz w:w="12240" w:h="15840"/>
-          <w:pgMar w:top="0" w:right="1440" w:bottom="592" w:left="1440" w:header="708" w:footer="708" w:gutter="0"/>
-          <w:cols w:space="708"/>
-          <w:docGrid w:linePitch="360"/>
+          <w:pgMar w:left="1440" w:right="1440" w:header="0" w:top="0" w:footer="0" w:bottom="592" w:gutter="0"/>
+          <w:pgNumType w:fmt="decimal"/>
+          <w:formProt w:val="false"/>
+          <w:textDirection w:val="lrTb"/>
+          <w:docGrid w:type="default" w:linePitch="360" w:charSpace="0"/>
         </w:sectPr>
       </w:pPr>
     </w:p>
@@ -1877,12 +2182,12 @@
         <w:pStyle w:val="ListParagraph"/>
         <w:numPr>
           <w:ilvl w:val="0"/>
-          <w:numId w:val="2"/>
+          <w:numId w:val="1"/>
         </w:numPr>
         <w:shd w:val="clear" w:color="auto" w:fill="FFFFFF"/>
-        <w:spacing w:line="336" w:lineRule="atLeast"/>
-        <w:rPr>
-          <w:rFonts w:ascii="inherit" w:eastAsia="Times New Roman" w:hAnsi="inherit" w:cs="Times New Roman"/>
+        <w:spacing w:lineRule="atLeast" w:line="336"/>
+        <w:rPr>
+          <w:rFonts w:ascii="inherit" w:hAnsi="inherit" w:eastAsia="Times New Roman" w:cs="Times New Roman"/>
           <w:color w:val="2C2C2C"/>
           <w:sz w:val="23"/>
           <w:szCs w:val="21"/>
@@ -1890,7 +2195,7 @@
       </w:pPr>
       <w:r>
         <w:rPr>
-          <w:rFonts w:ascii="inherit" w:eastAsia="Times New Roman" w:hAnsi="inherit" w:cs="Times New Roman"/>
+          <w:rFonts w:eastAsia="Times New Roman" w:cs="Times New Roman" w:ascii="inherit" w:hAnsi="inherit"/>
           <w:color w:val="2C2C2C"/>
           <w:sz w:val="23"/>
           <w:szCs w:val="21"/>
@@ -1903,12 +2208,14 @@
         <w:pStyle w:val="ListParagraph"/>
         <w:numPr>
           <w:ilvl w:val="0"/>
-          <w:numId w:val="2"/>
+          <w:numId w:val="1"/>
         </w:numPr>
         <w:shd w:val="clear" w:color="auto" w:fill="FFFFFF"/>
-        <w:spacing w:after="100" w:afterAutospacing="1" w:line="386" w:lineRule="atLeast"/>
-        <w:rPr>
-          <w:rFonts w:ascii="Helvetica Neue" w:eastAsia="Times New Roman" w:hAnsi="Helvetica Neue" w:cs="Times New Roman"/>
+        <w:spacing w:lineRule="atLeast" w:line="386" w:before="0" w:after="0"/>
+        <w:contextualSpacing/>
+        <w:rPr>
+          <w:rFonts w:ascii="Helvetica Neue" w:hAnsi="Helvetica Neue" w:eastAsia="Times New Roman" w:cs="Times New Roman"/>
+          <w:b/>
           <w:b/>
           <w:bCs/>
           <w:caps/>
@@ -1919,7 +2226,7 @@
       </w:pPr>
       <w:r>
         <w:rPr>
-          <w:rFonts w:ascii="Helvetica Neue" w:eastAsia="Times New Roman" w:hAnsi="Helvetica Neue" w:cs="Times New Roman"/>
+          <w:rFonts w:eastAsia="Times New Roman" w:cs="Times New Roman" w:ascii="Helvetica Neue" w:hAnsi="Helvetica Neue"/>
           <w:b/>
           <w:bCs/>
           <w:caps/>
@@ -1935,12 +2242,12 @@
         <w:pStyle w:val="ListParagraph"/>
         <w:numPr>
           <w:ilvl w:val="0"/>
-          <w:numId w:val="2"/>
+          <w:numId w:val="1"/>
         </w:numPr>
         <w:shd w:val="clear" w:color="auto" w:fill="FFFFFF"/>
-        <w:spacing w:line="336" w:lineRule="atLeast"/>
-        <w:rPr>
-          <w:rFonts w:ascii="inherit" w:eastAsia="Times New Roman" w:hAnsi="inherit" w:cs="Times New Roman"/>
+        <w:spacing w:lineRule="atLeast" w:line="336"/>
+        <w:rPr>
+          <w:rFonts w:ascii="inherit" w:hAnsi="inherit" w:eastAsia="Times New Roman" w:cs="Times New Roman"/>
           <w:color w:val="2C2C2C"/>
           <w:sz w:val="23"/>
           <w:szCs w:val="21"/>
@@ -1948,7 +2255,7 @@
       </w:pPr>
       <w:r>
         <w:rPr>
-          <w:rFonts w:ascii="inherit" w:eastAsia="Times New Roman" w:hAnsi="inherit" w:cs="Times New Roman"/>
+          <w:rFonts w:eastAsia="Times New Roman" w:cs="Times New Roman" w:ascii="inherit" w:hAnsi="inherit"/>
           <w:color w:val="2C2C2C"/>
           <w:sz w:val="23"/>
           <w:szCs w:val="21"/>
@@ -1961,12 +2268,14 @@
         <w:pStyle w:val="ListParagraph"/>
         <w:numPr>
           <w:ilvl w:val="0"/>
-          <w:numId w:val="2"/>
+          <w:numId w:val="1"/>
         </w:numPr>
         <w:shd w:val="clear" w:color="auto" w:fill="FFFFFF"/>
-        <w:spacing w:after="100" w:afterAutospacing="1" w:line="386" w:lineRule="atLeast"/>
-        <w:rPr>
-          <w:rFonts w:ascii="Helvetica Neue" w:eastAsia="Times New Roman" w:hAnsi="Helvetica Neue" w:cs="Times New Roman"/>
+        <w:spacing w:lineRule="atLeast" w:line="386" w:before="0" w:after="0"/>
+        <w:contextualSpacing/>
+        <w:rPr>
+          <w:rFonts w:ascii="Helvetica Neue" w:hAnsi="Helvetica Neue" w:eastAsia="Times New Roman" w:cs="Times New Roman"/>
+          <w:b/>
           <w:b/>
           <w:bCs/>
           <w:caps/>
@@ -1977,7 +2286,7 @@
       </w:pPr>
       <w:r>
         <w:rPr>
-          <w:rFonts w:ascii="Helvetica Neue" w:eastAsia="Times New Roman" w:hAnsi="Helvetica Neue" w:cs="Times New Roman"/>
+          <w:rFonts w:eastAsia="Times New Roman" w:cs="Times New Roman" w:ascii="Helvetica Neue" w:hAnsi="Helvetica Neue"/>
           <w:b/>
           <w:bCs/>
           <w:caps/>
@@ -1993,12 +2302,12 @@
         <w:pStyle w:val="ListParagraph"/>
         <w:numPr>
           <w:ilvl w:val="0"/>
-          <w:numId w:val="2"/>
+          <w:numId w:val="1"/>
         </w:numPr>
         <w:shd w:val="clear" w:color="auto" w:fill="FFFFFF"/>
-        <w:spacing w:line="336" w:lineRule="atLeast"/>
-        <w:rPr>
-          <w:rFonts w:ascii="inherit" w:eastAsia="Times New Roman" w:hAnsi="inherit" w:cs="Times New Roman"/>
+        <w:spacing w:lineRule="atLeast" w:line="336"/>
+        <w:rPr>
+          <w:rFonts w:ascii="inherit" w:hAnsi="inherit" w:eastAsia="Times New Roman" w:cs="Times New Roman"/>
           <w:color w:val="2C2C2C"/>
           <w:sz w:val="23"/>
           <w:szCs w:val="21"/>
@@ -2006,7 +2315,7 @@
       </w:pPr>
       <w:r>
         <w:rPr>
-          <w:rFonts w:ascii="inherit" w:eastAsia="Times New Roman" w:hAnsi="inherit" w:cs="Times New Roman"/>
+          <w:rFonts w:eastAsia="Times New Roman" w:cs="Times New Roman" w:ascii="inherit" w:hAnsi="inherit"/>
           <w:color w:val="2C2C2C"/>
           <w:sz w:val="23"/>
           <w:szCs w:val="21"/>
@@ -2019,12 +2328,14 @@
         <w:pStyle w:val="ListParagraph"/>
         <w:numPr>
           <w:ilvl w:val="0"/>
-          <w:numId w:val="2"/>
+          <w:numId w:val="1"/>
         </w:numPr>
         <w:shd w:val="clear" w:color="auto" w:fill="FFFFFF"/>
-        <w:spacing w:after="100" w:afterAutospacing="1" w:line="386" w:lineRule="atLeast"/>
-        <w:rPr>
-          <w:rFonts w:ascii="Helvetica Neue" w:eastAsia="Times New Roman" w:hAnsi="Helvetica Neue" w:cs="Times New Roman"/>
+        <w:spacing w:lineRule="atLeast" w:line="386" w:before="0" w:after="0"/>
+        <w:contextualSpacing/>
+        <w:rPr>
+          <w:rFonts w:ascii="Helvetica Neue" w:hAnsi="Helvetica Neue" w:eastAsia="Times New Roman" w:cs="Times New Roman"/>
+          <w:b/>
           <w:b/>
           <w:bCs/>
           <w:caps/>
@@ -2035,7 +2346,7 @@
       </w:pPr>
       <w:r>
         <w:rPr>
-          <w:rFonts w:ascii="Helvetica Neue" w:eastAsia="Times New Roman" w:hAnsi="Helvetica Neue" w:cs="Times New Roman"/>
+          <w:rFonts w:eastAsia="Times New Roman" w:cs="Times New Roman" w:ascii="Helvetica Neue" w:hAnsi="Helvetica Neue"/>
           <w:b/>
           <w:bCs/>
           <w:caps/>
@@ -2051,12 +2362,12 @@
         <w:pStyle w:val="ListParagraph"/>
         <w:numPr>
           <w:ilvl w:val="0"/>
-          <w:numId w:val="2"/>
+          <w:numId w:val="1"/>
         </w:numPr>
         <w:shd w:val="clear" w:color="auto" w:fill="FFFFFF"/>
-        <w:spacing w:line="336" w:lineRule="atLeast"/>
-        <w:rPr>
-          <w:rFonts w:ascii="inherit" w:eastAsia="Times New Roman" w:hAnsi="inherit" w:cs="Times New Roman"/>
+        <w:spacing w:lineRule="atLeast" w:line="336"/>
+        <w:rPr>
+          <w:rFonts w:ascii="inherit" w:hAnsi="inherit" w:eastAsia="Times New Roman" w:cs="Times New Roman"/>
           <w:color w:val="2C2C2C"/>
           <w:sz w:val="23"/>
           <w:szCs w:val="21"/>
@@ -2064,7 +2375,7 @@
       </w:pPr>
       <w:r>
         <w:rPr>
-          <w:rFonts w:ascii="inherit" w:eastAsia="Times New Roman" w:hAnsi="inherit" w:cs="Times New Roman"/>
+          <w:rFonts w:eastAsia="Times New Roman" w:cs="Times New Roman" w:ascii="inherit" w:hAnsi="inherit"/>
           <w:color w:val="2C2C2C"/>
           <w:sz w:val="23"/>
           <w:szCs w:val="21"/>
@@ -2077,12 +2388,14 @@
         <w:pStyle w:val="ListParagraph"/>
         <w:numPr>
           <w:ilvl w:val="0"/>
-          <w:numId w:val="2"/>
+          <w:numId w:val="1"/>
         </w:numPr>
         <w:shd w:val="clear" w:color="auto" w:fill="FFFFFF"/>
-        <w:spacing w:after="100" w:afterAutospacing="1" w:line="386" w:lineRule="atLeast"/>
-        <w:rPr>
-          <w:rFonts w:ascii="Helvetica Neue" w:eastAsia="Times New Roman" w:hAnsi="Helvetica Neue" w:cs="Times New Roman"/>
+        <w:spacing w:lineRule="atLeast" w:line="386" w:before="0" w:after="0"/>
+        <w:contextualSpacing/>
+        <w:rPr>
+          <w:rFonts w:ascii="Helvetica Neue" w:hAnsi="Helvetica Neue" w:eastAsia="Times New Roman" w:cs="Times New Roman"/>
+          <w:b/>
           <w:b/>
           <w:bCs/>
           <w:caps/>
@@ -2093,7 +2406,7 @@
       </w:pPr>
       <w:r>
         <w:rPr>
-          <w:rFonts w:ascii="Helvetica Neue" w:eastAsia="Times New Roman" w:hAnsi="Helvetica Neue" w:cs="Times New Roman"/>
+          <w:rFonts w:eastAsia="Times New Roman" w:cs="Times New Roman" w:ascii="Helvetica Neue" w:hAnsi="Helvetica Neue"/>
           <w:b/>
           <w:bCs/>
           <w:caps/>
@@ -2109,12 +2422,12 @@
         <w:pStyle w:val="ListParagraph"/>
         <w:numPr>
           <w:ilvl w:val="0"/>
-          <w:numId w:val="2"/>
+          <w:numId w:val="1"/>
         </w:numPr>
         <w:shd w:val="clear" w:color="auto" w:fill="FFFFFF"/>
-        <w:spacing w:line="336" w:lineRule="atLeast"/>
-        <w:rPr>
-          <w:rFonts w:ascii="inherit" w:eastAsia="Times New Roman" w:hAnsi="inherit" w:cs="Times New Roman"/>
+        <w:spacing w:lineRule="atLeast" w:line="336"/>
+        <w:rPr>
+          <w:rFonts w:ascii="inherit" w:hAnsi="inherit" w:eastAsia="Times New Roman" w:cs="Times New Roman"/>
           <w:color w:val="2C2C2C"/>
           <w:sz w:val="23"/>
           <w:szCs w:val="21"/>
@@ -2122,7 +2435,7 @@
       </w:pPr>
       <w:r>
         <w:rPr>
-          <w:rFonts w:ascii="inherit" w:eastAsia="Times New Roman" w:hAnsi="inherit" w:cs="Times New Roman"/>
+          <w:rFonts w:eastAsia="Times New Roman" w:cs="Times New Roman" w:ascii="inherit" w:hAnsi="inherit"/>
           <w:color w:val="2C2C2C"/>
           <w:sz w:val="23"/>
           <w:szCs w:val="21"/>
@@ -2135,12 +2448,14 @@
         <w:pStyle w:val="ListParagraph"/>
         <w:numPr>
           <w:ilvl w:val="0"/>
-          <w:numId w:val="2"/>
+          <w:numId w:val="1"/>
         </w:numPr>
         <w:shd w:val="clear" w:color="auto" w:fill="FFFFFF"/>
-        <w:spacing w:after="100" w:afterAutospacing="1" w:line="386" w:lineRule="atLeast"/>
-        <w:rPr>
-          <w:rFonts w:ascii="Helvetica Neue" w:eastAsia="Times New Roman" w:hAnsi="Helvetica Neue" w:cs="Times New Roman"/>
+        <w:spacing w:lineRule="atLeast" w:line="386" w:before="0" w:after="0"/>
+        <w:contextualSpacing/>
+        <w:rPr>
+          <w:rFonts w:ascii="Helvetica Neue" w:hAnsi="Helvetica Neue" w:eastAsia="Times New Roman" w:cs="Times New Roman"/>
+          <w:b/>
           <w:b/>
           <w:bCs/>
           <w:caps/>
@@ -2151,7 +2466,7 @@
       </w:pPr>
       <w:r>
         <w:rPr>
-          <w:rFonts w:ascii="Helvetica Neue" w:eastAsia="Times New Roman" w:hAnsi="Helvetica Neue" w:cs="Times New Roman"/>
+          <w:rFonts w:eastAsia="Times New Roman" w:cs="Times New Roman" w:ascii="Helvetica Neue" w:hAnsi="Helvetica Neue"/>
           <w:b/>
           <w:bCs/>
           <w:caps/>
@@ -2167,12 +2482,12 @@
         <w:pStyle w:val="ListParagraph"/>
         <w:numPr>
           <w:ilvl w:val="0"/>
-          <w:numId w:val="2"/>
+          <w:numId w:val="1"/>
         </w:numPr>
         <w:shd w:val="clear" w:color="auto" w:fill="FFFFFF"/>
-        <w:spacing w:line="336" w:lineRule="atLeast"/>
-        <w:rPr>
-          <w:rFonts w:ascii="inherit" w:eastAsia="Times New Roman" w:hAnsi="inherit" w:cs="Times New Roman"/>
+        <w:spacing w:lineRule="atLeast" w:line="336"/>
+        <w:rPr>
+          <w:rFonts w:ascii="inherit" w:hAnsi="inherit" w:eastAsia="Times New Roman" w:cs="Times New Roman"/>
           <w:color w:val="2C2C2C"/>
           <w:sz w:val="23"/>
           <w:szCs w:val="21"/>
@@ -2180,7 +2495,7 @@
       </w:pPr>
       <w:r>
         <w:rPr>
-          <w:rFonts w:ascii="inherit" w:eastAsia="Times New Roman" w:hAnsi="inherit" w:cs="Times New Roman"/>
+          <w:rFonts w:eastAsia="Times New Roman" w:cs="Times New Roman" w:ascii="inherit" w:hAnsi="inherit"/>
           <w:color w:val="2C2C2C"/>
           <w:sz w:val="23"/>
           <w:szCs w:val="21"/>
@@ -2193,12 +2508,14 @@
         <w:pStyle w:val="ListParagraph"/>
         <w:numPr>
           <w:ilvl w:val="0"/>
-          <w:numId w:val="2"/>
+          <w:numId w:val="1"/>
         </w:numPr>
         <w:shd w:val="clear" w:color="auto" w:fill="FFFFFF"/>
-        <w:spacing w:after="100" w:afterAutospacing="1" w:line="386" w:lineRule="atLeast"/>
-        <w:rPr>
-          <w:rFonts w:ascii="Helvetica Neue" w:eastAsia="Times New Roman" w:hAnsi="Helvetica Neue" w:cs="Times New Roman"/>
+        <w:spacing w:lineRule="atLeast" w:line="386" w:before="0" w:after="0"/>
+        <w:contextualSpacing/>
+        <w:rPr>
+          <w:rFonts w:ascii="Helvetica Neue" w:hAnsi="Helvetica Neue" w:eastAsia="Times New Roman" w:cs="Times New Roman"/>
+          <w:b/>
           <w:b/>
           <w:bCs/>
           <w:caps/>
@@ -2209,7 +2526,7 @@
       </w:pPr>
       <w:r>
         <w:rPr>
-          <w:rFonts w:ascii="Helvetica Neue" w:eastAsia="Times New Roman" w:hAnsi="Helvetica Neue" w:cs="Times New Roman"/>
+          <w:rFonts w:eastAsia="Times New Roman" w:cs="Times New Roman" w:ascii="Helvetica Neue" w:hAnsi="Helvetica Neue"/>
           <w:b/>
           <w:bCs/>
           <w:caps/>
@@ -2225,12 +2542,12 @@
         <w:pStyle w:val="ListParagraph"/>
         <w:numPr>
           <w:ilvl w:val="0"/>
-          <w:numId w:val="2"/>
+          <w:numId w:val="1"/>
         </w:numPr>
         <w:shd w:val="clear" w:color="auto" w:fill="FFFFFF"/>
-        <w:spacing w:line="336" w:lineRule="atLeast"/>
-        <w:rPr>
-          <w:rFonts w:ascii="inherit" w:eastAsia="Times New Roman" w:hAnsi="inherit" w:cs="Times New Roman"/>
+        <w:spacing w:lineRule="atLeast" w:line="336"/>
+        <w:rPr>
+          <w:rFonts w:ascii="inherit" w:hAnsi="inherit" w:eastAsia="Times New Roman" w:cs="Times New Roman"/>
           <w:color w:val="2C2C2C"/>
           <w:sz w:val="23"/>
           <w:szCs w:val="21"/>
@@ -2238,7 +2555,7 @@
       </w:pPr>
       <w:r>
         <w:rPr>
-          <w:rFonts w:ascii="inherit" w:eastAsia="Times New Roman" w:hAnsi="inherit" w:cs="Times New Roman"/>
+          <w:rFonts w:eastAsia="Times New Roman" w:cs="Times New Roman" w:ascii="inherit" w:hAnsi="inherit"/>
           <w:color w:val="2C2C2C"/>
           <w:sz w:val="23"/>
           <w:szCs w:val="21"/>
@@ -2251,12 +2568,14 @@
         <w:pStyle w:val="ListParagraph"/>
         <w:numPr>
           <w:ilvl w:val="0"/>
-          <w:numId w:val="2"/>
+          <w:numId w:val="1"/>
         </w:numPr>
         <w:shd w:val="clear" w:color="auto" w:fill="FFFFFF"/>
-        <w:spacing w:after="100" w:afterAutospacing="1" w:line="386" w:lineRule="atLeast"/>
-        <w:rPr>
-          <w:rFonts w:ascii="Helvetica Neue" w:eastAsia="Times New Roman" w:hAnsi="Helvetica Neue" w:cs="Times New Roman"/>
+        <w:spacing w:lineRule="atLeast" w:line="386" w:before="0" w:after="0"/>
+        <w:contextualSpacing/>
+        <w:rPr>
+          <w:rFonts w:ascii="Helvetica Neue" w:hAnsi="Helvetica Neue" w:eastAsia="Times New Roman" w:cs="Times New Roman"/>
+          <w:b/>
           <w:b/>
           <w:bCs/>
           <w:caps/>
@@ -2267,7 +2586,7 @@
       </w:pPr>
       <w:r>
         <w:rPr>
-          <w:rFonts w:ascii="Helvetica Neue" w:eastAsia="Times New Roman" w:hAnsi="Helvetica Neue" w:cs="Times New Roman"/>
+          <w:rFonts w:eastAsia="Times New Roman" w:cs="Times New Roman" w:ascii="Helvetica Neue" w:hAnsi="Helvetica Neue"/>
           <w:b/>
           <w:bCs/>
           <w:caps/>
@@ -2283,12 +2602,12 @@
         <w:pStyle w:val="ListParagraph"/>
         <w:numPr>
           <w:ilvl w:val="0"/>
-          <w:numId w:val="2"/>
+          <w:numId w:val="1"/>
         </w:numPr>
         <w:shd w:val="clear" w:color="auto" w:fill="FFFFFF"/>
-        <w:spacing w:line="336" w:lineRule="atLeast"/>
-        <w:rPr>
-          <w:rFonts w:ascii="inherit" w:eastAsia="Times New Roman" w:hAnsi="inherit" w:cs="Times New Roman"/>
+        <w:spacing w:lineRule="atLeast" w:line="336"/>
+        <w:rPr>
+          <w:rFonts w:ascii="inherit" w:hAnsi="inherit" w:eastAsia="Times New Roman" w:cs="Times New Roman"/>
           <w:color w:val="2C2C2C"/>
           <w:sz w:val="23"/>
           <w:szCs w:val="21"/>
@@ -2296,7 +2615,7 @@
       </w:pPr>
       <w:r>
         <w:rPr>
-          <w:rFonts w:ascii="inherit" w:eastAsia="Times New Roman" w:hAnsi="inherit" w:cs="Times New Roman"/>
+          <w:rFonts w:eastAsia="Times New Roman" w:cs="Times New Roman" w:ascii="inherit" w:hAnsi="inherit"/>
           <w:color w:val="2C2C2C"/>
           <w:sz w:val="23"/>
           <w:szCs w:val="21"/>
@@ -2309,12 +2628,14 @@
         <w:pStyle w:val="ListParagraph"/>
         <w:numPr>
           <w:ilvl w:val="0"/>
-          <w:numId w:val="2"/>
+          <w:numId w:val="1"/>
         </w:numPr>
         <w:shd w:val="clear" w:color="auto" w:fill="FFFFFF"/>
-        <w:spacing w:after="100" w:afterAutospacing="1" w:line="386" w:lineRule="atLeast"/>
-        <w:rPr>
-          <w:rFonts w:ascii="Helvetica Neue" w:eastAsia="Times New Roman" w:hAnsi="Helvetica Neue" w:cs="Times New Roman"/>
+        <w:spacing w:lineRule="atLeast" w:line="386" w:before="0" w:after="0"/>
+        <w:contextualSpacing/>
+        <w:rPr>
+          <w:rFonts w:ascii="Helvetica Neue" w:hAnsi="Helvetica Neue" w:eastAsia="Times New Roman" w:cs="Times New Roman"/>
+          <w:b/>
           <w:b/>
           <w:bCs/>
           <w:caps/>
@@ -2325,7 +2646,7 @@
       </w:pPr>
       <w:r>
         <w:rPr>
-          <w:rFonts w:ascii="Helvetica Neue" w:eastAsia="Times New Roman" w:hAnsi="Helvetica Neue" w:cs="Times New Roman"/>
+          <w:rFonts w:eastAsia="Times New Roman" w:cs="Times New Roman" w:ascii="Helvetica Neue" w:hAnsi="Helvetica Neue"/>
           <w:b/>
           <w:bCs/>
           <w:caps/>
@@ -2341,12 +2662,12 @@
         <w:pStyle w:val="ListParagraph"/>
         <w:numPr>
           <w:ilvl w:val="0"/>
-          <w:numId w:val="2"/>
+          <w:numId w:val="1"/>
         </w:numPr>
         <w:shd w:val="clear" w:color="auto" w:fill="FFFFFF"/>
-        <w:spacing w:line="336" w:lineRule="atLeast"/>
-        <w:rPr>
-          <w:rFonts w:ascii="inherit" w:eastAsia="Times New Roman" w:hAnsi="inherit" w:cs="Times New Roman"/>
+        <w:spacing w:lineRule="atLeast" w:line="336"/>
+        <w:rPr>
+          <w:rFonts w:ascii="inherit" w:hAnsi="inherit" w:eastAsia="Times New Roman" w:cs="Times New Roman"/>
           <w:color w:val="2C2C2C"/>
           <w:sz w:val="23"/>
           <w:szCs w:val="21"/>
@@ -2354,7 +2675,7 @@
       </w:pPr>
       <w:r>
         <w:rPr>
-          <w:rFonts w:ascii="inherit" w:eastAsia="Times New Roman" w:hAnsi="inherit" w:cs="Times New Roman"/>
+          <w:rFonts w:eastAsia="Times New Roman" w:cs="Times New Roman" w:ascii="inherit" w:hAnsi="inherit"/>
           <w:color w:val="2C2C2C"/>
           <w:sz w:val="23"/>
           <w:szCs w:val="21"/>
@@ -2367,12 +2688,14 @@
         <w:pStyle w:val="ListParagraph"/>
         <w:numPr>
           <w:ilvl w:val="0"/>
-          <w:numId w:val="2"/>
+          <w:numId w:val="1"/>
         </w:numPr>
         <w:shd w:val="clear" w:color="auto" w:fill="FFFFFF"/>
-        <w:spacing w:after="100" w:afterAutospacing="1" w:line="386" w:lineRule="atLeast"/>
-        <w:rPr>
-          <w:rFonts w:ascii="Helvetica Neue" w:eastAsia="Times New Roman" w:hAnsi="Helvetica Neue" w:cs="Times New Roman"/>
+        <w:spacing w:lineRule="atLeast" w:line="386" w:before="0" w:afterAutospacing="1"/>
+        <w:contextualSpacing/>
+        <w:rPr>
+          <w:rFonts w:ascii="Helvetica Neue" w:hAnsi="Helvetica Neue" w:eastAsia="Times New Roman" w:cs="Times New Roman"/>
+          <w:b/>
           <w:b/>
           <w:bCs/>
           <w:caps/>
@@ -2383,7 +2706,7 @@
       </w:pPr>
       <w:r>
         <w:rPr>
-          <w:rFonts w:ascii="Helvetica Neue" w:eastAsia="Times New Roman" w:hAnsi="Helvetica Neue" w:cs="Times New Roman"/>
+          <w:rFonts w:eastAsia="Times New Roman" w:cs="Times New Roman" w:ascii="Helvetica Neue" w:hAnsi="Helvetica Neue"/>
           <w:b/>
           <w:bCs/>
           <w:caps/>
@@ -2397,212 +2720,271 @@
     <w:sectPr>
       <w:type w:val="continuous"/>
       <w:pgSz w:w="12240" w:h="15840"/>
-      <w:pgMar w:top="0" w:right="1440" w:bottom="61" w:left="1440" w:header="708" w:footer="708" w:gutter="0"/>
-      <w:cols w:num="2" w:space="708"/>
-      <w:docGrid w:linePitch="360"/>
+      <w:pgMar w:left="1440" w:right="1440" w:header="0" w:top="0" w:footer="0" w:bottom="592" w:gutter="0"/>
+      <w:cols w:num="2" w:space="708" w:equalWidth="true" w:sep="false"/>
+      <w:formProt w:val="false"/>
+      <w:textDirection w:val="lrTb"/>
+      <w:docGrid w:type="default" w:linePitch="360" w:charSpace="0"/>
     </w:sectPr>
   </w:body>
 </w:document>
 </file>
 
 <file path=word/numbering.xml><?xml version="1.0" encoding="utf-8"?>
-<w:numbering xmlns:wpc="http://schemas.microsoft.com/office/word/2010/wordprocessingCanvas" xmlns:cx="http://schemas.microsoft.com/office/drawing/2014/chartex" xmlns:cx1="http://schemas.microsoft.com/office/drawing/2015/9/8/chartex" xmlns:cx2="http://schemas.microsoft.com/office/drawing/2015/10/21/chartex" xmlns:cx3="http://schemas.microsoft.com/office/drawing/2016/5/9/chartex" xmlns:cx4="http://schemas.microsoft.com/office/drawing/2016/5/10/chartex" xmlns:cx5="http://schemas.microsoft.com/office/drawing/2016/5/11/chartex" xmlns:cx6="http://schemas.microsoft.com/office/drawing/2016/5/12/chartex" xmlns:cx7="http://schemas.microsoft.com/office/drawing/2016/5/13/chartex" xmlns:cx8="http://schemas.microsoft.com/office/drawing/2016/5/14/chartex" xmlns:mc="http://schemas.openxmlformats.org/markup-compatibility/2006" xmlns:aink="http://schemas.microsoft.com/office/drawing/2016/ink" xmlns:am3d="http://schemas.microsoft.com/office/drawing/2017/model3d" xmlns:o="urn:schemas-microsoft-com:office:office" xmlns:r="http://schemas.openxmlformats.org/officeDocument/2006/relationships" xmlns:m="http://schemas.openxmlformats.org/officeDocument/2006/math" xmlns:v="urn:schemas-microsoft-com:vml" xmlns:wp14="http://schemas.microsoft.com/office/word/2010/wordprocessingDrawing" xmlns:wp="http://schemas.openxmlformats.org/drawingml/2006/wordprocessingDrawing" xmlns:w10="urn:schemas-microsoft-com:office:word" xmlns:w="http://schemas.openxmlformats.org/wordprocessingml/2006/main" xmlns:w14="http://schemas.microsoft.com/office/word/2010/wordml" xmlns:w15="http://schemas.microsoft.com/office/word/2012/wordml" xmlns:w16cex="http://schemas.microsoft.com/office/word/2018/wordml/cex" xmlns:w16cid="http://schemas.microsoft.com/office/word/2016/wordml/cid" xmlns:w16="http://schemas.microsoft.com/office/word/2018/wordml" xmlns:w16se="http://schemas.microsoft.com/office/word/2015/wordml/symex" xmlns:wpg="http://schemas.microsoft.com/office/word/2010/wordprocessingGroup" xmlns:wpi="http://schemas.microsoft.com/office/word/2010/wordprocessingInk" xmlns:wne="http://schemas.microsoft.com/office/word/2006/wordml" xmlns:wps="http://schemas.microsoft.com/office/word/2010/wordprocessingShape" mc:Ignorable="w14 w15 w16se w16cid w16 w16cex wp14">
-  <w:abstractNum w:abstractNumId="0" w15:restartNumberingAfterBreak="0">
-    <w:nsid w:val="490F76F6"/>
-    <w:multiLevelType w:val="hybridMultilevel"/>
-    <w:tmpl w:val="333618C6"/>
-    <w:lvl w:ilvl="0" w:tplc="04090001">
+<w:numbering xmlns:w="http://schemas.openxmlformats.org/wordprocessingml/2006/main" xmlns:o="urn:schemas-microsoft-com:office:office" xmlns:r="http://schemas.openxmlformats.org/officeDocument/2006/relationships" xmlns:v="urn:schemas-microsoft-com:vml" xmlns:mc="http://schemas.openxmlformats.org/markup-compatibility/2006" xmlns:w14="http://schemas.microsoft.com/office/word/2010/wordml" mc:Ignorable="w14">
+  <w:abstractNum w:abstractNumId="1">
+    <w:lvl w:ilvl="0">
       <w:start w:val="1"/>
       <w:numFmt w:val="bullet"/>
       <w:lvlText w:val=""/>
       <w:lvlJc w:val="left"/>
       <w:pPr>
+        <w:tabs>
+          <w:tab w:val="num" w:pos="0"/>
+        </w:tabs>
         <w:ind w:left="720" w:hanging="360"/>
       </w:pPr>
       <w:rPr>
-        <w:rFonts w:ascii="Symbol" w:hAnsi="Symbol" w:hint="default"/>
+        <w:rFonts w:ascii="Symbol" w:hAnsi="Symbol" w:cs="Symbol" w:hint="default"/>
       </w:rPr>
     </w:lvl>
-    <w:lvl w:ilvl="1" w:tplc="04090003" w:tentative="1">
+    <w:lvl w:ilvl="1">
       <w:start w:val="1"/>
       <w:numFmt w:val="bullet"/>
       <w:lvlText w:val="o"/>
       <w:lvlJc w:val="left"/>
       <w:pPr>
+        <w:tabs>
+          <w:tab w:val="num" w:pos="0"/>
+        </w:tabs>
         <w:ind w:left="1440" w:hanging="360"/>
       </w:pPr>
       <w:rPr>
         <w:rFonts w:ascii="Courier New" w:hAnsi="Courier New" w:cs="Courier New" w:hint="default"/>
       </w:rPr>
     </w:lvl>
-    <w:lvl w:ilvl="2" w:tplc="04090005" w:tentative="1">
+    <w:lvl w:ilvl="2">
       <w:start w:val="1"/>
       <w:numFmt w:val="bullet"/>
       <w:lvlText w:val=""/>
       <w:lvlJc w:val="left"/>
       <w:pPr>
+        <w:tabs>
+          <w:tab w:val="num" w:pos="0"/>
+        </w:tabs>
         <w:ind w:left="2160" w:hanging="360"/>
       </w:pPr>
       <w:rPr>
-        <w:rFonts w:ascii="Wingdings" w:hAnsi="Wingdings" w:hint="default"/>
+        <w:rFonts w:ascii="Wingdings" w:hAnsi="Wingdings" w:cs="Wingdings" w:hint="default"/>
       </w:rPr>
     </w:lvl>
-    <w:lvl w:ilvl="3" w:tplc="04090001" w:tentative="1">
+    <w:lvl w:ilvl="3">
       <w:start w:val="1"/>
       <w:numFmt w:val="bullet"/>
       <w:lvlText w:val=""/>
       <w:lvlJc w:val="left"/>
       <w:pPr>
+        <w:tabs>
+          <w:tab w:val="num" w:pos="0"/>
+        </w:tabs>
         <w:ind w:left="2880" w:hanging="360"/>
       </w:pPr>
       <w:rPr>
-        <w:rFonts w:ascii="Symbol" w:hAnsi="Symbol" w:hint="default"/>
+        <w:rFonts w:ascii="Symbol" w:hAnsi="Symbol" w:cs="Symbol" w:hint="default"/>
       </w:rPr>
     </w:lvl>
-    <w:lvl w:ilvl="4" w:tplc="04090003" w:tentative="1">
+    <w:lvl w:ilvl="4">
       <w:start w:val="1"/>
       <w:numFmt w:val="bullet"/>
       <w:lvlText w:val="o"/>
       <w:lvlJc w:val="left"/>
       <w:pPr>
+        <w:tabs>
+          <w:tab w:val="num" w:pos="0"/>
+        </w:tabs>
         <w:ind w:left="3600" w:hanging="360"/>
       </w:pPr>
       <w:rPr>
         <w:rFonts w:ascii="Courier New" w:hAnsi="Courier New" w:cs="Courier New" w:hint="default"/>
       </w:rPr>
     </w:lvl>
-    <w:lvl w:ilvl="5" w:tplc="04090005" w:tentative="1">
+    <w:lvl w:ilvl="5">
       <w:start w:val="1"/>
       <w:numFmt w:val="bullet"/>
       <w:lvlText w:val=""/>
       <w:lvlJc w:val="left"/>
       <w:pPr>
+        <w:tabs>
+          <w:tab w:val="num" w:pos="0"/>
+        </w:tabs>
         <w:ind w:left="4320" w:hanging="360"/>
       </w:pPr>
       <w:rPr>
-        <w:rFonts w:ascii="Wingdings" w:hAnsi="Wingdings" w:hint="default"/>
+        <w:rFonts w:ascii="Wingdings" w:hAnsi="Wingdings" w:cs="Wingdings" w:hint="default"/>
       </w:rPr>
     </w:lvl>
-    <w:lvl w:ilvl="6" w:tplc="04090001" w:tentative="1">
+    <w:lvl w:ilvl="6">
       <w:start w:val="1"/>
       <w:numFmt w:val="bullet"/>
       <w:lvlText w:val=""/>
       <w:lvlJc w:val="left"/>
       <w:pPr>
+        <w:tabs>
+          <w:tab w:val="num" w:pos="0"/>
+        </w:tabs>
         <w:ind w:left="5040" w:hanging="360"/>
       </w:pPr>
       <w:rPr>
-        <w:rFonts w:ascii="Symbol" w:hAnsi="Symbol" w:hint="default"/>
+        <w:rFonts w:ascii="Symbol" w:hAnsi="Symbol" w:cs="Symbol" w:hint="default"/>
       </w:rPr>
     </w:lvl>
-    <w:lvl w:ilvl="7" w:tplc="04090003" w:tentative="1">
+    <w:lvl w:ilvl="7">
       <w:start w:val="1"/>
       <w:numFmt w:val="bullet"/>
       <w:lvlText w:val="o"/>
       <w:lvlJc w:val="left"/>
       <w:pPr>
+        <w:tabs>
+          <w:tab w:val="num" w:pos="0"/>
+        </w:tabs>
         <w:ind w:left="5760" w:hanging="360"/>
       </w:pPr>
       <w:rPr>
         <w:rFonts w:ascii="Courier New" w:hAnsi="Courier New" w:cs="Courier New" w:hint="default"/>
       </w:rPr>
     </w:lvl>
-    <w:lvl w:ilvl="8" w:tplc="04090005" w:tentative="1">
+    <w:lvl w:ilvl="8">
       <w:start w:val="1"/>
       <w:numFmt w:val="bullet"/>
       <w:lvlText w:val=""/>
       <w:lvlJc w:val="left"/>
       <w:pPr>
+        <w:tabs>
+          <w:tab w:val="num" w:pos="0"/>
+        </w:tabs>
         <w:ind w:left="6480" w:hanging="360"/>
       </w:pPr>
       <w:rPr>
-        <w:rFonts w:ascii="Wingdings" w:hAnsi="Wingdings" w:hint="default"/>
+        <w:rFonts w:ascii="Wingdings" w:hAnsi="Wingdings" w:cs="Wingdings" w:hint="default"/>
       </w:rPr>
     </w:lvl>
   </w:abstractNum>
-  <w:abstractNum w:abstractNumId="1" w15:restartNumberingAfterBreak="0">
-    <w:nsid w:val="627020D3"/>
-    <w:multiLevelType w:val="hybridMultilevel"/>
-    <w:tmpl w:val="F42006EC"/>
-    <w:lvl w:ilvl="0" w:tplc="0409000F">
+  <w:abstractNum w:abstractNumId="2">
+    <w:lvl w:ilvl="0">
       <w:start w:val="1"/>
-      <w:numFmt w:val="decimal"/>
-      <w:lvlText w:val="%1."/>
+      <w:numFmt w:val="none"/>
+      <w:suff w:val="nothing"/>
+      <w:lvlText w:val=""/>
       <w:lvlJc w:val="left"/>
       <w:pPr>
-        <w:ind w:left="720" w:hanging="360"/>
+        <w:tabs>
+          <w:tab w:val="num" w:pos="0"/>
+        </w:tabs>
+        <w:ind w:left="0" w:hanging="0"/>
       </w:pPr>
     </w:lvl>
-    <w:lvl w:ilvl="1" w:tplc="04090019" w:tentative="1">
+    <w:lvl w:ilvl="1">
       <w:start w:val="1"/>
-      <w:numFmt w:val="lowerLetter"/>
-      <w:lvlText w:val="%2."/>
+      <w:numFmt w:val="none"/>
+      <w:suff w:val="nothing"/>
+      <w:lvlText w:val=""/>
       <w:lvlJc w:val="left"/>
       <w:pPr>
-        <w:ind w:left="1440" w:hanging="360"/>
+        <w:tabs>
+          <w:tab w:val="num" w:pos="0"/>
+        </w:tabs>
+        <w:ind w:left="0" w:hanging="0"/>
       </w:pPr>
     </w:lvl>
-    <w:lvl w:ilvl="2" w:tplc="0409001B" w:tentative="1">
+    <w:lvl w:ilvl="2">
       <w:start w:val="1"/>
-      <w:numFmt w:val="lowerRoman"/>
-      <w:lvlText w:val="%3."/>
-      <w:lvlJc w:val="right"/>
-      <w:pPr>
-        <w:ind w:left="2160" w:hanging="180"/>
+      <w:numFmt w:val="none"/>
+      <w:suff w:val="nothing"/>
+      <w:lvlText w:val=""/>
+      <w:lvlJc w:val="left"/>
+      <w:pPr>
+        <w:tabs>
+          <w:tab w:val="num" w:pos="0"/>
+        </w:tabs>
+        <w:ind w:left="0" w:hanging="0"/>
       </w:pPr>
     </w:lvl>
-    <w:lvl w:ilvl="3" w:tplc="0409000F" w:tentative="1">
+    <w:lvl w:ilvl="3">
       <w:start w:val="1"/>
-      <w:numFmt w:val="decimal"/>
-      <w:lvlText w:val="%4."/>
+      <w:numFmt w:val="none"/>
+      <w:suff w:val="nothing"/>
+      <w:lvlText w:val=""/>
       <w:lvlJc w:val="left"/>
       <w:pPr>
-        <w:ind w:left="2880" w:hanging="360"/>
+        <w:tabs>
+          <w:tab w:val="num" w:pos="0"/>
+        </w:tabs>
+        <w:ind w:left="0" w:hanging="0"/>
       </w:pPr>
     </w:lvl>
-    <w:lvl w:ilvl="4" w:tplc="04090019" w:tentative="1">
+    <w:lvl w:ilvl="4">
       <w:start w:val="1"/>
-      <w:numFmt w:val="lowerLetter"/>
-      <w:lvlText w:val="%5."/>
+      <w:numFmt w:val="none"/>
+      <w:suff w:val="nothing"/>
+      <w:lvlText w:val=""/>
       <w:lvlJc w:val="left"/>
       <w:pPr>
-        <w:ind w:left="3600" w:hanging="360"/>
+        <w:tabs>
+          <w:tab w:val="num" w:pos="0"/>
+        </w:tabs>
+        <w:ind w:left="0" w:hanging="0"/>
       </w:pPr>
     </w:lvl>
-    <w:lvl w:ilvl="5" w:tplc="0409001B" w:tentative="1">
+    <w:lvl w:ilvl="5">
       <w:start w:val="1"/>
-      <w:numFmt w:val="lowerRoman"/>
-      <w:lvlText w:val="%6."/>
-      <w:lvlJc w:val="right"/>
-      <w:pPr>
-        <w:ind w:left="4320" w:hanging="180"/>
+      <w:numFmt w:val="none"/>
+      <w:suff w:val="nothing"/>
+      <w:lvlText w:val=""/>
+      <w:lvlJc w:val="left"/>
+      <w:pPr>
+        <w:tabs>
+          <w:tab w:val="num" w:pos="0"/>
+        </w:tabs>
+        <w:ind w:left="0" w:hanging="0"/>
       </w:pPr>
     </w:lvl>
-    <w:lvl w:ilvl="6" w:tplc="0409000F" w:tentative="1">
+    <w:lvl w:ilvl="6">
       <w:start w:val="1"/>
-      <w:numFmt w:val="decimal"/>
-      <w:lvlText w:val="%7."/>
+      <w:numFmt w:val="none"/>
+      <w:suff w:val="nothing"/>
+      <w:lvlText w:val=""/>
       <w:lvlJc w:val="left"/>
       <w:pPr>
-        <w:ind w:left="5040" w:hanging="360"/>
+        <w:tabs>
+          <w:tab w:val="num" w:pos="0"/>
+        </w:tabs>
+        <w:ind w:left="0" w:hanging="0"/>
       </w:pPr>
     </w:lvl>
-    <w:lvl w:ilvl="7" w:tplc="04090019" w:tentative="1">
+    <w:lvl w:ilvl="7">
       <w:start w:val="1"/>
-      <w:numFmt w:val="lowerLetter"/>
-      <w:lvlText w:val="%8."/>
+      <w:numFmt w:val="none"/>
+      <w:suff w:val="nothing"/>
+      <w:lvlText w:val=""/>
       <w:lvlJc w:val="left"/>
       <w:pPr>
-        <w:ind w:left="5760" w:hanging="360"/>
+        <w:tabs>
+          <w:tab w:val="num" w:pos="0"/>
+        </w:tabs>
+        <w:ind w:left="0" w:hanging="0"/>
       </w:pPr>
     </w:lvl>
-    <w:lvl w:ilvl="8" w:tplc="0409001B" w:tentative="1">
+    <w:lvl w:ilvl="8">
       <w:start w:val="1"/>
-      <w:numFmt w:val="lowerRoman"/>
-      <w:lvlText w:val="%9."/>
-      <w:lvlJc w:val="right"/>
-      <w:pPr>
-        <w:ind w:left="6480" w:hanging="180"/>
+      <w:numFmt w:val="none"/>
+      <w:suff w:val="nothing"/>
+      <w:lvlText w:val=""/>
+      <w:lvlJc w:val="left"/>
+      <w:pPr>
+        <w:tabs>
+          <w:tab w:val="num" w:pos="0"/>
+        </w:tabs>
+        <w:ind w:left="0" w:hanging="0"/>
       </w:pPr>
     </w:lvl>
   </w:abstractNum>
@@ -2610,35 +2992,39 @@
     <w:abstractNumId w:val="1"/>
   </w:num>
   <w:num w:numId="2">
-    <w:abstractNumId w:val="0"/>
+    <w:abstractNumId w:val="2"/>
   </w:num>
 </w:numbering>
 </file>
 
 <file path=word/styles.xml><?xml version="1.0" encoding="utf-8"?>
-<w:styles xmlns:mc="http://schemas.openxmlformats.org/markup-compatibility/2006" xmlns:r="http://schemas.openxmlformats.org/officeDocument/2006/relationships" xmlns:w="http://schemas.openxmlformats.org/wordprocessingml/2006/main" xmlns:w14="http://schemas.microsoft.com/office/word/2010/wordml" xmlns:w15="http://schemas.microsoft.com/office/word/2012/wordml" xmlns:w16cex="http://schemas.microsoft.com/office/word/2018/wordml/cex" xmlns:w16cid="http://schemas.microsoft.com/office/word/2016/wordml/cid" xmlns:w16="http://schemas.microsoft.com/office/word/2018/wordml" xmlns:w16se="http://schemas.microsoft.com/office/word/2015/wordml/symex" mc:Ignorable="w14 w15 w16se w16cid w16 w16cex">
+<w:styles xmlns:w="http://schemas.openxmlformats.org/wordprocessingml/2006/main" xmlns:w14="http://schemas.microsoft.com/office/word/2010/wordml" xmlns:mc="http://schemas.openxmlformats.org/markup-compatibility/2006" mc:Ignorable="w14">
   <w:docDefaults>
     <w:rPrDefault>
       <w:rPr>
-        <w:rFonts w:asciiTheme="minorHAnsi" w:eastAsiaTheme="minorHAnsi" w:hAnsiTheme="minorHAnsi" w:cstheme="minorBidi"/>
+        <w:rFonts w:ascii="Calibri" w:hAnsi="Calibri" w:eastAsia="Calibri" w:cs="" w:asciiTheme="minorHAnsi" w:cstheme="minorBidi" w:eastAsiaTheme="minorHAnsi" w:hAnsiTheme="minorHAnsi"/>
         <w:sz w:val="24"/>
         <w:szCs w:val="24"/>
         <w:lang w:val="en-AR" w:eastAsia="en-US" w:bidi="ar-SA"/>
       </w:rPr>
     </w:rPrDefault>
-    <w:pPrDefault/>
+    <w:pPrDefault>
+      <w:pPr>
+        <w:suppressAutoHyphens w:val="true"/>
+      </w:pPr>
+    </w:pPrDefault>
   </w:docDefaults>
   <w:latentStyles w:defLockedState="0" w:defUIPriority="99" w:defSemiHidden="0" w:defUnhideWhenUsed="0" w:defQFormat="0" w:count="376">
     <w:lsdException w:name="Normal" w:uiPriority="0" w:qFormat="1"/>
     <w:lsdException w:name="heading 1" w:uiPriority="9" w:qFormat="1"/>
-    <w:lsdException w:name="heading 2" w:semiHidden="1" w:uiPriority="9" w:unhideWhenUsed="1" w:qFormat="1"/>
-    <w:lsdException w:name="heading 3" w:semiHidden="1" w:uiPriority="9" w:unhideWhenUsed="1" w:qFormat="1"/>
-    <w:lsdException w:name="heading 4" w:semiHidden="1" w:uiPriority="9" w:unhideWhenUsed="1" w:qFormat="1"/>
-    <w:lsdException w:name="heading 5" w:semiHidden="1" w:uiPriority="9" w:unhideWhenUsed="1" w:qFormat="1"/>
-    <w:lsdException w:name="heading 6" w:semiHidden="1" w:uiPriority="9" w:unhideWhenUsed="1" w:qFormat="1"/>
-    <w:lsdException w:name="heading 7" w:semiHidden="1" w:uiPriority="9" w:unhideWhenUsed="1" w:qFormat="1"/>
-    <w:lsdException w:name="heading 8" w:semiHidden="1" w:uiPriority="9" w:unhideWhenUsed="1" w:qFormat="1"/>
-    <w:lsdException w:name="heading 9" w:semiHidden="1" w:uiPriority="9" w:unhideWhenUsed="1" w:qFormat="1"/>
+    <w:lsdException w:name="heading 2" w:uiPriority="9" w:semiHidden="1" w:unhideWhenUsed="1" w:qFormat="1"/>
+    <w:lsdException w:name="heading 3" w:uiPriority="9" w:semiHidden="1" w:unhideWhenUsed="1" w:qFormat="1"/>
+    <w:lsdException w:name="heading 4" w:uiPriority="9" w:semiHidden="1" w:unhideWhenUsed="1" w:qFormat="1"/>
+    <w:lsdException w:name="heading 5" w:uiPriority="9" w:semiHidden="1" w:unhideWhenUsed="1" w:qFormat="1"/>
+    <w:lsdException w:name="heading 6" w:uiPriority="9" w:semiHidden="1" w:unhideWhenUsed="1" w:qFormat="1"/>
+    <w:lsdException w:name="heading 7" w:uiPriority="9" w:semiHidden="1" w:unhideWhenUsed="1" w:qFormat="1"/>
+    <w:lsdException w:name="heading 8" w:uiPriority="9" w:semiHidden="1" w:unhideWhenUsed="1" w:qFormat="1"/>
+    <w:lsdException w:name="heading 9" w:uiPriority="9" w:semiHidden="1" w:unhideWhenUsed="1" w:qFormat="1"/>
     <w:lsdException w:name="index 1" w:semiHidden="1" w:unhideWhenUsed="1"/>
     <w:lsdException w:name="index 2" w:semiHidden="1" w:unhideWhenUsed="1"/>
     <w:lsdException w:name="index 3" w:semiHidden="1" w:unhideWhenUsed="1"/>
@@ -2648,22 +3034,22 @@
     <w:lsdException w:name="index 7" w:semiHidden="1" w:unhideWhenUsed="1"/>
     <w:lsdException w:name="index 8" w:semiHidden="1" w:unhideWhenUsed="1"/>
     <w:lsdException w:name="index 9" w:semiHidden="1" w:unhideWhenUsed="1"/>
-    <w:lsdException w:name="toc 1" w:semiHidden="1" w:uiPriority="39" w:unhideWhenUsed="1"/>
-    <w:lsdException w:name="toc 2" w:semiHidden="1" w:uiPriority="39" w:unhideWhenUsed="1"/>
-    <w:lsdException w:name="toc 3" w:semiHidden="1" w:uiPriority="39" w:unhideWhenUsed="1"/>
-    <w:lsdException w:name="toc 4" w:semiHidden="1" w:uiPriority="39" w:unhideWhenUsed="1"/>
-    <w:lsdException w:name="toc 5" w:semiHidden="1" w:uiPriority="39" w:unhideWhenUsed="1"/>
-    <w:lsdException w:name="toc 6" w:semiHidden="1" w:uiPriority="39" w:unhideWhenUsed="1"/>
-    <w:lsdException w:name="toc 7" w:semiHidden="1" w:uiPriority="39" w:unhideWhenUsed="1"/>
-    <w:lsdException w:name="toc 8" w:semiHidden="1" w:uiPriority="39" w:unhideWhenUsed="1"/>
-    <w:lsdException w:name="toc 9" w:semiHidden="1" w:uiPriority="39" w:unhideWhenUsed="1"/>
+    <w:lsdException w:name="toc 1" w:uiPriority="39" w:semiHidden="1" w:unhideWhenUsed="1"/>
+    <w:lsdException w:name="toc 2" w:uiPriority="39" w:semiHidden="1" w:unhideWhenUsed="1"/>
+    <w:lsdException w:name="toc 3" w:uiPriority="39" w:semiHidden="1" w:unhideWhenUsed="1"/>
+    <w:lsdException w:name="toc 4" w:uiPriority="39" w:semiHidden="1" w:unhideWhenUsed="1"/>
+    <w:lsdException w:name="toc 5" w:uiPriority="39" w:semiHidden="1" w:unhideWhenUsed="1"/>
+    <w:lsdException w:name="toc 6" w:uiPriority="39" w:semiHidden="1" w:unhideWhenUsed="1"/>
+    <w:lsdException w:name="toc 7" w:uiPriority="39" w:semiHidden="1" w:unhideWhenUsed="1"/>
+    <w:lsdException w:name="toc 8" w:uiPriority="39" w:semiHidden="1" w:unhideWhenUsed="1"/>
+    <w:lsdException w:name="toc 9" w:uiPriority="39" w:semiHidden="1" w:unhideWhenUsed="1"/>
     <w:lsdException w:name="Normal Indent" w:semiHidden="1" w:unhideWhenUsed="1"/>
     <w:lsdException w:name="footnote text" w:semiHidden="1" w:unhideWhenUsed="1"/>
     <w:lsdException w:name="annotation text" w:semiHidden="1" w:unhideWhenUsed="1"/>
     <w:lsdException w:name="header" w:semiHidden="1" w:unhideWhenUsed="1"/>
     <w:lsdException w:name="footer" w:semiHidden="1" w:unhideWhenUsed="1"/>
     <w:lsdException w:name="index heading" w:semiHidden="1" w:unhideWhenUsed="1"/>
-    <w:lsdException w:name="caption" w:semiHidden="1" w:uiPriority="35" w:unhideWhenUsed="1" w:qFormat="1"/>
+    <w:lsdException w:name="caption" w:uiPriority="35" w:semiHidden="1" w:unhideWhenUsed="1" w:qFormat="1"/>
     <w:lsdException w:name="table of figures" w:semiHidden="1" w:unhideWhenUsed="1"/>
     <w:lsdException w:name="envelope address" w:semiHidden="1" w:unhideWhenUsed="1"/>
     <w:lsdException w:name="envelope return" w:semiHidden="1" w:unhideWhenUsed="1"/>
@@ -2694,7 +3080,7 @@
     <w:lsdException w:name="Title" w:uiPriority="10" w:qFormat="1"/>
     <w:lsdException w:name="Closing" w:semiHidden="1" w:unhideWhenUsed="1"/>
     <w:lsdException w:name="Signature" w:semiHidden="1" w:unhideWhenUsed="1"/>
-    <w:lsdException w:name="Default Paragraph Font" w:semiHidden="1" w:uiPriority="1" w:unhideWhenUsed="1"/>
+    <w:lsdException w:name="Default Paragraph Font" w:uiPriority="1" w:semiHidden="1" w:unhideWhenUsed="1"/>
     <w:lsdException w:name="Body Text" w:semiHidden="1" w:unhideWhenUsed="1"/>
     <w:lsdException w:name="Body Text Indent" w:semiHidden="1" w:unhideWhenUsed="1"/>
     <w:lsdException w:name="List Continue" w:semiHidden="1" w:unhideWhenUsed="1"/>
@@ -2894,8 +3280,8 @@
     <w:lsdException w:name="Subtle Reference" w:uiPriority="31" w:qFormat="1"/>
     <w:lsdException w:name="Intense Reference" w:uiPriority="32" w:qFormat="1"/>
     <w:lsdException w:name="Book Title" w:uiPriority="33" w:qFormat="1"/>
-    <w:lsdException w:name="Bibliography" w:semiHidden="1" w:uiPriority="37" w:unhideWhenUsed="1"/>
-    <w:lsdException w:name="TOC Heading" w:semiHidden="1" w:uiPriority="39" w:unhideWhenUsed="1" w:qFormat="1"/>
+    <w:lsdException w:name="Bibliography" w:uiPriority="37" w:semiHidden="1" w:unhideWhenUsed="1"/>
+    <w:lsdException w:name="TOC Heading" w:uiPriority="39" w:semiHidden="1" w:unhideWhenUsed="1" w:qFormat="1"/>
     <w:lsdException w:name="Plain Table 1" w:uiPriority="41"/>
     <w:lsdException w:name="Plain Table 2" w:uiPriority="42"/>
     <w:lsdException w:name="Plain Table 3" w:uiPriority="43"/>
@@ -3006,117 +3392,63 @@
     <w:lsdException w:name="Unresolved Mention" w:semiHidden="1" w:unhideWhenUsed="1"/>
     <w:lsdException w:name="Smart Link" w:semiHidden="1" w:unhideWhenUsed="1"/>
   </w:latentStyles>
-  <w:style w:type="paragraph" w:default="1" w:styleId="Normal">
+  <w:style w:type="paragraph" w:styleId="Normal" w:default="1">
     <w:name w:val="Normal"/>
     <w:qFormat/>
+    <w:pPr>
+      <w:widowControl/>
+      <w:bidi w:val="0"/>
+      <w:spacing w:before="0" w:after="0"/>
+      <w:jc w:val="left"/>
+    </w:pPr>
+    <w:rPr>
+      <w:rFonts w:ascii="Calibri" w:hAnsi="Calibri" w:eastAsia="Calibri" w:cs="" w:asciiTheme="minorHAnsi" w:cstheme="minorBidi" w:eastAsiaTheme="minorHAnsi" w:hAnsiTheme="minorHAnsi"/>
+      <w:color w:val="auto"/>
+      <w:kern w:val="0"/>
+      <w:sz w:val="24"/>
+      <w:szCs w:val="24"/>
+      <w:lang w:val="en-AR" w:eastAsia="en-US" w:bidi="ar-SA"/>
+    </w:rPr>
   </w:style>
-  <w:style w:type="character" w:default="1" w:styleId="DefaultParagraphFont">
+  <w:style w:type="character" w:styleId="DefaultParagraphFont" w:default="1">
     <w:name w:val="Default Paragraph Font"/>
     <w:uiPriority w:val="1"/>
     <w:semiHidden/>
     <w:unhideWhenUsed/>
-  </w:style>
-  <w:style w:type="table" w:default="1" w:styleId="TableNormal">
-    <w:name w:val="Normal Table"/>
-    <w:uiPriority w:val="99"/>
-    <w:semiHidden/>
-    <w:unhideWhenUsed/>
-    <w:tblPr>
-      <w:tblInd w:w="0" w:type="dxa"/>
-      <w:tblCellMar>
-        <w:top w:w="0" w:type="dxa"/>
-        <w:left w:w="108" w:type="dxa"/>
-        <w:bottom w:w="0" w:type="dxa"/>
-        <w:right w:w="108" w:type="dxa"/>
-      </w:tblCellMar>
-    </w:tblPr>
-  </w:style>
-  <w:style w:type="numbering" w:default="1" w:styleId="NoList">
-    <w:name w:val="No List"/>
-    <w:uiPriority w:val="99"/>
-    <w:semiHidden/>
-    <w:unhideWhenUsed/>
-  </w:style>
-  <w:style w:type="paragraph" w:styleId="NormalWeb">
-    <w:name w:val="Normal (Web)"/>
-    <w:basedOn w:val="Normal"/>
-    <w:uiPriority w:val="99"/>
-    <w:semiHidden/>
-    <w:unhideWhenUsed/>
-    <w:rsid w:val="00234B82"/>
-    <w:pPr>
-      <w:spacing w:before="100" w:beforeAutospacing="1" w:after="100" w:afterAutospacing="1"/>
-    </w:pPr>
-    <w:rPr>
-      <w:rFonts w:ascii="Times New Roman" w:eastAsia="Times New Roman" w:hAnsi="Times New Roman" w:cs="Times New Roman"/>
-    </w:rPr>
+    <w:qFormat/>
+    <w:rPr/>
   </w:style>
   <w:style w:type="character" w:styleId="Strong">
     <w:name w:val="Strong"/>
     <w:basedOn w:val="DefaultParagraphFont"/>
     <w:uiPriority w:val="22"/>
     <w:qFormat/>
-    <w:rsid w:val="00234B82"/>
+    <w:rsid w:val="00234b82"/>
     <w:rPr>
       <w:b/>
       <w:bCs/>
     </w:rPr>
   </w:style>
-  <w:style w:type="paragraph" w:customStyle="1" w:styleId="category">
-    <w:name w:val="category"/>
-    <w:basedOn w:val="Normal"/>
-    <w:rsid w:val="00E80F2E"/>
-    <w:pPr>
-      <w:spacing w:before="100" w:beforeAutospacing="1" w:after="100" w:afterAutospacing="1"/>
-    </w:pPr>
-    <w:rPr>
-      <w:rFonts w:ascii="Times New Roman" w:eastAsia="Times New Roman" w:hAnsi="Times New Roman" w:cs="Times New Roman"/>
-    </w:rPr>
-  </w:style>
-  <w:style w:type="paragraph" w:styleId="ListParagraph">
-    <w:name w:val="List Paragraph"/>
-    <w:basedOn w:val="Normal"/>
-    <w:uiPriority w:val="34"/>
-    <w:qFormat/>
-    <w:rsid w:val="0016670E"/>
-    <w:pPr>
-      <w:ind w:left="720"/>
-      <w:contextualSpacing/>
-    </w:pPr>
-  </w:style>
-  <w:style w:type="paragraph" w:styleId="BalloonText">
-    <w:name w:val="Balloon Text"/>
-    <w:basedOn w:val="Normal"/>
-    <w:link w:val="BalloonTextChar"/>
+  <w:style w:type="character" w:styleId="BalloonTextChar" w:customStyle="1">
+    <w:name w:val="Balloon Text Char"/>
+    <w:basedOn w:val="DefaultParagraphFont"/>
+    <w:link w:val="BalloonText"/>
     <w:uiPriority w:val="99"/>
     <w:semiHidden/>
-    <w:unhideWhenUsed/>
-    <w:rsid w:val="00E706E9"/>
+    <w:qFormat/>
+    <w:rsid w:val="00e706e9"/>
     <w:rPr>
       <w:rFonts w:ascii="Times New Roman" w:hAnsi="Times New Roman" w:cs="Times New Roman"/>
       <w:sz w:val="18"/>
       <w:szCs w:val="18"/>
     </w:rPr>
   </w:style>
-  <w:style w:type="character" w:customStyle="1" w:styleId="BalloonTextChar">
-    <w:name w:val="Balloon Text Char"/>
-    <w:basedOn w:val="DefaultParagraphFont"/>
-    <w:link w:val="BalloonText"/>
-    <w:uiPriority w:val="99"/>
-    <w:semiHidden/>
-    <w:rsid w:val="00E706E9"/>
-    <w:rPr>
-      <w:rFonts w:ascii="Times New Roman" w:hAnsi="Times New Roman" w:cs="Times New Roman"/>
-      <w:sz w:val="18"/>
-      <w:szCs w:val="18"/>
-    </w:rPr>
-  </w:style>
-  <w:style w:type="character" w:styleId="Hyperlink">
+  <w:style w:type="character" w:styleId="InternetLink">
     <w:name w:val="Hyperlink"/>
     <w:basedOn w:val="DefaultParagraphFont"/>
     <w:uiPriority w:val="99"/>
     <w:unhideWhenUsed/>
-    <w:rsid w:val="0008590B"/>
+    <w:rsid w:val="0008590b"/>
     <w:rPr>
       <w:color w:val="0563C1" w:themeColor="hyperlink"/>
       <w:u w:val="single"/>
@@ -3128,11 +3460,154 @@
     <w:uiPriority w:val="99"/>
     <w:semiHidden/>
     <w:unhideWhenUsed/>
-    <w:rsid w:val="0008590B"/>
+    <w:qFormat/>
+    <w:rsid w:val="0008590b"/>
     <w:rPr>
       <w:color w:val="605E5C"/>
-      <w:shd w:val="clear" w:color="auto" w:fill="E1DFDD"/>
+      <w:shd w:fill="E1DFDD" w:val="clear"/>
     </w:rPr>
+  </w:style>
+  <w:style w:type="paragraph" w:styleId="Heading">
+    <w:name w:val="Heading"/>
+    <w:basedOn w:val="Normal"/>
+    <w:next w:val="TextBody"/>
+    <w:qFormat/>
+    <w:pPr>
+      <w:keepNext w:val="true"/>
+      <w:spacing w:before="240" w:after="120"/>
+    </w:pPr>
+    <w:rPr>
+      <w:rFonts w:ascii="Liberation Sans" w:hAnsi="Liberation Sans" w:eastAsia="Noto Sans CJK SC" w:cs="Lohit Devanagari"/>
+      <w:sz w:val="28"/>
+      <w:szCs w:val="28"/>
+    </w:rPr>
+  </w:style>
+  <w:style w:type="paragraph" w:styleId="TextBody">
+    <w:name w:val="Body Text"/>
+    <w:basedOn w:val="Normal"/>
+    <w:pPr>
+      <w:spacing w:lineRule="auto" w:line="276" w:before="0" w:after="140"/>
+    </w:pPr>
+    <w:rPr/>
+  </w:style>
+  <w:style w:type="paragraph" w:styleId="List">
+    <w:name w:val="List"/>
+    <w:basedOn w:val="TextBody"/>
+    <w:pPr/>
+    <w:rPr>
+      <w:rFonts w:cs="Lohit Devanagari"/>
+    </w:rPr>
+  </w:style>
+  <w:style w:type="paragraph" w:styleId="Caption">
+    <w:name w:val="Caption"/>
+    <w:basedOn w:val="Normal"/>
+    <w:qFormat/>
+    <w:pPr>
+      <w:suppressLineNumbers/>
+      <w:spacing w:before="120" w:after="120"/>
+    </w:pPr>
+    <w:rPr>
+      <w:rFonts w:cs="Lohit Devanagari"/>
+      <w:i/>
+      <w:iCs/>
+      <w:sz w:val="24"/>
+      <w:szCs w:val="24"/>
+    </w:rPr>
+  </w:style>
+  <w:style w:type="paragraph" w:styleId="Index">
+    <w:name w:val="Index"/>
+    <w:basedOn w:val="Normal"/>
+    <w:qFormat/>
+    <w:pPr>
+      <w:suppressLineNumbers/>
+    </w:pPr>
+    <w:rPr>
+      <w:rFonts w:cs="Lohit Devanagari"/>
+    </w:rPr>
+  </w:style>
+  <w:style w:type="paragraph" w:styleId="NormalWeb">
+    <w:name w:val="Normal (Web)"/>
+    <w:basedOn w:val="Normal"/>
+    <w:uiPriority w:val="99"/>
+    <w:semiHidden/>
+    <w:unhideWhenUsed/>
+    <w:qFormat/>
+    <w:rsid w:val="00234b82"/>
+    <w:pPr>
+      <w:spacing w:beforeAutospacing="1" w:afterAutospacing="1"/>
+    </w:pPr>
+    <w:rPr>
+      <w:rFonts w:ascii="Times New Roman" w:hAnsi="Times New Roman" w:eastAsia="Times New Roman" w:cs="Times New Roman"/>
+    </w:rPr>
+  </w:style>
+  <w:style w:type="paragraph" w:styleId="Category" w:customStyle="1">
+    <w:name w:val="category"/>
+    <w:basedOn w:val="Normal"/>
+    <w:qFormat/>
+    <w:rsid w:val="00e80f2e"/>
+    <w:pPr>
+      <w:spacing w:beforeAutospacing="1" w:afterAutospacing="1"/>
+    </w:pPr>
+    <w:rPr>
+      <w:rFonts w:ascii="Times New Roman" w:hAnsi="Times New Roman" w:eastAsia="Times New Roman" w:cs="Times New Roman"/>
+    </w:rPr>
+  </w:style>
+  <w:style w:type="paragraph" w:styleId="ListParagraph">
+    <w:name w:val="List Paragraph"/>
+    <w:basedOn w:val="Normal"/>
+    <w:uiPriority w:val="34"/>
+    <w:qFormat/>
+    <w:rsid w:val="0016670e"/>
+    <w:pPr>
+      <w:spacing w:before="0" w:after="0"/>
+      <w:ind w:left="720" w:hanging="0"/>
+      <w:contextualSpacing/>
+    </w:pPr>
+    <w:rPr/>
+  </w:style>
+  <w:style w:type="paragraph" w:styleId="BalloonText">
+    <w:name w:val="Balloon Text"/>
+    <w:basedOn w:val="Normal"/>
+    <w:link w:val="BalloonTextChar"/>
+    <w:uiPriority w:val="99"/>
+    <w:semiHidden/>
+    <w:unhideWhenUsed/>
+    <w:qFormat/>
+    <w:rsid w:val="00e706e9"/>
+    <w:pPr/>
+    <w:rPr>
+      <w:rFonts w:ascii="Times New Roman" w:hAnsi="Times New Roman" w:cs="Times New Roman"/>
+      <w:sz w:val="18"/>
+      <w:szCs w:val="18"/>
+    </w:rPr>
+  </w:style>
+  <w:style w:type="paragraph" w:styleId="FrameContents">
+    <w:name w:val="Frame Contents"/>
+    <w:basedOn w:val="Normal"/>
+    <w:qFormat/>
+    <w:pPr/>
+    <w:rPr/>
+  </w:style>
+  <w:style w:type="numbering" w:styleId="NoList" w:default="1">
+    <w:name w:val="No List"/>
+    <w:uiPriority w:val="99"/>
+    <w:semiHidden/>
+    <w:unhideWhenUsed/>
+    <w:qFormat/>
+  </w:style>
+  <w:style w:type="table" w:default="1" w:styleId="TableNormal">
+    <w:name w:val="Normal Table"/>
+    <w:uiPriority w:val="99"/>
+    <w:semiHidden/>
+    <w:unhideWhenUsed/>
+    <w:tblPr>
+      <w:tblCellMar>
+        <w:top w:w="0" w:type="dxa"/>
+        <w:left w:w="108" w:type="dxa"/>
+        <w:bottom w:w="0" w:type="dxa"/>
+        <w:right w:w="108" w:type="dxa"/>
+      </w:tblCellMar>
+    </w:tblPr>
   </w:style>
 </w:styles>
 </file>

</xml_diff>